<commit_message>
done to section 3 item 3
</commit_message>
<xml_diff>
--- a/lab4/Lab4.docx
+++ b/lab4/Lab4.docx
@@ -12,7 +12,6 @@
           <w:color w:val="000000" w:themeColor="text1"/>
           <w:sz w:val="32"/>
           <w:szCs w:val="36"/>
-          <w:lang w:val="en-US"/>
         </w:rPr>
       </w:pPr>
       <w:r>
@@ -23,7 +22,6 @@
           <w:color w:val="000000" w:themeColor="text1"/>
           <w:sz w:val="32"/>
           <w:szCs w:val="36"/>
-          <w:lang w:val="en-US"/>
         </w:rPr>
         <w:t>Lab</w:t>
       </w:r>
@@ -35,7 +33,6 @@
           <w:color w:val="000000" w:themeColor="text1"/>
           <w:sz w:val="32"/>
           <w:szCs w:val="36"/>
-          <w:lang w:val="en-US"/>
         </w:rPr>
         <w:t>4</w:t>
       </w:r>
@@ -48,7 +45,6 @@
           <w:i/>
           <w:iCs/>
           <w:color w:val="000000" w:themeColor="text1"/>
-          <w:lang w:val="en-US"/>
         </w:rPr>
       </w:pPr>
       <w:r>
@@ -57,7 +53,6 @@
           <w:i/>
           <w:iCs/>
           <w:color w:val="000000" w:themeColor="text1"/>
-          <w:lang w:val="en-US"/>
         </w:rPr>
         <w:t>Functions and Modules</w:t>
       </w:r>
@@ -66,7 +61,6 @@
       <w:pPr>
         <w:rPr>
           <w:color w:val="000000" w:themeColor="text1"/>
-          <w:lang w:val="en-US"/>
         </w:rPr>
       </w:pPr>
     </w:p>
@@ -78,7 +72,6 @@
           <w:color w:val="A6A6A6" w:themeColor="background1" w:themeShade="A6"/>
           <w:sz w:val="21"/>
           <w:szCs w:val="22"/>
-          <w:lang w:val="en-US"/>
         </w:rPr>
       </w:pPr>
       <w:r>
@@ -87,7 +80,6 @@
           <w:color w:val="A6A6A6" w:themeColor="background1" w:themeShade="A6"/>
           <w:sz w:val="21"/>
           <w:szCs w:val="22"/>
-          <w:lang w:val="en-US"/>
         </w:rPr>
         <w:t>https://www.tutorialspoint.com/python</w:t>
       </w:r>
@@ -100,7 +92,6 @@
           <w:color w:val="A6A6A6" w:themeColor="background1" w:themeShade="A6"/>
           <w:sz w:val="21"/>
           <w:szCs w:val="22"/>
-          <w:lang w:val="en-US"/>
         </w:rPr>
       </w:pPr>
       <w:r>
@@ -109,7 +100,6 @@
           <w:color w:val="A6A6A6" w:themeColor="background1" w:themeShade="A6"/>
           <w:sz w:val="21"/>
           <w:szCs w:val="22"/>
-          <w:lang w:val="en-US"/>
         </w:rPr>
         <w:t>http://marcuscode.com/lang/python/functions</w:t>
       </w:r>
@@ -121,7 +111,6 @@
           <w:color w:val="000000" w:themeColor="text1"/>
           <w:sz w:val="21"/>
           <w:szCs w:val="22"/>
-          <w:lang w:val="en-US"/>
         </w:rPr>
       </w:pPr>
     </w:p>
@@ -134,7 +123,6 @@
           <w:bCs/>
           <w:sz w:val="32"/>
           <w:szCs w:val="36"/>
-          <w:lang w:val="en-US"/>
         </w:rPr>
       </w:pPr>
       <w:r>
@@ -144,7 +132,6 @@
           <w:bCs/>
           <w:sz w:val="32"/>
           <w:szCs w:val="36"/>
-          <w:lang w:val="en-US"/>
         </w:rPr>
         <w:t xml:space="preserve">SECTION 1: </w:t>
       </w:r>
@@ -155,7 +142,6 @@
           <w:bCs/>
           <w:sz w:val="32"/>
           <w:szCs w:val="36"/>
-          <w:lang w:val="en-US"/>
         </w:rPr>
         <w:t>FUNCSIONS</w:t>
       </w:r>
@@ -167,7 +153,6 @@
           <w:color w:val="000000" w:themeColor="text1"/>
           <w:sz w:val="21"/>
           <w:szCs w:val="22"/>
-          <w:lang w:val="en-US"/>
         </w:rPr>
       </w:pPr>
     </w:p>
@@ -182,14 +167,12 @@
         <w:rPr>
           <w:rFonts w:asciiTheme="minorHAnsi" w:hAnsiTheme="minorHAnsi"/>
           <w:color w:val="000000" w:themeColor="text1"/>
-          <w:lang w:val="en-US"/>
         </w:rPr>
       </w:pPr>
       <w:r>
         <w:rPr>
           <w:rFonts w:asciiTheme="minorHAnsi" w:hAnsiTheme="minorHAnsi"/>
           <w:color w:val="000000" w:themeColor="text1"/>
-          <w:lang w:val="en-US"/>
         </w:rPr>
         <w:t>Defining a function</w:t>
       </w:r>
@@ -475,14 +458,12 @@
         <w:rPr>
           <w:rFonts w:ascii="Menlo" w:hAnsi="Menlo" w:cs="Menlo"/>
           <w:color w:val="FF0000"/>
-          <w:lang w:val="en-US"/>
         </w:rPr>
       </w:pPr>
       <w:r>
         <w:rPr>
           <w:rFonts w:ascii="Menlo" w:hAnsi="Menlo" w:cs="Menlo"/>
           <w:color w:val="FF0000"/>
-          <w:lang w:val="en-US"/>
         </w:rPr>
         <w:t>&lt;&lt;Try to understand the function elements&gt;&gt;</w:t>
       </w:r>
@@ -494,7 +475,6 @@
         <w:rPr>
           <w:rFonts w:ascii="Menlo" w:hAnsi="Menlo" w:cs="Menlo"/>
           <w:color w:val="000000" w:themeColor="text1"/>
-          <w:lang w:val="en-US"/>
         </w:rPr>
       </w:pPr>
     </w:p>
@@ -505,14 +485,12 @@
         <w:rPr>
           <w:rFonts w:ascii="Menlo" w:hAnsi="Menlo" w:cs="Menlo"/>
           <w:color w:val="000000" w:themeColor="text1"/>
-          <w:lang w:val="en-US"/>
         </w:rPr>
       </w:pPr>
       <w:r>
         <w:rPr>
           <w:rFonts w:asciiTheme="minorHAnsi" w:hAnsiTheme="minorHAnsi"/>
           <w:color w:val="000000" w:themeColor="text1"/>
-          <w:lang w:val="en-US"/>
         </w:rPr>
         <w:t>Calling function</w:t>
       </w:r>
@@ -570,7 +548,6 @@
         <w:rPr>
           <w:rFonts w:ascii="Menlo" w:hAnsi="Menlo" w:cs="Menlo"/>
           <w:color w:val="000000" w:themeColor="text1"/>
-          <w:lang w:val="en-US"/>
         </w:rPr>
       </w:pPr>
       <w:r>
@@ -625,14 +602,12 @@
         <w:rPr>
           <w:rFonts w:asciiTheme="minorHAnsi" w:hAnsiTheme="minorHAnsi" w:cstheme="minorHAnsi"/>
           <w:color w:val="000000" w:themeColor="text1"/>
-          <w:lang w:val="en-US"/>
         </w:rPr>
       </w:pPr>
       <w:r>
         <w:rPr>
           <w:rFonts w:asciiTheme="minorHAnsi" w:hAnsiTheme="minorHAnsi" w:cstheme="minorHAnsi"/>
           <w:color w:val="000000" w:themeColor="text1"/>
-          <w:lang w:val="en-US"/>
         </w:rPr>
         <w:t>Pass by reference</w:t>
       </w:r>
@@ -1014,7 +989,6 @@
           <w:color w:val="000000"/>
           <w:sz w:val="23"/>
           <w:szCs w:val="23"/>
-          <w:lang w:val="en-US"/>
         </w:rPr>
         <w:t xml:space="preserve"> </w:t>
       </w:r>
@@ -1600,7 +1574,7 @@
       <w:pPr>
         <w:pStyle w:val="ListParagraph"/>
         <w:rPr>
-          <w:rFonts w:cstheme="minorBidi" w:hint="cs"/>
+          <w:rFonts w:cstheme="minorBidi"/>
           <w:cs/>
         </w:rPr>
       </w:pPr>
@@ -1655,7 +1629,6 @@
       <w:r>
         <w:rPr>
           <w:rFonts w:asciiTheme="minorHAnsi" w:hAnsiTheme="minorHAnsi" w:cstheme="minorHAnsi"/>
-          <w:lang w:val="en-US"/>
         </w:rPr>
         <w:t>O</w:t>
       </w:r>
@@ -1707,7 +1680,6 @@
           <w:sz w:val="23"/>
           <w:szCs w:val="23"/>
         </w:rPr>
-        <w:lastRenderedPageBreak/>
         <w:t># Function definition is here</w:t>
       </w:r>
     </w:p>
@@ -1832,6 +1804,7 @@
           <w:sz w:val="23"/>
           <w:szCs w:val="23"/>
         </w:rPr>
+        <w:lastRenderedPageBreak/>
         <w:t xml:space="preserve">   </w:t>
       </w:r>
       <w:r>
@@ -1893,7 +1866,6 @@
           <w:color w:val="880000"/>
           <w:sz w:val="23"/>
           <w:szCs w:val="23"/>
-          <w:lang w:val="en-US"/>
         </w:rPr>
         <w:t>assign</w:t>
       </w:r>
@@ -2598,7 +2570,6 @@
         <w:rPr>
           <w:rFonts w:ascii="Menlo" w:hAnsi="Menlo" w:cs="Menlo"/>
           <w:color w:val="FF0000"/>
-          <w:lang w:val="en-US"/>
         </w:rPr>
       </w:pPr>
       <w:r>
@@ -2650,7 +2621,6 @@
           <w:rFonts w:asciiTheme="minorHAnsi" w:hAnsiTheme="minorHAnsi" w:cs="Browallia New"/>
           <w:color w:val="000000" w:themeColor="text1"/>
           <w:szCs w:val="30"/>
-          <w:lang w:val="en-US"/>
         </w:rPr>
       </w:pPr>
       <w:r>
@@ -2659,7 +2629,6 @@
           <w:b/>
           <w:bCs/>
           <w:color w:val="000000" w:themeColor="text1"/>
-          <w:lang w:val="en-US"/>
         </w:rPr>
         <w:t>Exercise:</w:t>
       </w:r>
@@ -2667,7 +2636,6 @@
         <w:rPr>
           <w:rFonts w:asciiTheme="minorHAnsi" w:hAnsiTheme="minorHAnsi" w:cstheme="minorHAnsi"/>
           <w:color w:val="000000" w:themeColor="text1"/>
-          <w:lang w:val="en-US"/>
         </w:rPr>
         <w:t xml:space="preserve"> </w:t>
       </w:r>
@@ -2676,7 +2644,6 @@
           <w:rFonts w:asciiTheme="minorHAnsi" w:hAnsiTheme="minorHAnsi" w:cs="Browallia New"/>
           <w:color w:val="000000" w:themeColor="text1"/>
           <w:szCs w:val="30"/>
-          <w:lang w:val="en-US"/>
         </w:rPr>
         <w:t>Let’s try to pass on of the primitive datatype (</w:t>
       </w:r>
@@ -2686,7 +2653,6 @@
           <w:rFonts w:asciiTheme="minorHAnsi" w:hAnsiTheme="minorHAnsi" w:cs="Browallia New"/>
           <w:color w:val="000000" w:themeColor="text1"/>
           <w:szCs w:val="30"/>
-          <w:lang w:val="en-US"/>
         </w:rPr>
         <w:t>e.g.</w:t>
       </w:r>
@@ -2696,7 +2662,6 @@
           <w:rFonts w:asciiTheme="minorHAnsi" w:hAnsiTheme="minorHAnsi" w:cs="Browallia New"/>
           <w:color w:val="000000" w:themeColor="text1"/>
           <w:szCs w:val="30"/>
-          <w:lang w:val="en-US"/>
         </w:rPr>
         <w:t xml:space="preserve"> Integer, Float, String, Boolean) and see that it is passed by reference or pass by value</w:t>
       </w:r>
@@ -2754,7 +2719,6 @@
         <w:ind w:firstLine="720"/>
         <w:rPr>
           <w:rFonts w:cstheme="minorBidi"/>
-          <w:lang w:val="en-US"/>
         </w:rPr>
       </w:pPr>
       <w:r>
@@ -2802,7 +2766,7 @@
       <w:pPr>
         <w:ind w:firstLine="720"/>
         <w:rPr>
-          <w:rFonts w:cstheme="minorBidi" w:hint="cs"/>
+          <w:rFonts w:cstheme="minorBidi"/>
         </w:rPr>
       </w:pPr>
     </w:p>
@@ -2817,14 +2781,12 @@
         <w:rPr>
           <w:rFonts w:asciiTheme="minorHAnsi" w:hAnsiTheme="minorHAnsi" w:cstheme="minorHAnsi"/>
           <w:color w:val="000000" w:themeColor="text1"/>
-          <w:lang w:val="en-US"/>
         </w:rPr>
       </w:pPr>
       <w:r>
         <w:rPr>
           <w:rFonts w:asciiTheme="minorHAnsi" w:hAnsiTheme="minorHAnsi" w:cstheme="minorHAnsi"/>
           <w:color w:val="000000" w:themeColor="text1"/>
-          <w:lang w:val="en-US"/>
         </w:rPr>
         <w:t>Arguments</w:t>
       </w:r>
@@ -2836,14 +2798,12 @@
         <w:rPr>
           <w:rFonts w:asciiTheme="minorHAnsi" w:hAnsiTheme="minorHAnsi" w:cstheme="minorHAnsi"/>
           <w:color w:val="000000" w:themeColor="text1"/>
-          <w:lang w:val="en-US"/>
         </w:rPr>
       </w:pPr>
       <w:r>
         <w:rPr>
           <w:rFonts w:asciiTheme="minorHAnsi" w:hAnsiTheme="minorHAnsi" w:cstheme="minorHAnsi"/>
           <w:color w:val="000000" w:themeColor="text1"/>
-          <w:lang w:val="en-US"/>
         </w:rPr>
         <w:t>Required arguments</w:t>
       </w:r>
@@ -3142,7 +3102,7 @@
         </w:tabs>
         <w:ind w:left="709"/>
         <w:rPr>
-          <w:rFonts w:ascii="Courier New" w:hAnsi="Courier New" w:cstheme="minorBidi" w:hint="cs"/>
+          <w:rFonts w:ascii="Courier New" w:hAnsi="Courier New" w:cstheme="minorBidi"/>
           <w:color w:val="000000"/>
           <w:sz w:val="23"/>
           <w:szCs w:val="23"/>
@@ -3306,7 +3266,6 @@
         <w:rPr>
           <w:rFonts w:ascii="Menlo" w:hAnsi="Menlo" w:cs="Menlo"/>
           <w:color w:val="FF0000"/>
-          <w:lang w:val="en-US"/>
         </w:rPr>
       </w:pPr>
       <w:r>
@@ -3358,7 +3317,6 @@
         <w:rPr>
           <w:rFonts w:ascii="Menlo" w:hAnsi="Menlo" w:cs="Menlo"/>
           <w:color w:val="FF0000"/>
-          <w:lang w:val="en-US"/>
         </w:rPr>
       </w:pPr>
       <w:r>
@@ -3409,7 +3367,6 @@
         <w:rPr>
           <w:rFonts w:ascii="Menlo" w:hAnsi="Menlo" w:cs="Menlo"/>
           <w:color w:val="000000" w:themeColor="text1"/>
-          <w:lang w:val="en-US"/>
         </w:rPr>
       </w:pPr>
     </w:p>
@@ -3420,14 +3377,12 @@
         <w:rPr>
           <w:rFonts w:asciiTheme="minorHAnsi" w:hAnsiTheme="minorHAnsi" w:cstheme="minorHAnsi"/>
           <w:color w:val="000000" w:themeColor="text1"/>
-          <w:lang w:val="en-US"/>
         </w:rPr>
       </w:pPr>
       <w:r>
         <w:rPr>
           <w:rFonts w:asciiTheme="minorHAnsi" w:hAnsiTheme="minorHAnsi" w:cstheme="minorHAnsi"/>
           <w:color w:val="000000" w:themeColor="text1"/>
-          <w:lang w:val="en-US"/>
         </w:rPr>
         <w:t>Keyword</w:t>
       </w:r>
@@ -3435,7 +3390,6 @@
         <w:rPr>
           <w:rFonts w:asciiTheme="minorHAnsi" w:hAnsiTheme="minorHAnsi" w:cstheme="minorHAnsi"/>
           <w:color w:val="000000" w:themeColor="text1"/>
-          <w:lang w:val="en-US"/>
         </w:rPr>
         <w:t xml:space="preserve"> arguments</w:t>
       </w:r>
@@ -3942,7 +3896,6 @@
         <w:rPr>
           <w:rFonts w:ascii="Menlo" w:hAnsi="Menlo" w:cs="Menlo"/>
           <w:color w:val="000000" w:themeColor="text1"/>
-          <w:lang w:val="en-US"/>
         </w:rPr>
       </w:pPr>
       <w:r>
@@ -3993,7 +3946,6 @@
         <w:rPr>
           <w:rFonts w:ascii="Menlo" w:hAnsi="Menlo" w:cs="Menlo"/>
           <w:color w:val="000000" w:themeColor="text1"/>
-          <w:lang w:val="en-US"/>
         </w:rPr>
       </w:pPr>
     </w:p>
@@ -4696,7 +4648,6 @@
         <w:rPr>
           <w:rFonts w:ascii="Menlo" w:hAnsi="Menlo" w:cs="Menlo"/>
           <w:color w:val="000000" w:themeColor="text1"/>
-          <w:lang w:val="en-US"/>
         </w:rPr>
       </w:pPr>
       <w:r>
@@ -4747,14 +4698,12 @@
         <w:rPr>
           <w:rFonts w:asciiTheme="minorHAnsi" w:hAnsiTheme="minorHAnsi" w:cstheme="minorHAnsi"/>
           <w:color w:val="000000" w:themeColor="text1"/>
-          <w:lang w:val="en-US"/>
         </w:rPr>
       </w:pPr>
       <w:r>
         <w:rPr>
           <w:rFonts w:asciiTheme="minorHAnsi" w:hAnsiTheme="minorHAnsi" w:cstheme="minorHAnsi"/>
           <w:color w:val="000000" w:themeColor="text1"/>
-          <w:lang w:val="en-US"/>
         </w:rPr>
         <w:t>Default</w:t>
       </w:r>
@@ -4762,7 +4711,6 @@
         <w:rPr>
           <w:rFonts w:asciiTheme="minorHAnsi" w:hAnsiTheme="minorHAnsi" w:cstheme="minorHAnsi"/>
           <w:color w:val="000000" w:themeColor="text1"/>
-          <w:lang w:val="en-US"/>
         </w:rPr>
         <w:t xml:space="preserve"> arguments</w:t>
       </w:r>
@@ -5536,7 +5484,6 @@
           <w:sz w:val="23"/>
           <w:szCs w:val="23"/>
         </w:rPr>
-        <w:lastRenderedPageBreak/>
         <w:t>printinfo</w:t>
       </w:r>
       <w:r>
@@ -5610,13 +5557,13 @@
         <w:rPr>
           <w:rFonts w:ascii="Menlo" w:hAnsi="Menlo" w:cs="Menlo"/>
           <w:color w:val="000000" w:themeColor="text1"/>
-          <w:lang w:val="en-US"/>
         </w:rPr>
       </w:pPr>
       <w:r>
         <w:rPr>
           <w:noProof/>
         </w:rPr>
+        <w:lastRenderedPageBreak/>
         <w:drawing>
           <wp:inline distT="0" distB="0" distL="0" distR="0" wp14:anchorId="3B2A55CD" wp14:editId="622A6AD8">
             <wp:extent cx="1247775" cy="781050"/>
@@ -5661,7 +5608,6 @@
         <w:rPr>
           <w:rFonts w:ascii="Menlo" w:hAnsi="Menlo" w:cs="Menlo"/>
           <w:color w:val="000000" w:themeColor="text1"/>
-          <w:lang w:val="en-US"/>
         </w:rPr>
       </w:pPr>
       <w:r>
@@ -5669,7 +5615,6 @@
           <w:rFonts w:ascii="Menlo" w:hAnsi="Menlo" w:cs="Menlo"/>
           <w:noProof/>
           <w:color w:val="000000" w:themeColor="text1"/>
-          <w:lang w:val="en-US"/>
         </w:rPr>
         <w:drawing>
           <wp:inline distT="0" distB="0" distL="0" distR="0" wp14:anchorId="5964F843" wp14:editId="49FF4A68">
@@ -5715,7 +5660,6 @@
         <w:rPr>
           <w:rFonts w:ascii="Menlo" w:hAnsi="Menlo" w:cs="Menlo"/>
           <w:color w:val="000000" w:themeColor="text1"/>
-          <w:lang w:val="en-US"/>
         </w:rPr>
       </w:pPr>
     </w:p>
@@ -5726,7 +5670,6 @@
         <w:rPr>
           <w:rFonts w:ascii="Menlo" w:hAnsi="Menlo" w:cs="Menlo"/>
           <w:color w:val="000000" w:themeColor="text1"/>
-          <w:lang w:val="en-US"/>
         </w:rPr>
       </w:pPr>
       <w:r>
@@ -5734,7 +5677,6 @@
           <w:rFonts w:ascii="Menlo" w:hAnsi="Menlo" w:cs="Menlo"/>
           <w:noProof/>
           <w:color w:val="000000" w:themeColor="text1"/>
-          <w:lang w:val="en-US"/>
         </w:rPr>
         <w:drawing>
           <wp:inline distT="0" distB="0" distL="0" distR="0" wp14:anchorId="6EF0617C" wp14:editId="72D470FD">
@@ -5780,16 +5722,47 @@
         <w:rPr>
           <w:rFonts w:ascii="Menlo" w:hAnsi="Menlo" w:cs="Menlo"/>
           <w:color w:val="000000" w:themeColor="text1"/>
-          <w:lang w:val="en-US"/>
-        </w:rPr>
-      </w:pPr>
-      <w:r>
-        <w:rPr>
-          <w:rFonts w:ascii="Menlo" w:hAnsi="Menlo" w:cs="Menlo"/>
-          <w:color w:val="FF0000"/>
-          <w:lang w:val="en-US"/>
-        </w:rPr>
-        <w:t>&lt;&lt;fill your result&gt;&gt;</w:t>
+        </w:rPr>
+      </w:pPr>
+      <w:r>
+        <w:rPr>
+          <w:noProof/>
+        </w:rPr>
+        <w:drawing>
+          <wp:inline distT="0" distB="0" distL="0" distR="0" wp14:anchorId="607917A0" wp14:editId="208C46DE">
+            <wp:extent cx="1590675" cy="2247900"/>
+            <wp:effectExtent l="0" t="0" r="9525" b="0"/>
+            <wp:docPr id="7" name="Picture 7"/>
+            <wp:cNvGraphicFramePr>
+              <a:graphicFrameLocks xmlns:a="http://schemas.openxmlformats.org/drawingml/2006/main" noChangeAspect="1"/>
+            </wp:cNvGraphicFramePr>
+            <a:graphic xmlns:a="http://schemas.openxmlformats.org/drawingml/2006/main">
+              <a:graphicData uri="http://schemas.openxmlformats.org/drawingml/2006/picture">
+                <pic:pic xmlns:pic="http://schemas.openxmlformats.org/drawingml/2006/picture">
+                  <pic:nvPicPr>
+                    <pic:cNvPr id="1" name=""/>
+                    <pic:cNvPicPr/>
+                  </pic:nvPicPr>
+                  <pic:blipFill>
+                    <a:blip r:embed="rId17"/>
+                    <a:stretch>
+                      <a:fillRect/>
+                    </a:stretch>
+                  </pic:blipFill>
+                  <pic:spPr>
+                    <a:xfrm>
+                      <a:off x="0" y="0"/>
+                      <a:ext cx="1590675" cy="2247900"/>
+                    </a:xfrm>
+                    <a:prstGeom prst="rect">
+                      <a:avLst/>
+                    </a:prstGeom>
+                  </pic:spPr>
+                </pic:pic>
+              </a:graphicData>
+            </a:graphic>
+          </wp:inline>
+        </w:drawing>
       </w:r>
     </w:p>
     <w:p>
@@ -5799,18 +5772,6 @@
         <w:rPr>
           <w:rFonts w:ascii="Menlo" w:hAnsi="Menlo" w:cs="Menlo"/>
           <w:color w:val="000000" w:themeColor="text1"/>
-          <w:lang w:val="en-US"/>
-        </w:rPr>
-      </w:pPr>
-    </w:p>
-    <w:p>
-      <w:pPr>
-        <w:pStyle w:val="ListParagraph"/>
-        <w:spacing w:line="288" w:lineRule="auto"/>
-        <w:rPr>
-          <w:rFonts w:ascii="Menlo" w:hAnsi="Menlo" w:cs="Menlo"/>
-          <w:color w:val="000000" w:themeColor="text1"/>
-          <w:lang w:val="en-US"/>
         </w:rPr>
       </w:pPr>
       <w:r>
@@ -5818,7 +5779,6 @@
           <w:rFonts w:ascii="Menlo" w:hAnsi="Menlo" w:cs="Menlo"/>
           <w:noProof/>
           <w:color w:val="000000" w:themeColor="text1"/>
-          <w:lang w:val="en-US"/>
         </w:rPr>
         <w:drawing>
           <wp:inline distT="0" distB="0" distL="0" distR="0" wp14:anchorId="6493F008" wp14:editId="1A6C571F">
@@ -5836,7 +5796,7 @@
                     <pic:cNvPicPr/>
                   </pic:nvPicPr>
                   <pic:blipFill>
-                    <a:blip r:embed="rId17"/>
+                    <a:blip r:embed="rId18"/>
                     <a:stretch>
                       <a:fillRect/>
                     </a:stretch>
@@ -5864,16 +5824,48 @@
         <w:rPr>
           <w:rFonts w:ascii="Menlo" w:hAnsi="Menlo" w:cs="Menlo"/>
           <w:color w:val="000000" w:themeColor="text1"/>
-          <w:lang w:val="en-US"/>
-        </w:rPr>
-      </w:pPr>
-      <w:r>
-        <w:rPr>
-          <w:rFonts w:ascii="Menlo" w:hAnsi="Menlo" w:cs="Menlo"/>
-          <w:color w:val="FF0000"/>
-          <w:lang w:val="en-US"/>
-        </w:rPr>
-        <w:t>&lt;&lt;fill your result&gt;&gt;</w:t>
+        </w:rPr>
+      </w:pPr>
+      <w:r>
+        <w:rPr>
+          <w:noProof/>
+        </w:rPr>
+        <w:lastRenderedPageBreak/>
+        <w:drawing>
+          <wp:inline distT="0" distB="0" distL="0" distR="0" wp14:anchorId="767DAFFD" wp14:editId="4ED5838E">
+            <wp:extent cx="1457325" cy="4448175"/>
+            <wp:effectExtent l="0" t="0" r="9525" b="9525"/>
+            <wp:docPr id="21" name="Picture 21"/>
+            <wp:cNvGraphicFramePr>
+              <a:graphicFrameLocks xmlns:a="http://schemas.openxmlformats.org/drawingml/2006/main" noChangeAspect="1"/>
+            </wp:cNvGraphicFramePr>
+            <a:graphic xmlns:a="http://schemas.openxmlformats.org/drawingml/2006/main">
+              <a:graphicData uri="http://schemas.openxmlformats.org/drawingml/2006/picture">
+                <pic:pic xmlns:pic="http://schemas.openxmlformats.org/drawingml/2006/picture">
+                  <pic:nvPicPr>
+                    <pic:cNvPr id="1" name=""/>
+                    <pic:cNvPicPr/>
+                  </pic:nvPicPr>
+                  <pic:blipFill>
+                    <a:blip r:embed="rId19"/>
+                    <a:stretch>
+                      <a:fillRect/>
+                    </a:stretch>
+                  </pic:blipFill>
+                  <pic:spPr>
+                    <a:xfrm>
+                      <a:off x="0" y="0"/>
+                      <a:ext cx="1457325" cy="4448175"/>
+                    </a:xfrm>
+                    <a:prstGeom prst="rect">
+                      <a:avLst/>
+                    </a:prstGeom>
+                  </pic:spPr>
+                </pic:pic>
+              </a:graphicData>
+            </a:graphic>
+          </wp:inline>
+        </w:drawing>
       </w:r>
     </w:p>
     <w:p>
@@ -5881,27 +5873,14 @@
         <w:pStyle w:val="ListParagraph"/>
         <w:spacing w:line="288" w:lineRule="auto"/>
         <w:rPr>
-          <w:rFonts w:ascii="Menlo" w:hAnsi="Menlo" w:cs="Menlo"/>
-          <w:color w:val="000000" w:themeColor="text1"/>
-          <w:lang w:val="en-US"/>
-        </w:rPr>
-      </w:pPr>
-    </w:p>
-    <w:p>
-      <w:pPr>
-        <w:pStyle w:val="ListParagraph"/>
-        <w:spacing w:line="288" w:lineRule="auto"/>
-        <w:rPr>
           <w:rFonts w:asciiTheme="minorHAnsi" w:hAnsiTheme="minorHAnsi" w:cstheme="minorHAnsi"/>
           <w:color w:val="000000" w:themeColor="text1"/>
-          <w:lang w:val="en-US"/>
         </w:rPr>
       </w:pPr>
       <w:r>
         <w:rPr>
           <w:rFonts w:asciiTheme="minorHAnsi" w:hAnsiTheme="minorHAnsi" w:cstheme="minorHAnsi"/>
           <w:color w:val="000000" w:themeColor="text1"/>
-          <w:lang w:val="en-US"/>
         </w:rPr>
         <w:t>Variable-length</w:t>
       </w:r>
@@ -5909,7 +5888,6 @@
         <w:rPr>
           <w:rFonts w:asciiTheme="minorHAnsi" w:hAnsiTheme="minorHAnsi" w:cstheme="minorHAnsi"/>
           <w:color w:val="000000" w:themeColor="text1"/>
-          <w:lang w:val="en-US"/>
         </w:rPr>
         <w:t xml:space="preserve"> arguments</w:t>
       </w:r>
@@ -6390,7 +6368,6 @@
           <w:sz w:val="23"/>
           <w:szCs w:val="23"/>
         </w:rPr>
-        <w:lastRenderedPageBreak/>
         <w:t xml:space="preserve">   </w:t>
       </w:r>
       <w:r>
@@ -6915,17 +6892,82 @@
         <w:spacing w:line="288" w:lineRule="auto"/>
         <w:rPr>
           <w:rFonts w:ascii="Menlo" w:hAnsi="Menlo" w:cs="Menlo"/>
-          <w:color w:val="000000" w:themeColor="text1"/>
-          <w:lang w:val="en-US"/>
-        </w:rPr>
-      </w:pPr>
-      <w:r>
+          <w:color w:val="FF0000"/>
+        </w:rPr>
+      </w:pPr>
+      <w:r>
+        <w:rPr>
+          <w:noProof/>
+        </w:rPr>
+        <w:drawing>
+          <wp:inline distT="0" distB="0" distL="0" distR="0" wp14:anchorId="521B9C1A" wp14:editId="08406166">
+            <wp:extent cx="1200150" cy="1181100"/>
+            <wp:effectExtent l="0" t="0" r="0" b="0"/>
+            <wp:docPr id="22" name="Picture 22"/>
+            <wp:cNvGraphicFramePr>
+              <a:graphicFrameLocks xmlns:a="http://schemas.openxmlformats.org/drawingml/2006/main" noChangeAspect="1"/>
+            </wp:cNvGraphicFramePr>
+            <a:graphic xmlns:a="http://schemas.openxmlformats.org/drawingml/2006/main">
+              <a:graphicData uri="http://schemas.openxmlformats.org/drawingml/2006/picture">
+                <pic:pic xmlns:pic="http://schemas.openxmlformats.org/drawingml/2006/picture">
+                  <pic:nvPicPr>
+                    <pic:cNvPr id="1" name=""/>
+                    <pic:cNvPicPr/>
+                  </pic:nvPicPr>
+                  <pic:blipFill>
+                    <a:blip r:embed="rId20"/>
+                    <a:stretch>
+                      <a:fillRect/>
+                    </a:stretch>
+                  </pic:blipFill>
+                  <pic:spPr>
+                    <a:xfrm>
+                      <a:off x="0" y="0"/>
+                      <a:ext cx="1200150" cy="1181100"/>
+                    </a:xfrm>
+                    <a:prstGeom prst="rect">
+                      <a:avLst/>
+                    </a:prstGeom>
+                  </pic:spPr>
+                </pic:pic>
+              </a:graphicData>
+            </a:graphic>
+          </wp:inline>
+        </w:drawing>
+      </w:r>
+    </w:p>
+    <w:p>
+      <w:pPr>
+        <w:pStyle w:val="ListParagraph"/>
+        <w:spacing w:line="288" w:lineRule="auto"/>
         <w:rPr>
           <w:rFonts w:ascii="Menlo" w:hAnsi="Menlo" w:cs="Menlo"/>
           <w:color w:val="FF0000"/>
-          <w:lang w:val="en-US"/>
-        </w:rPr>
-        <w:t>&lt;&lt;fill your result&gt;&gt;</w:t>
+        </w:rPr>
+      </w:pPr>
+      <w:r>
+        <w:rPr>
+          <w:rFonts w:ascii="Menlo" w:hAnsi="Menlo" w:cs="Menlo"/>
+          <w:color w:val="FF0000"/>
+        </w:rPr>
+        <w:lastRenderedPageBreak/>
+        <w:t xml:space="preserve">&lt;&lt;what is the value of arg1 in </w:t>
+      </w:r>
+      <w:proofErr w:type="spellStart"/>
+      <w:r>
+        <w:rPr>
+          <w:rFonts w:ascii="Menlo" w:hAnsi="Menlo" w:cs="Menlo"/>
+          <w:color w:val="FF0000"/>
+        </w:rPr>
+        <w:t>printinfo</w:t>
+      </w:r>
+      <w:proofErr w:type="spellEnd"/>
+      <w:r>
+        <w:rPr>
+          <w:rFonts w:ascii="Menlo" w:hAnsi="Menlo" w:cs="Menlo"/>
+          <w:color w:val="FF0000"/>
+        </w:rPr>
+        <w:t>(70, 60, 50)&gt;&gt;</w:t>
       </w:r>
     </w:p>
     <w:p>
@@ -6934,17 +6976,58 @@
         <w:spacing w:line="288" w:lineRule="auto"/>
         <w:rPr>
           <w:rFonts w:ascii="Menlo" w:hAnsi="Menlo" w:cs="Menlo"/>
-          <w:color w:val="FF0000"/>
-          <w:lang w:val="en-US"/>
-        </w:rPr>
-      </w:pPr>
-      <w:r>
+          <w:color w:val="000000" w:themeColor="text1"/>
+        </w:rPr>
+      </w:pPr>
+      <w:r>
+        <w:rPr>
+          <w:rFonts w:ascii="Menlo" w:hAnsi="Menlo" w:cs="Menlo"/>
+          <w:color w:val="000000" w:themeColor="text1"/>
+        </w:rPr>
+        <w:t>70</w:t>
+      </w:r>
+    </w:p>
+    <w:p>
+      <w:pPr>
+        <w:pStyle w:val="ListParagraph"/>
+        <w:spacing w:line="288" w:lineRule="auto"/>
         <w:rPr>
           <w:rFonts w:ascii="Menlo" w:hAnsi="Menlo" w:cs="Menlo"/>
           <w:color w:val="FF0000"/>
-          <w:lang w:val="en-US"/>
-        </w:rPr>
-        <w:t xml:space="preserve">&lt;&lt;what is the value of arg1 in </w:t>
+        </w:rPr>
+      </w:pPr>
+    </w:p>
+    <w:p>
+      <w:pPr>
+        <w:pStyle w:val="ListParagraph"/>
+        <w:spacing w:line="288" w:lineRule="auto"/>
+        <w:rPr>
+          <w:rFonts w:ascii="Menlo" w:hAnsi="Menlo" w:cs="Menlo"/>
+          <w:color w:val="FF0000"/>
+        </w:rPr>
+      </w:pPr>
+      <w:r>
+        <w:rPr>
+          <w:rFonts w:ascii="Menlo" w:hAnsi="Menlo" w:cs="Menlo"/>
+          <w:color w:val="FF0000"/>
+        </w:rPr>
+        <w:t>&lt;&lt;what is the value of *</w:t>
+      </w:r>
+      <w:proofErr w:type="spellStart"/>
+      <w:r>
+        <w:rPr>
+          <w:rFonts w:ascii="Menlo" w:hAnsi="Menlo" w:cs="Menlo"/>
+          <w:color w:val="FF0000"/>
+        </w:rPr>
+        <w:t>vartuple</w:t>
+      </w:r>
+      <w:proofErr w:type="spellEnd"/>
+      <w:r>
+        <w:rPr>
+          <w:rFonts w:ascii="Menlo" w:hAnsi="Menlo" w:cs="Menlo"/>
+          <w:color w:val="FF0000"/>
+        </w:rPr>
+        <w:t xml:space="preserve"> in </w:t>
       </w:r>
       <w:proofErr w:type="spellStart"/>
       <w:proofErr w:type="gramStart"/>
@@ -6952,7 +7035,6 @@
         <w:rPr>
           <w:rFonts w:ascii="Menlo" w:hAnsi="Menlo" w:cs="Menlo"/>
           <w:color w:val="FF0000"/>
-          <w:lang w:val="en-US"/>
         </w:rPr>
         <w:t>printinfo</w:t>
       </w:r>
@@ -6961,7 +7043,6 @@
         <w:rPr>
           <w:rFonts w:ascii="Menlo" w:hAnsi="Menlo" w:cs="Menlo"/>
           <w:color w:val="FF0000"/>
-          <w:lang w:val="en-US"/>
         </w:rPr>
         <w:t>(</w:t>
       </w:r>
@@ -6970,7 +7051,6 @@
         <w:rPr>
           <w:rFonts w:ascii="Menlo" w:hAnsi="Menlo" w:cs="Menlo"/>
           <w:color w:val="FF0000"/>
-          <w:lang w:val="en-US"/>
         </w:rPr>
         <w:t>70, 60, 50)&gt;&gt;</w:t>
       </w:r>
@@ -6981,63 +7061,15 @@
         <w:spacing w:line="288" w:lineRule="auto"/>
         <w:rPr>
           <w:rFonts w:ascii="Menlo" w:hAnsi="Menlo" w:cs="Menlo"/>
-          <w:color w:val="FF0000"/>
-          <w:lang w:val="en-US"/>
+          <w:color w:val="000000" w:themeColor="text1"/>
         </w:rPr>
       </w:pPr>
       <w:r>
         <w:rPr>
           <w:rFonts w:ascii="Menlo" w:hAnsi="Menlo" w:cs="Menlo"/>
-          <w:color w:val="FF0000"/>
-          <w:lang w:val="en-US"/>
-        </w:rPr>
-        <w:t>&lt;&lt;what is the value of *</w:t>
-      </w:r>
-      <w:proofErr w:type="spellStart"/>
-      <w:r>
-        <w:rPr>
-          <w:rFonts w:ascii="Menlo" w:hAnsi="Menlo" w:cs="Menlo"/>
-          <w:color w:val="FF0000"/>
-          <w:lang w:val="en-US"/>
-        </w:rPr>
-        <w:t>vartuple</w:t>
-      </w:r>
-      <w:proofErr w:type="spellEnd"/>
-      <w:r>
-        <w:rPr>
-          <w:rFonts w:ascii="Menlo" w:hAnsi="Menlo" w:cs="Menlo"/>
-          <w:color w:val="FF0000"/>
-          <w:lang w:val="en-US"/>
-        </w:rPr>
-        <w:t xml:space="preserve"> in </w:t>
-      </w:r>
-      <w:proofErr w:type="spellStart"/>
-      <w:proofErr w:type="gramStart"/>
-      <w:r>
-        <w:rPr>
-          <w:rFonts w:ascii="Menlo" w:hAnsi="Menlo" w:cs="Menlo"/>
-          <w:color w:val="FF0000"/>
-          <w:lang w:val="en-US"/>
-        </w:rPr>
-        <w:t>printinfo</w:t>
-      </w:r>
-      <w:proofErr w:type="spellEnd"/>
-      <w:r>
-        <w:rPr>
-          <w:rFonts w:ascii="Menlo" w:hAnsi="Menlo" w:cs="Menlo"/>
-          <w:color w:val="FF0000"/>
-          <w:lang w:val="en-US"/>
-        </w:rPr>
-        <w:t>(</w:t>
-      </w:r>
-      <w:proofErr w:type="gramEnd"/>
-      <w:r>
-        <w:rPr>
-          <w:rFonts w:ascii="Menlo" w:hAnsi="Menlo" w:cs="Menlo"/>
-          <w:color w:val="FF0000"/>
-          <w:lang w:val="en-US"/>
-        </w:rPr>
-        <w:t>70, 60, 50)&gt;&gt;</w:t>
+          <w:color w:val="000000" w:themeColor="text1"/>
+        </w:rPr>
+        <w:t>(60, 50)</w:t>
       </w:r>
     </w:p>
     <w:p>
@@ -7047,7 +7079,6 @@
         <w:rPr>
           <w:rFonts w:ascii="Menlo" w:hAnsi="Menlo" w:cs="Menlo"/>
           <w:color w:val="000000" w:themeColor="text1"/>
-          <w:lang w:val="en-US"/>
         </w:rPr>
       </w:pPr>
     </w:p>
@@ -7062,14 +7093,12 @@
         <w:rPr>
           <w:rFonts w:asciiTheme="minorHAnsi" w:hAnsiTheme="minorHAnsi" w:cstheme="minorHAnsi"/>
           <w:color w:val="000000" w:themeColor="text1"/>
-          <w:lang w:val="en-US"/>
         </w:rPr>
       </w:pPr>
       <w:r>
         <w:rPr>
           <w:rFonts w:asciiTheme="minorHAnsi" w:hAnsiTheme="minorHAnsi" w:cstheme="minorHAnsi"/>
           <w:color w:val="000000" w:themeColor="text1"/>
-          <w:lang w:val="en-US"/>
         </w:rPr>
         <w:t>Return statement</w:t>
       </w:r>
@@ -7835,27 +7864,48 @@
         <w:rPr>
           <w:rFonts w:ascii="Menlo" w:hAnsi="Menlo" w:cs="Menlo"/>
           <w:color w:val="000000" w:themeColor="text1"/>
-          <w:lang w:val="en-US"/>
-        </w:rPr>
-      </w:pPr>
-      <w:r>
-        <w:rPr>
-          <w:rFonts w:ascii="Menlo" w:hAnsi="Menlo" w:cs="Menlo"/>
-          <w:color w:val="FF0000"/>
-          <w:lang w:val="en-US"/>
-        </w:rPr>
-        <w:t>&lt;&lt;fill your result&gt;&gt;</w:t>
-      </w:r>
-    </w:p>
-    <w:p>
-      <w:pPr>
-        <w:pStyle w:val="ListParagraph"/>
-        <w:spacing w:line="288" w:lineRule="auto"/>
-        <w:rPr>
-          <w:rFonts w:ascii="Menlo" w:hAnsi="Menlo" w:cs="Menlo"/>
-          <w:color w:val="000000" w:themeColor="text1"/>
-        </w:rPr>
-      </w:pPr>
+        </w:rPr>
+      </w:pPr>
+      <w:r>
+        <w:rPr>
+          <w:noProof/>
+        </w:rPr>
+        <w:drawing>
+          <wp:inline distT="0" distB="0" distL="0" distR="0" wp14:anchorId="14CCBC47" wp14:editId="0D5FBC60">
+            <wp:extent cx="2438400" cy="419100"/>
+            <wp:effectExtent l="0" t="0" r="0" b="0"/>
+            <wp:docPr id="23" name="Picture 23"/>
+            <wp:cNvGraphicFramePr>
+              <a:graphicFrameLocks xmlns:a="http://schemas.openxmlformats.org/drawingml/2006/main" noChangeAspect="1"/>
+            </wp:cNvGraphicFramePr>
+            <a:graphic xmlns:a="http://schemas.openxmlformats.org/drawingml/2006/main">
+              <a:graphicData uri="http://schemas.openxmlformats.org/drawingml/2006/picture">
+                <pic:pic xmlns:pic="http://schemas.openxmlformats.org/drawingml/2006/picture">
+                  <pic:nvPicPr>
+                    <pic:cNvPr id="1" name=""/>
+                    <pic:cNvPicPr/>
+                  </pic:nvPicPr>
+                  <pic:blipFill>
+                    <a:blip r:embed="rId21"/>
+                    <a:stretch>
+                      <a:fillRect/>
+                    </a:stretch>
+                  </pic:blipFill>
+                  <pic:spPr>
+                    <a:xfrm>
+                      <a:off x="0" y="0"/>
+                      <a:ext cx="2438400" cy="419100"/>
+                    </a:xfrm>
+                    <a:prstGeom prst="rect">
+                      <a:avLst/>
+                    </a:prstGeom>
+                  </pic:spPr>
+                </pic:pic>
+              </a:graphicData>
+            </a:graphic>
+          </wp:inline>
+        </w:drawing>
+      </w:r>
     </w:p>
     <w:p>
       <w:pPr>
@@ -7868,14 +7918,12 @@
         <w:rPr>
           <w:rFonts w:asciiTheme="minorHAnsi" w:hAnsiTheme="minorHAnsi" w:cstheme="minorHAnsi"/>
           <w:color w:val="000000" w:themeColor="text1"/>
-          <w:lang w:val="en-US"/>
         </w:rPr>
       </w:pPr>
       <w:r>
         <w:rPr>
           <w:rFonts w:asciiTheme="minorHAnsi" w:hAnsiTheme="minorHAnsi" w:cstheme="minorHAnsi"/>
           <w:color w:val="000000" w:themeColor="text1"/>
-          <w:lang w:val="en-US"/>
         </w:rPr>
         <w:t>Lambda function</w:t>
       </w:r>
@@ -8465,16 +8513,47 @@
         <w:rPr>
           <w:rFonts w:ascii="Menlo" w:hAnsi="Menlo" w:cs="Menlo"/>
           <w:color w:val="000000" w:themeColor="text1"/>
-          <w:lang w:val="en-US"/>
-        </w:rPr>
-      </w:pPr>
-      <w:r>
-        <w:rPr>
-          <w:rFonts w:ascii="Menlo" w:hAnsi="Menlo" w:cs="Menlo"/>
-          <w:color w:val="FF0000"/>
-          <w:lang w:val="en-US"/>
-        </w:rPr>
-        <w:t>&lt;&lt;fill your result&gt;&gt;</w:t>
+        </w:rPr>
+      </w:pPr>
+      <w:r>
+        <w:rPr>
+          <w:noProof/>
+        </w:rPr>
+        <w:drawing>
+          <wp:inline distT="0" distB="0" distL="0" distR="0" wp14:anchorId="2539A4AA" wp14:editId="2F6EE4AD">
+            <wp:extent cx="1962150" cy="409575"/>
+            <wp:effectExtent l="0" t="0" r="0" b="9525"/>
+            <wp:docPr id="24" name="Picture 24"/>
+            <wp:cNvGraphicFramePr>
+              <a:graphicFrameLocks xmlns:a="http://schemas.openxmlformats.org/drawingml/2006/main" noChangeAspect="1"/>
+            </wp:cNvGraphicFramePr>
+            <a:graphic xmlns:a="http://schemas.openxmlformats.org/drawingml/2006/main">
+              <a:graphicData uri="http://schemas.openxmlformats.org/drawingml/2006/picture">
+                <pic:pic xmlns:pic="http://schemas.openxmlformats.org/drawingml/2006/picture">
+                  <pic:nvPicPr>
+                    <pic:cNvPr id="1" name=""/>
+                    <pic:cNvPicPr/>
+                  </pic:nvPicPr>
+                  <pic:blipFill>
+                    <a:blip r:embed="rId22"/>
+                    <a:stretch>
+                      <a:fillRect/>
+                    </a:stretch>
+                  </pic:blipFill>
+                  <pic:spPr>
+                    <a:xfrm>
+                      <a:off x="0" y="0"/>
+                      <a:ext cx="1962150" cy="409575"/>
+                    </a:xfrm>
+                    <a:prstGeom prst="rect">
+                      <a:avLst/>
+                    </a:prstGeom>
+                  </pic:spPr>
+                </pic:pic>
+              </a:graphicData>
+            </a:graphic>
+          </wp:inline>
+        </w:drawing>
       </w:r>
     </w:p>
     <w:p>
@@ -8484,7 +8563,6 @@
         <w:rPr>
           <w:rFonts w:ascii="Menlo" w:hAnsi="Menlo" w:cs="Menlo"/>
           <w:color w:val="000000" w:themeColor="text1"/>
-          <w:lang w:val="en-US"/>
         </w:rPr>
       </w:pPr>
     </w:p>
@@ -8495,7 +8573,6 @@
         <w:rPr>
           <w:rFonts w:ascii="Menlo" w:hAnsi="Menlo" w:cs="Menlo"/>
           <w:color w:val="000000" w:themeColor="text1"/>
-          <w:lang w:val="en-US"/>
         </w:rPr>
       </w:pPr>
       <w:r>
@@ -8503,7 +8580,6 @@
           <w:rFonts w:ascii="Menlo" w:hAnsi="Menlo" w:cs="Menlo"/>
           <w:noProof/>
           <w:color w:val="000000" w:themeColor="text1"/>
-          <w:lang w:val="en-US"/>
         </w:rPr>
         <w:drawing>
           <wp:inline distT="0" distB="0" distL="0" distR="0" wp14:anchorId="508B5BA4" wp14:editId="7B605A6A">
@@ -8521,7 +8597,7 @@
                     <pic:cNvPicPr/>
                   </pic:nvPicPr>
                   <pic:blipFill>
-                    <a:blip r:embed="rId18"/>
+                    <a:blip r:embed="rId23"/>
                     <a:stretch>
                       <a:fillRect/>
                     </a:stretch>
@@ -8549,16 +8625,47 @@
         <w:rPr>
           <w:rFonts w:ascii="Menlo" w:hAnsi="Menlo" w:cs="Menlo"/>
           <w:color w:val="000000" w:themeColor="text1"/>
-          <w:lang w:val="en-US"/>
-        </w:rPr>
-      </w:pPr>
-      <w:r>
-        <w:rPr>
-          <w:rFonts w:ascii="Menlo" w:hAnsi="Menlo" w:cs="Menlo"/>
-          <w:color w:val="FF0000"/>
-          <w:lang w:val="en-US"/>
-        </w:rPr>
-        <w:t>&lt;&lt;fill your result&gt;&gt;</w:t>
+        </w:rPr>
+      </w:pPr>
+      <w:r>
+        <w:rPr>
+          <w:noProof/>
+        </w:rPr>
+        <w:drawing>
+          <wp:inline distT="0" distB="0" distL="0" distR="0" wp14:anchorId="6E5CF81B" wp14:editId="7FA71506">
+            <wp:extent cx="342900" cy="419100"/>
+            <wp:effectExtent l="0" t="0" r="0" b="0"/>
+            <wp:docPr id="25" name="Picture 25"/>
+            <wp:cNvGraphicFramePr>
+              <a:graphicFrameLocks xmlns:a="http://schemas.openxmlformats.org/drawingml/2006/main" noChangeAspect="1"/>
+            </wp:cNvGraphicFramePr>
+            <a:graphic xmlns:a="http://schemas.openxmlformats.org/drawingml/2006/main">
+              <a:graphicData uri="http://schemas.openxmlformats.org/drawingml/2006/picture">
+                <pic:pic xmlns:pic="http://schemas.openxmlformats.org/drawingml/2006/picture">
+                  <pic:nvPicPr>
+                    <pic:cNvPr id="1" name=""/>
+                    <pic:cNvPicPr/>
+                  </pic:nvPicPr>
+                  <pic:blipFill>
+                    <a:blip r:embed="rId24"/>
+                    <a:stretch>
+                      <a:fillRect/>
+                    </a:stretch>
+                  </pic:blipFill>
+                  <pic:spPr>
+                    <a:xfrm>
+                      <a:off x="0" y="0"/>
+                      <a:ext cx="342900" cy="419100"/>
+                    </a:xfrm>
+                    <a:prstGeom prst="rect">
+                      <a:avLst/>
+                    </a:prstGeom>
+                  </pic:spPr>
+                </pic:pic>
+              </a:graphicData>
+            </a:graphic>
+          </wp:inline>
+        </w:drawing>
       </w:r>
     </w:p>
     <w:p>
@@ -8568,7 +8675,6 @@
         <w:rPr>
           <w:rFonts w:ascii="Menlo" w:hAnsi="Menlo" w:cs="Menlo"/>
           <w:color w:val="000000" w:themeColor="text1"/>
-          <w:lang w:val="en-US"/>
         </w:rPr>
       </w:pPr>
     </w:p>
@@ -8579,7 +8685,26 @@
         <w:rPr>
           <w:rFonts w:ascii="Menlo" w:hAnsi="Menlo" w:cs="Menlo"/>
           <w:color w:val="000000" w:themeColor="text1"/>
-          <w:lang w:val="en-US"/>
+        </w:rPr>
+      </w:pPr>
+    </w:p>
+    <w:p>
+      <w:pPr>
+        <w:pStyle w:val="ListParagraph"/>
+        <w:spacing w:line="288" w:lineRule="auto"/>
+        <w:rPr>
+          <w:rFonts w:ascii="Menlo" w:hAnsi="Menlo" w:cs="Menlo"/>
+          <w:color w:val="000000" w:themeColor="text1"/>
+        </w:rPr>
+      </w:pPr>
+    </w:p>
+    <w:p>
+      <w:pPr>
+        <w:pStyle w:val="ListParagraph"/>
+        <w:spacing w:line="288" w:lineRule="auto"/>
+        <w:rPr>
+          <w:rFonts w:ascii="Menlo" w:hAnsi="Menlo" w:cs="Menlo"/>
+          <w:color w:val="000000" w:themeColor="text1"/>
         </w:rPr>
       </w:pPr>
       <w:r>
@@ -8587,7 +8712,6 @@
           <w:rFonts w:ascii="Menlo" w:hAnsi="Menlo" w:cs="Menlo"/>
           <w:noProof/>
           <w:color w:val="000000" w:themeColor="text1"/>
-          <w:lang w:val="en-US"/>
         </w:rPr>
         <w:lastRenderedPageBreak/>
         <w:drawing>
@@ -8606,7 +8730,7 @@
                     <pic:cNvPicPr/>
                   </pic:nvPicPr>
                   <pic:blipFill>
-                    <a:blip r:embed="rId19"/>
+                    <a:blip r:embed="rId25"/>
                     <a:stretch>
                       <a:fillRect/>
                     </a:stretch>
@@ -8629,78 +8753,104 @@
     </w:p>
     <w:p>
       <w:pPr>
+        <w:spacing w:line="288" w:lineRule="auto"/>
+        <w:ind w:firstLine="720"/>
+        <w:rPr>
+          <w:rFonts w:ascii="Menlo" w:hAnsi="Menlo" w:cs="Menlo"/>
+          <w:color w:val="000000" w:themeColor="text1"/>
+        </w:rPr>
+      </w:pPr>
+      <w:r>
+        <w:rPr>
+          <w:noProof/>
+        </w:rPr>
+        <w:drawing>
+          <wp:inline distT="0" distB="0" distL="0" distR="0" wp14:anchorId="7AF96432" wp14:editId="4C85D1C4">
+            <wp:extent cx="609600" cy="419100"/>
+            <wp:effectExtent l="0" t="0" r="0" b="0"/>
+            <wp:docPr id="26" name="Picture 26"/>
+            <wp:cNvGraphicFramePr>
+              <a:graphicFrameLocks xmlns:a="http://schemas.openxmlformats.org/drawingml/2006/main" noChangeAspect="1"/>
+            </wp:cNvGraphicFramePr>
+            <a:graphic xmlns:a="http://schemas.openxmlformats.org/drawingml/2006/main">
+              <a:graphicData uri="http://schemas.openxmlformats.org/drawingml/2006/picture">
+                <pic:pic xmlns:pic="http://schemas.openxmlformats.org/drawingml/2006/picture">
+                  <pic:nvPicPr>
+                    <pic:cNvPr id="1" name=""/>
+                    <pic:cNvPicPr/>
+                  </pic:nvPicPr>
+                  <pic:blipFill>
+                    <a:blip r:embed="rId26"/>
+                    <a:stretch>
+                      <a:fillRect/>
+                    </a:stretch>
+                  </pic:blipFill>
+                  <pic:spPr>
+                    <a:xfrm>
+                      <a:off x="0" y="0"/>
+                      <a:ext cx="609600" cy="419100"/>
+                    </a:xfrm>
+                    <a:prstGeom prst="rect">
+                      <a:avLst/>
+                    </a:prstGeom>
+                  </pic:spPr>
+                </pic:pic>
+              </a:graphicData>
+            </a:graphic>
+          </wp:inline>
+        </w:drawing>
+      </w:r>
+    </w:p>
+    <w:p>
+      <w:pPr>
+        <w:spacing w:line="288" w:lineRule="auto"/>
+        <w:ind w:firstLine="720"/>
+        <w:rPr>
+          <w:rFonts w:ascii="Menlo" w:hAnsi="Menlo" w:cs="Menlo"/>
+          <w:color w:val="000000" w:themeColor="text1"/>
+        </w:rPr>
+      </w:pPr>
+    </w:p>
+    <w:p>
+      <w:pPr>
         <w:pStyle w:val="ListParagraph"/>
         <w:spacing w:line="288" w:lineRule="auto"/>
         <w:rPr>
-          <w:rFonts w:ascii="Menlo" w:hAnsi="Menlo" w:cs="Menlo"/>
-          <w:color w:val="000000" w:themeColor="text1"/>
-          <w:lang w:val="en-US"/>
-        </w:rPr>
-      </w:pPr>
-      <w:r>
-        <w:rPr>
-          <w:rFonts w:ascii="Menlo" w:hAnsi="Menlo" w:cs="Menlo"/>
-          <w:color w:val="FF0000"/>
-          <w:lang w:val="en-US"/>
-        </w:rPr>
-        <w:t>&lt;&lt;fill your result&gt;&gt;</w:t>
-      </w:r>
-    </w:p>
-    <w:p>
-      <w:pPr>
-        <w:spacing w:line="288" w:lineRule="auto"/>
-        <w:rPr>
-          <w:rFonts w:ascii="Menlo" w:hAnsi="Menlo" w:cs="Menlo"/>
-          <w:color w:val="000000" w:themeColor="text1"/>
-          <w:lang w:val="en-US"/>
-        </w:rPr>
-      </w:pPr>
+          <w:rFonts w:asciiTheme="minorHAnsi" w:hAnsiTheme="minorHAnsi" w:cstheme="minorHAnsi"/>
+          <w:color w:val="000000" w:themeColor="text1"/>
+        </w:rPr>
+      </w:pPr>
+      <w:r>
+        <w:rPr>
+          <w:rFonts w:asciiTheme="minorHAnsi" w:hAnsiTheme="minorHAnsi" w:cstheme="minorHAnsi"/>
+          <w:color w:val="000000" w:themeColor="text1"/>
+        </w:rPr>
+        <w:t xml:space="preserve">Built-in functions for lambda: </w:t>
+      </w:r>
+      <w:proofErr w:type="gramStart"/>
+      <w:r>
+        <w:rPr>
+          <w:rFonts w:asciiTheme="minorHAnsi" w:hAnsiTheme="minorHAnsi" w:cstheme="minorHAnsi"/>
+          <w:color w:val="000000" w:themeColor="text1"/>
+        </w:rPr>
+        <w:t>filter(</w:t>
+      </w:r>
+      <w:proofErr w:type="gramEnd"/>
+      <w:r>
+        <w:rPr>
+          <w:rFonts w:asciiTheme="minorHAnsi" w:hAnsiTheme="minorHAnsi" w:cstheme="minorHAnsi"/>
+          <w:color w:val="000000" w:themeColor="text1"/>
+        </w:rPr>
+        <w:t>) and map()</w:t>
+      </w:r>
     </w:p>
     <w:p>
       <w:pPr>
         <w:pStyle w:val="ListParagraph"/>
         <w:spacing w:line="288" w:lineRule="auto"/>
         <w:rPr>
-          <w:rFonts w:asciiTheme="minorHAnsi" w:hAnsiTheme="minorHAnsi" w:cstheme="minorHAnsi"/>
-          <w:color w:val="000000" w:themeColor="text1"/>
-          <w:lang w:val="en-US"/>
-        </w:rPr>
-      </w:pPr>
-      <w:r>
-        <w:rPr>
-          <w:rFonts w:asciiTheme="minorHAnsi" w:hAnsiTheme="minorHAnsi" w:cstheme="minorHAnsi"/>
-          <w:color w:val="000000" w:themeColor="text1"/>
-          <w:lang w:val="en-US"/>
-        </w:rPr>
-        <w:t xml:space="preserve">Built-in functions for lambda: </w:t>
-      </w:r>
-      <w:proofErr w:type="gramStart"/>
-      <w:r>
-        <w:rPr>
-          <w:rFonts w:asciiTheme="minorHAnsi" w:hAnsiTheme="minorHAnsi" w:cstheme="minorHAnsi"/>
-          <w:color w:val="000000" w:themeColor="text1"/>
-          <w:lang w:val="en-US"/>
-        </w:rPr>
-        <w:t>filter(</w:t>
-      </w:r>
-      <w:proofErr w:type="gramEnd"/>
-      <w:r>
-        <w:rPr>
-          <w:rFonts w:asciiTheme="minorHAnsi" w:hAnsiTheme="minorHAnsi" w:cstheme="minorHAnsi"/>
-          <w:color w:val="000000" w:themeColor="text1"/>
-          <w:lang w:val="en-US"/>
-        </w:rPr>
-        <w:t>) and map()</w:t>
-      </w:r>
-    </w:p>
-    <w:p>
-      <w:pPr>
-        <w:pStyle w:val="ListParagraph"/>
-        <w:spacing w:line="288" w:lineRule="auto"/>
-        <w:rPr>
           <w:rFonts w:ascii="Menlo" w:hAnsi="Menlo" w:cs="Menlo"/>
           <w:color w:val="000000" w:themeColor="text1"/>
-          <w:lang w:val="en-US"/>
         </w:rPr>
       </w:pPr>
       <w:r>
@@ -8708,7 +8858,6 @@
           <w:rFonts w:ascii="Menlo" w:hAnsi="Menlo" w:cs="Menlo"/>
           <w:noProof/>
           <w:color w:val="000000" w:themeColor="text1"/>
-          <w:lang w:val="en-US"/>
         </w:rPr>
         <w:drawing>
           <wp:inline distT="0" distB="0" distL="0" distR="0" wp14:anchorId="7E1FFA6A" wp14:editId="59DCF667">
@@ -8726,7 +8875,7 @@
                     <pic:cNvPicPr/>
                   </pic:nvPicPr>
                   <pic:blipFill>
-                    <a:blip r:embed="rId20"/>
+                    <a:blip r:embed="rId27"/>
                     <a:stretch>
                       <a:fillRect/>
                     </a:stretch>
@@ -8753,42 +8902,70 @@
         <w:rPr>
           <w:rFonts w:ascii="Menlo" w:hAnsi="Menlo" w:cs="Menlo"/>
           <w:color w:val="000000" w:themeColor="text1"/>
-          <w:lang w:val="en-US"/>
-        </w:rPr>
-      </w:pPr>
-      <w:r>
+        </w:rPr>
+      </w:pPr>
+      <w:r>
+        <w:rPr>
+          <w:noProof/>
+        </w:rPr>
+        <w:drawing>
+          <wp:inline distT="0" distB="0" distL="0" distR="0" wp14:anchorId="5D61C0FD" wp14:editId="0A35870D">
+            <wp:extent cx="2438400" cy="419100"/>
+            <wp:effectExtent l="0" t="0" r="0" b="0"/>
+            <wp:docPr id="27" name="Picture 27"/>
+            <wp:cNvGraphicFramePr>
+              <a:graphicFrameLocks xmlns:a="http://schemas.openxmlformats.org/drawingml/2006/main" noChangeAspect="1"/>
+            </wp:cNvGraphicFramePr>
+            <a:graphic xmlns:a="http://schemas.openxmlformats.org/drawingml/2006/main">
+              <a:graphicData uri="http://schemas.openxmlformats.org/drawingml/2006/picture">
+                <pic:pic xmlns:pic="http://schemas.openxmlformats.org/drawingml/2006/picture">
+                  <pic:nvPicPr>
+                    <pic:cNvPr id="1" name=""/>
+                    <pic:cNvPicPr/>
+                  </pic:nvPicPr>
+                  <pic:blipFill>
+                    <a:blip r:embed="rId28"/>
+                    <a:stretch>
+                      <a:fillRect/>
+                    </a:stretch>
+                  </pic:blipFill>
+                  <pic:spPr>
+                    <a:xfrm>
+                      <a:off x="0" y="0"/>
+                      <a:ext cx="2438400" cy="419100"/>
+                    </a:xfrm>
+                    <a:prstGeom prst="rect">
+                      <a:avLst/>
+                    </a:prstGeom>
+                  </pic:spPr>
+                </pic:pic>
+              </a:graphicData>
+            </a:graphic>
+          </wp:inline>
+        </w:drawing>
+      </w:r>
+    </w:p>
+    <w:p>
+      <w:pPr>
+        <w:pStyle w:val="ListParagraph"/>
         <w:rPr>
           <w:rFonts w:ascii="Menlo" w:hAnsi="Menlo" w:cs="Menlo"/>
-          <w:color w:val="FF0000"/>
-          <w:lang w:val="en-US"/>
-        </w:rPr>
-        <w:t>&lt;&lt;fill your result&gt;&gt;</w:t>
-      </w:r>
+          <w:color w:val="000000" w:themeColor="text1"/>
+        </w:rPr>
+      </w:pPr>
     </w:p>
     <w:p>
       <w:pPr>
         <w:pStyle w:val="ListParagraph"/>
         <w:rPr>
-          <w:rFonts w:ascii="Menlo" w:hAnsi="Menlo" w:cs="Menlo"/>
-          <w:color w:val="000000" w:themeColor="text1"/>
-          <w:lang w:val="en-US"/>
-        </w:rPr>
-      </w:pPr>
-    </w:p>
-    <w:p>
-      <w:pPr>
-        <w:pStyle w:val="ListParagraph"/>
-        <w:rPr>
           <w:rFonts w:asciiTheme="minorHAnsi" w:hAnsiTheme="minorHAnsi" w:cstheme="minorHAnsi"/>
           <w:color w:val="000000" w:themeColor="text1"/>
-          <w:lang w:val="en-US"/>
         </w:rPr>
       </w:pPr>
       <w:r>
         <w:rPr>
           <w:rFonts w:asciiTheme="minorHAnsi" w:hAnsiTheme="minorHAnsi" w:cstheme="minorHAnsi"/>
           <w:color w:val="000000" w:themeColor="text1"/>
-          <w:lang w:val="en-US"/>
         </w:rPr>
         <w:t>True or False</w:t>
       </w:r>
@@ -8809,14 +8986,45 @@
           <w:szCs w:val="23"/>
         </w:rPr>
       </w:pPr>
-      <w:r>
-        <w:rPr>
-          <w:rFonts w:ascii="Courier New" w:hAnsi="Courier New" w:cs="Courier New"/>
-          <w:color w:val="000000" w:themeColor="text1"/>
-          <w:sz w:val="23"/>
-          <w:szCs w:val="23"/>
-        </w:rPr>
-        <w:t>is_even = lambda n : n % 2 == 0</w:t>
+      <w:proofErr w:type="spellStart"/>
+      <w:r>
+        <w:rPr>
+          <w:rFonts w:ascii="Courier New" w:hAnsi="Courier New" w:cs="Courier New"/>
+          <w:color w:val="000000" w:themeColor="text1"/>
+          <w:sz w:val="23"/>
+          <w:szCs w:val="23"/>
+        </w:rPr>
+        <w:t>is_even</w:t>
+      </w:r>
+      <w:proofErr w:type="spellEnd"/>
+      <w:r>
+        <w:rPr>
+          <w:rFonts w:ascii="Courier New" w:hAnsi="Courier New" w:cs="Courier New"/>
+          <w:color w:val="000000" w:themeColor="text1"/>
+          <w:sz w:val="23"/>
+          <w:szCs w:val="23"/>
+        </w:rPr>
+        <w:t xml:space="preserve"> = lambda </w:t>
+      </w:r>
+      <w:proofErr w:type="gramStart"/>
+      <w:r>
+        <w:rPr>
+          <w:rFonts w:ascii="Courier New" w:hAnsi="Courier New" w:cs="Courier New"/>
+          <w:color w:val="000000" w:themeColor="text1"/>
+          <w:sz w:val="23"/>
+          <w:szCs w:val="23"/>
+        </w:rPr>
+        <w:t>n :</w:t>
+      </w:r>
+      <w:proofErr w:type="gramEnd"/>
+      <w:r>
+        <w:rPr>
+          <w:rFonts w:ascii="Courier New" w:hAnsi="Courier New" w:cs="Courier New"/>
+          <w:color w:val="000000" w:themeColor="text1"/>
+          <w:sz w:val="23"/>
+          <w:szCs w:val="23"/>
+        </w:rPr>
+        <w:t xml:space="preserve"> n % 2 == 0</w:t>
       </w:r>
     </w:p>
     <w:p>
@@ -8829,11 +9037,92 @@
       </w:pPr>
       <w:r>
         <w:rPr>
+          <w:noProof/>
+        </w:rPr>
+        <w:drawing>
+          <wp:inline distT="0" distB="0" distL="0" distR="0" wp14:anchorId="7E87F709" wp14:editId="411D0616">
+            <wp:extent cx="3228975" cy="771525"/>
+            <wp:effectExtent l="0" t="0" r="9525" b="9525"/>
+            <wp:docPr id="28" name="Picture 28"/>
+            <wp:cNvGraphicFramePr>
+              <a:graphicFrameLocks xmlns:a="http://schemas.openxmlformats.org/drawingml/2006/main" noChangeAspect="1"/>
+            </wp:cNvGraphicFramePr>
+            <a:graphic xmlns:a="http://schemas.openxmlformats.org/drawingml/2006/main">
+              <a:graphicData uri="http://schemas.openxmlformats.org/drawingml/2006/picture">
+                <pic:pic xmlns:pic="http://schemas.openxmlformats.org/drawingml/2006/picture">
+                  <pic:nvPicPr>
+                    <pic:cNvPr id="1" name=""/>
+                    <pic:cNvPicPr/>
+                  </pic:nvPicPr>
+                  <pic:blipFill>
+                    <a:blip r:embed="rId29"/>
+                    <a:stretch>
+                      <a:fillRect/>
+                    </a:stretch>
+                  </pic:blipFill>
+                  <pic:spPr>
+                    <a:xfrm>
+                      <a:off x="0" y="0"/>
+                      <a:ext cx="3228975" cy="771525"/>
+                    </a:xfrm>
+                    <a:prstGeom prst="rect">
+                      <a:avLst/>
+                    </a:prstGeom>
+                  </pic:spPr>
+                </pic:pic>
+              </a:graphicData>
+            </a:graphic>
+          </wp:inline>
+        </w:drawing>
+      </w:r>
+    </w:p>
+    <w:p>
+      <w:pPr>
+        <w:pStyle w:val="ListParagraph"/>
+        <w:rPr>
           <w:rFonts w:ascii="Menlo" w:hAnsi="Menlo" w:cs="Menlo"/>
-          <w:color w:val="FF0000"/>
-          <w:lang w:val="en-US"/>
-        </w:rPr>
-        <w:t>&lt;&lt;fill your result&gt;&gt;</w:t>
+          <w:color w:val="000000" w:themeColor="text1"/>
+        </w:rPr>
+      </w:pPr>
+      <w:r>
+        <w:rPr>
+          <w:noProof/>
+        </w:rPr>
+        <w:drawing>
+          <wp:inline distT="0" distB="0" distL="0" distR="0" wp14:anchorId="7C6EE167" wp14:editId="44CA389C">
+            <wp:extent cx="4010025" cy="276225"/>
+            <wp:effectExtent l="0" t="0" r="9525" b="9525"/>
+            <wp:docPr id="29" name="Picture 29"/>
+            <wp:cNvGraphicFramePr>
+              <a:graphicFrameLocks xmlns:a="http://schemas.openxmlformats.org/drawingml/2006/main" noChangeAspect="1"/>
+            </wp:cNvGraphicFramePr>
+            <a:graphic xmlns:a="http://schemas.openxmlformats.org/drawingml/2006/main">
+              <a:graphicData uri="http://schemas.openxmlformats.org/drawingml/2006/picture">
+                <pic:pic xmlns:pic="http://schemas.openxmlformats.org/drawingml/2006/picture">
+                  <pic:nvPicPr>
+                    <pic:cNvPr id="1" name=""/>
+                    <pic:cNvPicPr/>
+                  </pic:nvPicPr>
+                  <pic:blipFill>
+                    <a:blip r:embed="rId30"/>
+                    <a:stretch>
+                      <a:fillRect/>
+                    </a:stretch>
+                  </pic:blipFill>
+                  <pic:spPr>
+                    <a:xfrm>
+                      <a:off x="0" y="0"/>
+                      <a:ext cx="4010025" cy="276225"/>
+                    </a:xfrm>
+                    <a:prstGeom prst="rect">
+                      <a:avLst/>
+                    </a:prstGeom>
+                  </pic:spPr>
+                </pic:pic>
+              </a:graphicData>
+            </a:graphic>
+          </wp:inline>
+        </w:drawing>
       </w:r>
     </w:p>
     <w:p>
@@ -8852,14 +9141,12 @@
         <w:rPr>
           <w:rFonts w:ascii="Menlo" w:hAnsi="Menlo" w:cs="Menlo"/>
           <w:color w:val="000000" w:themeColor="text1"/>
-          <w:lang w:val="en-US"/>
         </w:rPr>
       </w:pPr>
       <w:r>
         <w:rPr>
           <w:rFonts w:asciiTheme="minorHAnsi" w:hAnsiTheme="minorHAnsi" w:cstheme="minorHAnsi"/>
           <w:color w:val="000000" w:themeColor="text1"/>
-          <w:lang w:val="en-US"/>
         </w:rPr>
         <w:t>Using Lambda with map (changing the sequence with new value)</w:t>
       </w:r>
@@ -8871,7 +9158,6 @@
         <w:rPr>
           <w:rFonts w:ascii="Menlo" w:hAnsi="Menlo" w:cs="Menlo"/>
           <w:color w:val="000000" w:themeColor="text1"/>
-          <w:lang w:val="en-US"/>
         </w:rPr>
       </w:pPr>
       <w:r>
@@ -8879,7 +9165,6 @@
           <w:rFonts w:ascii="Menlo" w:hAnsi="Menlo" w:cs="Menlo"/>
           <w:noProof/>
           <w:color w:val="000000" w:themeColor="text1"/>
-          <w:lang w:val="en-US"/>
         </w:rPr>
         <w:drawing>
           <wp:inline distT="0" distB="0" distL="0" distR="0" wp14:anchorId="63FACA7F" wp14:editId="533E9565">
@@ -8897,7 +9182,7 @@
                     <pic:cNvPicPr/>
                   </pic:nvPicPr>
                   <pic:blipFill>
-                    <a:blip r:embed="rId21"/>
+                    <a:blip r:embed="rId31"/>
                     <a:stretch>
                       <a:fillRect/>
                     </a:stretch>
@@ -8925,16 +9210,47 @@
         <w:rPr>
           <w:rFonts w:ascii="Menlo" w:hAnsi="Menlo" w:cs="Menlo"/>
           <w:color w:val="000000" w:themeColor="text1"/>
-          <w:lang w:val="en-US"/>
-        </w:rPr>
-      </w:pPr>
-      <w:r>
-        <w:rPr>
-          <w:rFonts w:ascii="Menlo" w:hAnsi="Menlo" w:cs="Menlo"/>
-          <w:color w:val="FF0000"/>
-          <w:lang w:val="en-US"/>
-        </w:rPr>
-        <w:t>&lt;&lt;fill your result&gt;&gt;</w:t>
+        </w:rPr>
+      </w:pPr>
+      <w:r>
+        <w:rPr>
+          <w:noProof/>
+        </w:rPr>
+        <w:drawing>
+          <wp:inline distT="0" distB="0" distL="0" distR="0" wp14:anchorId="3DFE44D5" wp14:editId="5EA36AC1">
+            <wp:extent cx="2543175" cy="238125"/>
+            <wp:effectExtent l="0" t="0" r="9525" b="9525"/>
+            <wp:docPr id="30" name="Picture 30"/>
+            <wp:cNvGraphicFramePr>
+              <a:graphicFrameLocks xmlns:a="http://schemas.openxmlformats.org/drawingml/2006/main" noChangeAspect="1"/>
+            </wp:cNvGraphicFramePr>
+            <a:graphic xmlns:a="http://schemas.openxmlformats.org/drawingml/2006/main">
+              <a:graphicData uri="http://schemas.openxmlformats.org/drawingml/2006/picture">
+                <pic:pic xmlns:pic="http://schemas.openxmlformats.org/drawingml/2006/picture">
+                  <pic:nvPicPr>
+                    <pic:cNvPr id="1" name=""/>
+                    <pic:cNvPicPr/>
+                  </pic:nvPicPr>
+                  <pic:blipFill>
+                    <a:blip r:embed="rId32"/>
+                    <a:stretch>
+                      <a:fillRect/>
+                    </a:stretch>
+                  </pic:blipFill>
+                  <pic:spPr>
+                    <a:xfrm>
+                      <a:off x="0" y="0"/>
+                      <a:ext cx="2543175" cy="238125"/>
+                    </a:xfrm>
+                    <a:prstGeom prst="rect">
+                      <a:avLst/>
+                    </a:prstGeom>
+                  </pic:spPr>
+                </pic:pic>
+              </a:graphicData>
+            </a:graphic>
+          </wp:inline>
+        </w:drawing>
       </w:r>
     </w:p>
     <w:p>
@@ -8944,7 +9260,6 @@
         <w:rPr>
           <w:rFonts w:ascii="Menlo" w:hAnsi="Menlo" w:cs="Menlo"/>
           <w:color w:val="000000" w:themeColor="text1"/>
-          <w:lang w:val="en-US"/>
         </w:rPr>
       </w:pPr>
     </w:p>
@@ -8955,7 +9270,6 @@
         <w:rPr>
           <w:rFonts w:asciiTheme="minorHAnsi" w:hAnsiTheme="minorHAnsi" w:cstheme="minorHAnsi"/>
           <w:color w:val="000000" w:themeColor="text1"/>
-          <w:lang w:val="en-US"/>
         </w:rPr>
       </w:pPr>
       <w:r>
@@ -8964,7 +9278,6 @@
           <w:b/>
           <w:bCs/>
           <w:color w:val="000000" w:themeColor="text1"/>
-          <w:lang w:val="en-US"/>
         </w:rPr>
         <w:t>Exercise</w:t>
       </w:r>
@@ -8972,7 +9285,6 @@
         <w:rPr>
           <w:rFonts w:asciiTheme="minorHAnsi" w:hAnsiTheme="minorHAnsi" w:cstheme="minorHAnsi"/>
           <w:color w:val="000000" w:themeColor="text1"/>
-          <w:lang w:val="en-US"/>
         </w:rPr>
         <w:t>: Describe the different between filter and map</w:t>
       </w:r>
@@ -8983,27 +9295,106 @@
         <w:spacing w:line="288" w:lineRule="auto"/>
         <w:rPr>
           <w:rFonts w:ascii="Menlo" w:hAnsi="Menlo" w:cs="Menlo"/>
-          <w:color w:val="FF0000"/>
-          <w:lang w:val="en-US"/>
+          <w:color w:val="000000" w:themeColor="text1"/>
         </w:rPr>
       </w:pPr>
       <w:r>
         <w:rPr>
           <w:rFonts w:ascii="Menlo" w:hAnsi="Menlo" w:cs="Menlo"/>
-          <w:color w:val="FF0000"/>
-          <w:lang w:val="en-US"/>
-        </w:rPr>
-        <w:t>&lt;&lt;fill your answer&gt;&gt;</w:t>
+          <w:color w:val="000000" w:themeColor="text1"/>
+        </w:rPr>
+        <w:t>Filter</w:t>
       </w:r>
     </w:p>
     <w:p>
       <w:pPr>
         <w:pStyle w:val="ListParagraph"/>
         <w:spacing w:line="288" w:lineRule="auto"/>
+        <w:ind w:firstLine="720"/>
         <w:rPr>
           <w:rFonts w:ascii="Menlo" w:hAnsi="Menlo" w:cs="Menlo"/>
           <w:color w:val="000000" w:themeColor="text1"/>
-          <w:lang w:val="en-US"/>
+        </w:rPr>
+      </w:pPr>
+      <w:r>
+        <w:rPr>
+          <w:rFonts w:ascii="Menlo" w:hAnsi="Menlo" w:cs="Menlo"/>
+          <w:color w:val="000000" w:themeColor="text1"/>
+        </w:rPr>
+        <w:t>Filter function takes 2 arguments</w:t>
+      </w:r>
+      <w:r>
+        <w:rPr>
+          <w:rFonts w:ascii="Menlo" w:hAnsi="Menlo" w:cs="Menlo"/>
+          <w:color w:val="000000" w:themeColor="text1"/>
+        </w:rPr>
+        <w:t>,</w:t>
+      </w:r>
+      <w:r>
+        <w:rPr>
+          <w:rFonts w:ascii="Menlo" w:hAnsi="Menlo" w:cs="Menlo"/>
+          <w:color w:val="000000" w:themeColor="text1"/>
+        </w:rPr>
+        <w:t xml:space="preserve"> a function and a </w:t>
+      </w:r>
+      <w:r>
+        <w:rPr>
+          <w:rFonts w:ascii="Menlo" w:hAnsi="Menlo" w:cs="Menlo"/>
+          <w:color w:val="000000" w:themeColor="text1"/>
+        </w:rPr>
+        <w:t>list. It returns a list of values that the given function returns true upon</w:t>
+      </w:r>
+    </w:p>
+    <w:p>
+      <w:pPr>
+        <w:spacing w:line="288" w:lineRule="auto"/>
+        <w:rPr>
+          <w:rFonts w:ascii="Menlo" w:hAnsi="Menlo" w:cs="Menlo"/>
+          <w:color w:val="000000" w:themeColor="text1"/>
+        </w:rPr>
+      </w:pPr>
+    </w:p>
+    <w:p>
+      <w:pPr>
+        <w:spacing w:line="288" w:lineRule="auto"/>
+        <w:rPr>
+          <w:rFonts w:ascii="Menlo" w:hAnsi="Menlo" w:cs="Menlo"/>
+          <w:color w:val="000000" w:themeColor="text1"/>
+        </w:rPr>
+      </w:pPr>
+      <w:r>
+        <w:rPr>
+          <w:rFonts w:ascii="Menlo" w:hAnsi="Menlo" w:cs="Menlo"/>
+          <w:color w:val="000000" w:themeColor="text1"/>
+        </w:rPr>
+        <w:tab/>
+        <w:t>Map</w:t>
+      </w:r>
+    </w:p>
+    <w:p>
+      <w:pPr>
+        <w:spacing w:line="288" w:lineRule="auto"/>
+        <w:ind w:left="720" w:firstLine="720"/>
+        <w:rPr>
+          <w:rFonts w:ascii="Menlo" w:hAnsi="Menlo" w:cs="Menlo"/>
+          <w:color w:val="000000" w:themeColor="text1"/>
+        </w:rPr>
+      </w:pPr>
+      <w:r>
+        <w:rPr>
+          <w:rFonts w:ascii="Menlo" w:hAnsi="Menlo" w:cs="Menlo"/>
+          <w:color w:val="000000" w:themeColor="text1"/>
+        </w:rPr>
+        <w:t>Map function takes 2 arguments, a function and a list. It returns a list of values that was passed through the given function</w:t>
+      </w:r>
+    </w:p>
+    <w:p>
+      <w:pPr>
+        <w:pStyle w:val="ListParagraph"/>
+        <w:spacing w:line="288" w:lineRule="auto"/>
+        <w:rPr>
+          <w:rFonts w:ascii="Menlo" w:hAnsi="Menlo" w:cs="Menlo"/>
+          <w:color w:val="000000" w:themeColor="text1"/>
         </w:rPr>
       </w:pPr>
     </w:p>
@@ -9018,15 +9409,14 @@
         <w:rPr>
           <w:rFonts w:asciiTheme="minorHAnsi" w:hAnsiTheme="minorHAnsi" w:cstheme="minorHAnsi"/>
           <w:color w:val="000000" w:themeColor="text1"/>
-          <w:lang w:val="en-US"/>
         </w:rPr>
       </w:pPr>
       <w:r>
         <w:rPr>
           <w:rFonts w:asciiTheme="minorHAnsi" w:hAnsiTheme="minorHAnsi" w:cstheme="minorHAnsi"/>
           <w:color w:val="000000" w:themeColor="text1"/>
-          <w:lang w:val="en-US"/>
-        </w:rPr>
+        </w:rPr>
+        <w:lastRenderedPageBreak/>
         <w:t>Global and local variables</w:t>
       </w:r>
     </w:p>
@@ -9889,16 +10279,47 @@
         <w:rPr>
           <w:rFonts w:ascii="Menlo" w:hAnsi="Menlo" w:cs="Menlo"/>
           <w:color w:val="000000" w:themeColor="text1"/>
-          <w:lang w:val="en-US"/>
-        </w:rPr>
-      </w:pPr>
-      <w:r>
-        <w:rPr>
-          <w:rFonts w:ascii="Menlo" w:hAnsi="Menlo" w:cs="Menlo"/>
-          <w:color w:val="FF0000"/>
-          <w:lang w:val="en-US"/>
-        </w:rPr>
-        <w:t>&lt;&lt;fill your result&gt;&gt;</w:t>
+        </w:rPr>
+      </w:pPr>
+      <w:r>
+        <w:rPr>
+          <w:noProof/>
+        </w:rPr>
+        <w:drawing>
+          <wp:inline distT="0" distB="0" distL="0" distR="0" wp14:anchorId="0A1FAA4D" wp14:editId="7BD50058">
+            <wp:extent cx="3476625" cy="409575"/>
+            <wp:effectExtent l="0" t="0" r="9525" b="9525"/>
+            <wp:docPr id="31" name="Picture 31"/>
+            <wp:cNvGraphicFramePr>
+              <a:graphicFrameLocks xmlns:a="http://schemas.openxmlformats.org/drawingml/2006/main" noChangeAspect="1"/>
+            </wp:cNvGraphicFramePr>
+            <a:graphic xmlns:a="http://schemas.openxmlformats.org/drawingml/2006/main">
+              <a:graphicData uri="http://schemas.openxmlformats.org/drawingml/2006/picture">
+                <pic:pic xmlns:pic="http://schemas.openxmlformats.org/drawingml/2006/picture">
+                  <pic:nvPicPr>
+                    <pic:cNvPr id="1" name=""/>
+                    <pic:cNvPicPr/>
+                  </pic:nvPicPr>
+                  <pic:blipFill>
+                    <a:blip r:embed="rId33"/>
+                    <a:stretch>
+                      <a:fillRect/>
+                    </a:stretch>
+                  </pic:blipFill>
+                  <pic:spPr>
+                    <a:xfrm>
+                      <a:off x="0" y="0"/>
+                      <a:ext cx="3476625" cy="409575"/>
+                    </a:xfrm>
+                    <a:prstGeom prst="rect">
+                      <a:avLst/>
+                    </a:prstGeom>
+                  </pic:spPr>
+                </pic:pic>
+              </a:graphicData>
+            </a:graphic>
+          </wp:inline>
+        </w:drawing>
       </w:r>
     </w:p>
     <w:p>
@@ -9908,7 +10329,6 @@
         <w:rPr>
           <w:rFonts w:ascii="Menlo" w:hAnsi="Menlo" w:cs="Menlo"/>
           <w:color w:val="000000" w:themeColor="text1"/>
-          <w:lang w:val="en-US"/>
         </w:rPr>
       </w:pPr>
     </w:p>
@@ -9923,7 +10343,6 @@
         <w:rPr>
           <w:rFonts w:asciiTheme="minorHAnsi" w:hAnsiTheme="minorHAnsi" w:cstheme="minorHAnsi"/>
           <w:color w:val="000000" w:themeColor="text1"/>
-          <w:lang w:val="en-US"/>
         </w:rPr>
       </w:pPr>
       <w:r>
@@ -9931,9 +10350,7 @@
           <w:rFonts w:asciiTheme="minorHAnsi" w:hAnsiTheme="minorHAnsi" w:cs="Browallia New"/>
           <w:color w:val="000000" w:themeColor="text1"/>
           <w:szCs w:val="30"/>
-          <w:lang w:val="en-US"/>
-        </w:rPr>
-        <w:lastRenderedPageBreak/>
+        </w:rPr>
         <w:t>Example</w:t>
       </w:r>
     </w:p>
@@ -9944,7 +10361,6 @@
         <w:rPr>
           <w:rFonts w:ascii="Menlo" w:hAnsi="Menlo" w:cs="Menlo"/>
           <w:color w:val="000000" w:themeColor="text1"/>
-          <w:lang w:val="en-US"/>
         </w:rPr>
       </w:pPr>
       <w:r>
@@ -9952,7 +10368,6 @@
           <w:rFonts w:ascii="Menlo" w:hAnsi="Menlo" w:cs="Menlo"/>
           <w:noProof/>
           <w:color w:val="000000" w:themeColor="text1"/>
-          <w:lang w:val="en-US"/>
         </w:rPr>
         <w:drawing>
           <wp:inline distT="0" distB="0" distL="0" distR="0" wp14:anchorId="483E7E41" wp14:editId="3570F737">
@@ -9970,7 +10385,7 @@
                     <pic:cNvPicPr/>
                   </pic:nvPicPr>
                   <pic:blipFill>
-                    <a:blip r:embed="rId22"/>
+                    <a:blip r:embed="rId34"/>
                     <a:stretch>
                       <a:fillRect/>
                     </a:stretch>
@@ -9998,16 +10413,47 @@
         <w:rPr>
           <w:rFonts w:ascii="Menlo" w:hAnsi="Menlo" w:cs="Menlo"/>
           <w:color w:val="000000" w:themeColor="text1"/>
-          <w:lang w:val="en-US"/>
-        </w:rPr>
-      </w:pPr>
-      <w:r>
-        <w:rPr>
-          <w:rFonts w:ascii="Menlo" w:hAnsi="Menlo" w:cs="Menlo"/>
-          <w:color w:val="FF0000"/>
-          <w:lang w:val="en-US"/>
-        </w:rPr>
-        <w:t>&lt;&lt;fill your result&gt;&gt;</w:t>
+        </w:rPr>
+      </w:pPr>
+      <w:r>
+        <w:rPr>
+          <w:noProof/>
+        </w:rPr>
+        <w:drawing>
+          <wp:inline distT="0" distB="0" distL="0" distR="0" wp14:anchorId="66420C7E" wp14:editId="0EE61930">
+            <wp:extent cx="5038725" cy="314325"/>
+            <wp:effectExtent l="0" t="0" r="9525" b="9525"/>
+            <wp:docPr id="32" name="Picture 32"/>
+            <wp:cNvGraphicFramePr>
+              <a:graphicFrameLocks xmlns:a="http://schemas.openxmlformats.org/drawingml/2006/main" noChangeAspect="1"/>
+            </wp:cNvGraphicFramePr>
+            <a:graphic xmlns:a="http://schemas.openxmlformats.org/drawingml/2006/main">
+              <a:graphicData uri="http://schemas.openxmlformats.org/drawingml/2006/picture">
+                <pic:pic xmlns:pic="http://schemas.openxmlformats.org/drawingml/2006/picture">
+                  <pic:nvPicPr>
+                    <pic:cNvPr id="1" name=""/>
+                    <pic:cNvPicPr/>
+                  </pic:nvPicPr>
+                  <pic:blipFill>
+                    <a:blip r:embed="rId35"/>
+                    <a:stretch>
+                      <a:fillRect/>
+                    </a:stretch>
+                  </pic:blipFill>
+                  <pic:spPr>
+                    <a:xfrm>
+                      <a:off x="0" y="0"/>
+                      <a:ext cx="5038725" cy="314325"/>
+                    </a:xfrm>
+                    <a:prstGeom prst="rect">
+                      <a:avLst/>
+                    </a:prstGeom>
+                  </pic:spPr>
+                </pic:pic>
+              </a:graphicData>
+            </a:graphic>
+          </wp:inline>
+        </w:drawing>
       </w:r>
     </w:p>
     <w:p>
@@ -10017,9 +10463,15 @@
         <w:rPr>
           <w:rFonts w:ascii="Menlo" w:hAnsi="Menlo" w:cs="Menlo"/>
           <w:color w:val="000000" w:themeColor="text1"/>
-          <w:lang w:val="en-US"/>
-        </w:rPr>
-      </w:pPr>
+        </w:rPr>
+      </w:pPr>
+      <w:r>
+        <w:pict w14:anchorId="6873D803">
+          <v:shape id="Picture 33" o:spid="_x0000_i1026" type="#_x0000_t75" style="width:28.8pt;height:14.4pt;visibility:visible;mso-wrap-style:square">
+            <v:imagedata r:id="rId36" o:title=""/>
+          </v:shape>
+        </w:pict>
+      </w:r>
     </w:p>
     <w:p>
       <w:pPr>
@@ -10028,7 +10480,16 @@
         <w:rPr>
           <w:rFonts w:ascii="Menlo" w:hAnsi="Menlo" w:cs="Menlo"/>
           <w:color w:val="000000" w:themeColor="text1"/>
-          <w:lang w:val="en-US"/>
+        </w:rPr>
+      </w:pPr>
+    </w:p>
+    <w:p>
+      <w:pPr>
+        <w:pStyle w:val="ListParagraph"/>
+        <w:spacing w:line="288" w:lineRule="auto"/>
+        <w:rPr>
+          <w:rFonts w:ascii="Menlo" w:hAnsi="Menlo" w:cs="Menlo"/>
+          <w:color w:val="000000" w:themeColor="text1"/>
         </w:rPr>
       </w:pPr>
       <w:r>
@@ -10036,7 +10497,6 @@
           <w:rFonts w:ascii="Menlo" w:hAnsi="Menlo" w:cs="Menlo"/>
           <w:noProof/>
           <w:color w:val="000000" w:themeColor="text1"/>
-          <w:lang w:val="en-US"/>
         </w:rPr>
         <w:drawing>
           <wp:inline distT="0" distB="0" distL="0" distR="0" wp14:anchorId="2804F7C7" wp14:editId="1BA84874">
@@ -10054,7 +10514,7 @@
                     <pic:cNvPicPr/>
                   </pic:nvPicPr>
                   <pic:blipFill>
-                    <a:blip r:embed="rId23"/>
+                    <a:blip r:embed="rId37"/>
                     <a:stretch>
                       <a:fillRect/>
                     </a:stretch>
@@ -10077,48 +10537,116 @@
     </w:p>
     <w:p>
       <w:pPr>
+        <w:ind w:firstLine="720"/>
+        <w:rPr>
+          <w:rFonts w:ascii="Menlo" w:hAnsi="Menlo" w:cs="Menlo"/>
+          <w:color w:val="000000" w:themeColor="text1"/>
+        </w:rPr>
+      </w:pPr>
+      <w:r>
+        <w:rPr>
+          <w:noProof/>
+        </w:rPr>
+        <w:drawing>
+          <wp:inline distT="0" distB="0" distL="0" distR="0" wp14:anchorId="4667802B" wp14:editId="0BACDB6C">
+            <wp:extent cx="1914525" cy="495300"/>
+            <wp:effectExtent l="0" t="0" r="9525" b="0"/>
+            <wp:docPr id="34" name="Picture 34"/>
+            <wp:cNvGraphicFramePr>
+              <a:graphicFrameLocks xmlns:a="http://schemas.openxmlformats.org/drawingml/2006/main" noChangeAspect="1"/>
+            </wp:cNvGraphicFramePr>
+            <a:graphic xmlns:a="http://schemas.openxmlformats.org/drawingml/2006/main">
+              <a:graphicData uri="http://schemas.openxmlformats.org/drawingml/2006/picture">
+                <pic:pic xmlns:pic="http://schemas.openxmlformats.org/drawingml/2006/picture">
+                  <pic:nvPicPr>
+                    <pic:cNvPr id="1" name=""/>
+                    <pic:cNvPicPr/>
+                  </pic:nvPicPr>
+                  <pic:blipFill>
+                    <a:blip r:embed="rId38"/>
+                    <a:stretch>
+                      <a:fillRect/>
+                    </a:stretch>
+                  </pic:blipFill>
+                  <pic:spPr>
+                    <a:xfrm>
+                      <a:off x="0" y="0"/>
+                      <a:ext cx="1914525" cy="495300"/>
+                    </a:xfrm>
+                    <a:prstGeom prst="rect">
+                      <a:avLst/>
+                    </a:prstGeom>
+                  </pic:spPr>
+                </pic:pic>
+              </a:graphicData>
+            </a:graphic>
+          </wp:inline>
+        </w:drawing>
+      </w:r>
+    </w:p>
+    <w:p>
+      <w:pPr>
+        <w:ind w:firstLine="720"/>
+        <w:rPr>
+          <w:rFonts w:ascii="Menlo" w:hAnsi="Menlo" w:cs="Menlo"/>
+          <w:color w:val="000000" w:themeColor="text1"/>
+        </w:rPr>
+      </w:pPr>
+      <w:r>
+        <w:rPr>
+          <w:noProof/>
+        </w:rPr>
+        <w:drawing>
+          <wp:inline distT="0" distB="0" distL="0" distR="0" wp14:anchorId="143F989D" wp14:editId="66CE8278">
+            <wp:extent cx="1743075" cy="466725"/>
+            <wp:effectExtent l="0" t="0" r="9525" b="9525"/>
+            <wp:docPr id="35" name="Picture 35"/>
+            <wp:cNvGraphicFramePr>
+              <a:graphicFrameLocks xmlns:a="http://schemas.openxmlformats.org/drawingml/2006/main" noChangeAspect="1"/>
+            </wp:cNvGraphicFramePr>
+            <a:graphic xmlns:a="http://schemas.openxmlformats.org/drawingml/2006/main">
+              <a:graphicData uri="http://schemas.openxmlformats.org/drawingml/2006/picture">
+                <pic:pic xmlns:pic="http://schemas.openxmlformats.org/drawingml/2006/picture">
+                  <pic:nvPicPr>
+                    <pic:cNvPr id="1" name=""/>
+                    <pic:cNvPicPr/>
+                  </pic:nvPicPr>
+                  <pic:blipFill>
+                    <a:blip r:embed="rId39"/>
+                    <a:stretch>
+                      <a:fillRect/>
+                    </a:stretch>
+                  </pic:blipFill>
+                  <pic:spPr>
+                    <a:xfrm>
+                      <a:off x="0" y="0"/>
+                      <a:ext cx="1743075" cy="466725"/>
+                    </a:xfrm>
+                    <a:prstGeom prst="rect">
+                      <a:avLst/>
+                    </a:prstGeom>
+                  </pic:spPr>
+                </pic:pic>
+              </a:graphicData>
+            </a:graphic>
+          </wp:inline>
+        </w:drawing>
+      </w:r>
+      <w:r>
+        <w:rPr>
+          <w:rFonts w:ascii="Menlo" w:hAnsi="Menlo" w:cs="Menlo"/>
+          <w:color w:val="000000" w:themeColor="text1"/>
+        </w:rPr>
+        <w:br w:type="page"/>
+      </w:r>
+    </w:p>
+    <w:p>
+      <w:pPr>
         <w:pStyle w:val="ListParagraph"/>
         <w:spacing w:line="288" w:lineRule="auto"/>
         <w:rPr>
           <w:rFonts w:ascii="Menlo" w:hAnsi="Menlo" w:cs="Menlo"/>
           <w:color w:val="000000" w:themeColor="text1"/>
-          <w:lang w:val="en-US"/>
-        </w:rPr>
-      </w:pPr>
-      <w:r>
-        <w:rPr>
-          <w:rFonts w:ascii="Menlo" w:hAnsi="Menlo" w:cs="Menlo"/>
-          <w:color w:val="FF0000"/>
-          <w:lang w:val="en-US"/>
-        </w:rPr>
-        <w:t>&lt;&lt;fill your result&gt;&gt;</w:t>
-      </w:r>
-    </w:p>
-    <w:p>
-      <w:pPr>
-        <w:rPr>
-          <w:rFonts w:ascii="Menlo" w:hAnsi="Menlo" w:cs="Menlo"/>
-          <w:color w:val="000000" w:themeColor="text1"/>
-          <w:lang w:val="en-US"/>
-        </w:rPr>
-      </w:pPr>
-      <w:r>
-        <w:rPr>
-          <w:rFonts w:ascii="Menlo" w:hAnsi="Menlo" w:cs="Menlo"/>
-          <w:color w:val="000000" w:themeColor="text1"/>
-          <w:lang w:val="en-US"/>
-        </w:rPr>
-        <w:br w:type="page"/>
-      </w:r>
-    </w:p>
-    <w:p>
-      <w:pPr>
-        <w:pStyle w:val="ListParagraph"/>
-        <w:spacing w:line="288" w:lineRule="auto"/>
-        <w:rPr>
-          <w:rFonts w:ascii="Menlo" w:hAnsi="Menlo" w:cs="Menlo"/>
-          <w:color w:val="000000" w:themeColor="text1"/>
-          <w:lang w:val="en-US"/>
         </w:rPr>
       </w:pPr>
     </w:p>
@@ -10131,7 +10659,6 @@
           <w:bCs/>
           <w:sz w:val="32"/>
           <w:szCs w:val="36"/>
-          <w:lang w:val="en-US"/>
         </w:rPr>
       </w:pPr>
       <w:r>
@@ -10141,7 +10668,6 @@
           <w:bCs/>
           <w:sz w:val="32"/>
           <w:szCs w:val="36"/>
-          <w:lang w:val="en-US"/>
         </w:rPr>
         <w:t xml:space="preserve">SECTION </w:t>
       </w:r>
@@ -10152,7 +10678,6 @@
           <w:bCs/>
           <w:sz w:val="32"/>
           <w:szCs w:val="36"/>
-          <w:lang w:val="en-US"/>
         </w:rPr>
         <w:t>2</w:t>
       </w:r>
@@ -10163,7 +10688,6 @@
           <w:bCs/>
           <w:sz w:val="32"/>
           <w:szCs w:val="36"/>
-          <w:lang w:val="en-US"/>
         </w:rPr>
         <w:t xml:space="preserve">: </w:t>
       </w:r>
@@ -10174,7 +10698,6 @@
           <w:bCs/>
           <w:sz w:val="32"/>
           <w:szCs w:val="36"/>
-          <w:lang w:val="en-US"/>
         </w:rPr>
         <w:t>MODULES</w:t>
       </w:r>
@@ -10186,7 +10709,6 @@
           <w:color w:val="000000" w:themeColor="text1"/>
           <w:sz w:val="21"/>
           <w:szCs w:val="22"/>
-          <w:lang w:val="en-US"/>
         </w:rPr>
       </w:pPr>
     </w:p>
@@ -10201,14 +10723,12 @@
         <w:rPr>
           <w:rFonts w:asciiTheme="minorHAnsi" w:hAnsiTheme="minorHAnsi"/>
           <w:color w:val="000000" w:themeColor="text1"/>
-          <w:lang w:val="en-US"/>
         </w:rPr>
       </w:pPr>
       <w:r>
         <w:rPr>
           <w:rFonts w:asciiTheme="minorHAnsi" w:hAnsiTheme="minorHAnsi"/>
           <w:color w:val="000000" w:themeColor="text1"/>
-          <w:lang w:val="en-US"/>
         </w:rPr>
         <w:t>Create a file name "support.py" and write the following code</w:t>
       </w:r>
@@ -10325,7 +10845,6 @@
           <w:color w:val="000000"/>
           <w:sz w:val="23"/>
           <w:szCs w:val="23"/>
-          <w:lang w:val="en-US"/>
         </w:rPr>
       </w:pPr>
       <w:r>
@@ -10352,7 +10871,6 @@
           <w:color w:val="000000"/>
           <w:sz w:val="23"/>
           <w:szCs w:val="23"/>
-          <w:lang w:val="en-US"/>
         </w:rPr>
         <w:t>(</w:t>
       </w:r>
@@ -10389,7 +10907,6 @@
           <w:color w:val="000000"/>
           <w:sz w:val="23"/>
           <w:szCs w:val="23"/>
-          <w:lang w:val="en-US"/>
         </w:rPr>
         <w:t>)</w:t>
       </w:r>
@@ -10452,14 +10969,12 @@
         <w:rPr>
           <w:rFonts w:asciiTheme="minorHAnsi" w:hAnsiTheme="minorHAnsi" w:cstheme="minorHAnsi"/>
           <w:color w:val="000000" w:themeColor="text1"/>
-          <w:lang w:val="en-US"/>
         </w:rPr>
       </w:pPr>
       <w:r>
         <w:rPr>
           <w:rFonts w:asciiTheme="minorHAnsi" w:hAnsiTheme="minorHAnsi" w:cstheme="minorHAnsi"/>
           <w:color w:val="000000" w:themeColor="text1"/>
-          <w:lang w:val="en-US"/>
         </w:rPr>
         <w:tab/>
       </w:r>
@@ -10471,14 +10986,12 @@
         <w:rPr>
           <w:rFonts w:asciiTheme="minorHAnsi" w:hAnsiTheme="minorHAnsi" w:cstheme="minorHAnsi"/>
           <w:color w:val="000000" w:themeColor="text1"/>
-          <w:lang w:val="en-US"/>
         </w:rPr>
       </w:pPr>
       <w:r>
         <w:rPr>
           <w:rFonts w:asciiTheme="minorHAnsi" w:hAnsiTheme="minorHAnsi" w:cstheme="minorHAnsi"/>
           <w:color w:val="000000" w:themeColor="text1"/>
-          <w:lang w:val="en-US"/>
         </w:rPr>
         <w:t xml:space="preserve">Note: create a new file using </w:t>
       </w:r>
@@ -10487,7 +11000,6 @@
         <w:rPr>
           <w:rFonts w:asciiTheme="minorHAnsi" w:hAnsiTheme="minorHAnsi" w:cstheme="minorHAnsi"/>
           <w:color w:val="000000" w:themeColor="text1"/>
-          <w:lang w:val="en-US"/>
         </w:rPr>
         <w:t>VScode</w:t>
       </w:r>
@@ -10499,7 +11011,6 @@
         <w:rPr>
           <w:rFonts w:ascii="Menlo" w:hAnsi="Menlo" w:cs="Menlo"/>
           <w:color w:val="000000" w:themeColor="text1"/>
-          <w:lang w:val="en-US"/>
         </w:rPr>
       </w:pPr>
     </w:p>
@@ -10510,14 +11021,12 @@
         <w:rPr>
           <w:rFonts w:asciiTheme="minorHAnsi" w:hAnsiTheme="minorHAnsi" w:cstheme="minorHAnsi"/>
           <w:color w:val="000000" w:themeColor="text1"/>
-          <w:lang w:val="en-US"/>
         </w:rPr>
       </w:pPr>
       <w:r>
         <w:rPr>
           <w:rFonts w:asciiTheme="minorHAnsi" w:hAnsiTheme="minorHAnsi" w:cstheme="minorHAnsi"/>
           <w:color w:val="000000" w:themeColor="text1"/>
-          <w:lang w:val="en-US"/>
         </w:rPr>
         <w:t>Test the module</w:t>
       </w:r>
@@ -10793,25 +11302,17 @@
         <w:rPr>
           <w:rFonts w:ascii="Menlo" w:hAnsi="Menlo" w:cs="Menlo"/>
           <w:color w:val="000000" w:themeColor="text1"/>
-          <w:lang w:val="en-US"/>
         </w:rPr>
       </w:pPr>
       <w:r>
         <w:rPr>
           <w:rFonts w:ascii="Menlo" w:hAnsi="Menlo" w:cs="Menlo"/>
           <w:color w:val="FF0000"/>
-          <w:lang w:val="en-US"/>
         </w:rPr>
         <w:t>&lt;&lt;fill your result&gt;&gt;</w:t>
       </w:r>
     </w:p>
-    <w:p>
-      <w:pPr>
-        <w:rPr>
-          <w:lang w:val="en-US"/>
-        </w:rPr>
-      </w:pPr>
-    </w:p>
+    <w:p/>
     <w:p>
       <w:pPr>
         <w:rPr>
@@ -10821,7 +11322,6 @@
       <w:r>
         <w:rPr>
           <w:rFonts w:asciiTheme="minorHAnsi" w:hAnsiTheme="minorHAnsi" w:cstheme="minorHAnsi"/>
-          <w:lang w:val="en-US"/>
         </w:rPr>
         <w:tab/>
       </w:r>
@@ -10842,35 +11342,30 @@
       <w:r>
         <w:rPr>
           <w:rFonts w:asciiTheme="minorHAnsi" w:hAnsiTheme="minorHAnsi" w:cstheme="minorHAnsi"/>
-          <w:lang w:val="en-US"/>
         </w:rPr>
         <w:t xml:space="preserve">Import specific function, create a file name </w:t>
       </w:r>
       <w:r>
         <w:rPr>
           <w:rFonts w:asciiTheme="minorHAnsi" w:hAnsiTheme="minorHAnsi" w:cstheme="minorHAnsi"/>
-          <w:lang w:val="en-US"/>
         </w:rPr>
         <w:t>'</w:t>
       </w:r>
       <w:r>
         <w:rPr>
           <w:rFonts w:asciiTheme="minorHAnsi" w:hAnsiTheme="minorHAnsi" w:cstheme="minorHAnsi"/>
-          <w:lang w:val="en-US"/>
         </w:rPr>
         <w:t>fb.py</w:t>
       </w:r>
       <w:r>
         <w:rPr>
           <w:rFonts w:asciiTheme="minorHAnsi" w:hAnsiTheme="minorHAnsi" w:cstheme="minorHAnsi"/>
-          <w:lang w:val="en-US"/>
         </w:rPr>
         <w:t>'</w:t>
       </w:r>
       <w:r>
         <w:rPr>
           <w:rFonts w:asciiTheme="minorHAnsi" w:hAnsiTheme="minorHAnsi" w:cstheme="minorHAnsi"/>
-          <w:lang w:val="en-US"/>
         </w:rPr>
         <w:t xml:space="preserve"> with the following code</w:t>
       </w:r>
@@ -11595,13 +12090,7 @@
         <w:t xml:space="preserve"> result</w:t>
       </w:r>
     </w:p>
-    <w:p>
-      <w:pPr>
-        <w:rPr>
-          <w:lang w:val="en-US"/>
-        </w:rPr>
-      </w:pPr>
-    </w:p>
+    <w:p/>
     <w:p>
       <w:pPr>
         <w:pBdr>
@@ -11777,14 +12266,12 @@
         <w:rPr>
           <w:rFonts w:ascii="Menlo" w:hAnsi="Menlo" w:cs="Menlo"/>
           <w:color w:val="000000" w:themeColor="text1"/>
-          <w:lang w:val="en-US"/>
         </w:rPr>
       </w:pPr>
       <w:r>
         <w:rPr>
           <w:rFonts w:ascii="Menlo" w:hAnsi="Menlo" w:cs="Menlo"/>
           <w:color w:val="FF0000"/>
-          <w:lang w:val="en-US"/>
         </w:rPr>
         <w:t>&lt;&lt;fill your result&gt;&gt;</w:t>
       </w:r>
@@ -11806,7 +12293,6 @@
         <w:rPr>
           <w:rFonts w:ascii="Menlo" w:hAnsi="Menlo" w:cs="Menlo"/>
           <w:color w:val="000000" w:themeColor="text1"/>
-          <w:lang w:val="en-US"/>
         </w:rPr>
       </w:pPr>
     </w:p>
@@ -11821,14 +12307,12 @@
         <w:rPr>
           <w:rFonts w:asciiTheme="minorHAnsi" w:hAnsiTheme="minorHAnsi"/>
           <w:color w:val="000000" w:themeColor="text1"/>
-          <w:lang w:val="en-US"/>
         </w:rPr>
       </w:pPr>
       <w:r>
         <w:rPr>
           <w:rFonts w:asciiTheme="minorHAnsi" w:hAnsiTheme="minorHAnsi"/>
           <w:color w:val="000000" w:themeColor="text1"/>
-          <w:lang w:val="en-US"/>
         </w:rPr>
         <w:t>Variables and Scope</w:t>
       </w:r>
@@ -12046,7 +12530,6 @@
           <w:sz w:val="23"/>
           <w:szCs w:val="23"/>
         </w:rPr>
-        <w:lastRenderedPageBreak/>
         <w:t xml:space="preserve">   </w:t>
       </w:r>
       <w:r>
@@ -12316,14 +12799,12 @@
         <w:rPr>
           <w:rFonts w:ascii="Menlo" w:hAnsi="Menlo" w:cs="Menlo"/>
           <w:color w:val="000000" w:themeColor="text1"/>
-          <w:lang w:val="en-US"/>
         </w:rPr>
       </w:pPr>
       <w:r>
         <w:rPr>
           <w:rFonts w:ascii="Menlo" w:hAnsi="Menlo" w:cs="Menlo"/>
           <w:color w:val="FF0000"/>
-          <w:lang w:val="en-US"/>
         </w:rPr>
         <w:t>&lt;&lt;fill your result&gt;&gt;</w:t>
       </w:r>
@@ -12335,7 +12816,6 @@
         <w:rPr>
           <w:rFonts w:asciiTheme="minorHAnsi" w:hAnsiTheme="minorHAnsi"/>
           <w:color w:val="000000" w:themeColor="text1"/>
-          <w:lang w:val="en-US"/>
         </w:rPr>
       </w:pPr>
     </w:p>
@@ -12346,14 +12826,12 @@
         <w:rPr>
           <w:rFonts w:asciiTheme="minorHAnsi" w:hAnsiTheme="minorHAnsi"/>
           <w:color w:val="000000" w:themeColor="text1"/>
-          <w:lang w:val="en-US"/>
         </w:rPr>
       </w:pPr>
       <w:r>
         <w:rPr>
           <w:rFonts w:asciiTheme="minorHAnsi" w:hAnsiTheme="minorHAnsi"/>
           <w:color w:val="000000" w:themeColor="text1"/>
-          <w:lang w:val="en-US"/>
         </w:rPr>
         <w:t>Now uncomment the line "global Money"</w:t>
       </w:r>
@@ -12365,14 +12843,12 @@
         <w:rPr>
           <w:rFonts w:asciiTheme="minorHAnsi" w:hAnsiTheme="minorHAnsi"/>
           <w:color w:val="000000" w:themeColor="text1"/>
-          <w:lang w:val="en-US"/>
         </w:rPr>
       </w:pPr>
       <w:r>
         <w:rPr>
           <w:rFonts w:ascii="Menlo" w:hAnsi="Menlo" w:cs="Menlo"/>
           <w:color w:val="FF0000"/>
-          <w:lang w:val="en-US"/>
         </w:rPr>
         <w:t>&lt;&lt;fill your result&gt;&gt;</w:t>
       </w:r>
@@ -12384,7 +12860,6 @@
         <w:rPr>
           <w:rFonts w:ascii="Menlo" w:hAnsi="Menlo" w:cs="Menlo"/>
           <w:color w:val="000000" w:themeColor="text1"/>
-          <w:lang w:val="en-US"/>
         </w:rPr>
       </w:pPr>
     </w:p>
@@ -12399,14 +12874,12 @@
         <w:rPr>
           <w:rFonts w:asciiTheme="minorHAnsi" w:hAnsiTheme="minorHAnsi"/>
           <w:color w:val="000000" w:themeColor="text1"/>
-          <w:lang w:val="en-US"/>
         </w:rPr>
       </w:pPr>
       <w:r>
         <w:rPr>
           <w:rFonts w:asciiTheme="minorHAnsi" w:hAnsiTheme="minorHAnsi"/>
           <w:color w:val="000000" w:themeColor="text1"/>
-          <w:lang w:val="en-US"/>
         </w:rPr>
         <w:t>See built-in modules</w:t>
       </w:r>
@@ -12632,14 +13105,12 @@
         <w:rPr>
           <w:rFonts w:asciiTheme="minorHAnsi" w:hAnsiTheme="minorHAnsi"/>
           <w:color w:val="000000" w:themeColor="text1"/>
-          <w:lang w:val="en-US"/>
         </w:rPr>
       </w:pPr>
       <w:r>
         <w:rPr>
           <w:rFonts w:ascii="Menlo" w:hAnsi="Menlo" w:cs="Menlo"/>
           <w:color w:val="FF0000"/>
-          <w:lang w:val="en-US"/>
         </w:rPr>
         <w:t>&lt;&lt;fill your result&gt;&gt;</w:t>
       </w:r>
@@ -12696,7 +13167,6 @@
           <w:color w:val="000000"/>
           <w:sz w:val="23"/>
           <w:szCs w:val="23"/>
-          <w:lang w:val="en-US"/>
         </w:rPr>
       </w:pPr>
       <w:r>
@@ -12715,17 +13185,7 @@
           <w:sz w:val="23"/>
           <w:szCs w:val="23"/>
         </w:rPr>
-        <w:t xml:space="preserve"> </w:t>
-      </w:r>
-      <w:r>
-        <w:rPr>
-          <w:rStyle w:val="pln"/>
-          <w:color w:val="000000"/>
-          <w:sz w:val="23"/>
-          <w:szCs w:val="23"/>
-          <w:lang w:val="en-US"/>
-        </w:rPr>
-        <w:t>fb</w:t>
+        <w:t xml:space="preserve"> fb</w:t>
       </w:r>
     </w:p>
     <w:p>
@@ -12805,7 +13265,6 @@
           <w:color w:val="000000"/>
           <w:sz w:val="23"/>
           <w:szCs w:val="23"/>
-          <w:lang w:val="en-US"/>
         </w:rPr>
         <w:t>fb</w:t>
       </w:r>
@@ -12887,14 +13346,12 @@
         <w:rPr>
           <w:rFonts w:asciiTheme="minorHAnsi" w:hAnsiTheme="minorHAnsi"/>
           <w:color w:val="000000" w:themeColor="text1"/>
-          <w:lang w:val="en-US"/>
         </w:rPr>
       </w:pPr>
       <w:r>
         <w:rPr>
           <w:rFonts w:ascii="Menlo" w:hAnsi="Menlo" w:cs="Menlo"/>
           <w:color w:val="FF0000"/>
-          <w:lang w:val="en-US"/>
         </w:rPr>
         <w:t>&lt;&lt;fill your result&gt;&gt;</w:t>
       </w:r>
@@ -12906,14 +13363,12 @@
         <w:rPr>
           <w:rFonts w:asciiTheme="minorHAnsi" w:hAnsiTheme="minorHAnsi" w:cstheme="minorHAnsi"/>
           <w:color w:val="000000" w:themeColor="text1"/>
-          <w:lang w:val="en-US"/>
         </w:rPr>
       </w:pPr>
       <w:r>
         <w:rPr>
           <w:rFonts w:asciiTheme="minorHAnsi" w:hAnsiTheme="minorHAnsi" w:cstheme="minorHAnsi"/>
           <w:color w:val="000000" w:themeColor="text1"/>
-          <w:lang w:val="en-US"/>
         </w:rPr>
         <w:t>C</w:t>
       </w:r>
@@ -12921,7 +13376,6 @@
         <w:rPr>
           <w:rFonts w:asciiTheme="minorHAnsi" w:hAnsiTheme="minorHAnsi" w:cstheme="minorHAnsi"/>
           <w:color w:val="000000" w:themeColor="text1"/>
-          <w:lang w:val="en-US"/>
         </w:rPr>
         <w:t>ompare to the previous result</w:t>
       </w:r>
@@ -12933,7 +13387,6 @@
         <w:rPr>
           <w:rFonts w:asciiTheme="minorHAnsi" w:hAnsiTheme="minorHAnsi" w:cstheme="minorHAnsi"/>
           <w:color w:val="000000" w:themeColor="text1"/>
-          <w:lang w:val="en-US"/>
         </w:rPr>
       </w:pPr>
     </w:p>
@@ -12948,14 +13401,12 @@
         <w:rPr>
           <w:rFonts w:asciiTheme="minorHAnsi" w:hAnsiTheme="minorHAnsi"/>
           <w:color w:val="000000" w:themeColor="text1"/>
-          <w:lang w:val="en-US"/>
         </w:rPr>
       </w:pPr>
       <w:r>
         <w:rPr>
           <w:rFonts w:asciiTheme="minorHAnsi" w:hAnsiTheme="minorHAnsi"/>
           <w:color w:val="000000" w:themeColor="text1"/>
-          <w:lang w:val="en-US"/>
         </w:rPr>
         <w:t xml:space="preserve">Locals and </w:t>
       </w:r>
@@ -12964,7 +13415,6 @@
         <w:rPr>
           <w:rFonts w:asciiTheme="minorHAnsi" w:hAnsiTheme="minorHAnsi"/>
           <w:color w:val="000000" w:themeColor="text1"/>
-          <w:lang w:val="en-US"/>
         </w:rPr>
         <w:t>Globals</w:t>
       </w:r>
@@ -12978,14 +13428,12 @@
         <w:rPr>
           <w:rFonts w:asciiTheme="minorHAnsi" w:hAnsiTheme="minorHAnsi" w:cstheme="minorHAnsi"/>
           <w:color w:val="000000" w:themeColor="text1"/>
-          <w:lang w:val="en-US"/>
         </w:rPr>
       </w:pPr>
       <w:r>
         <w:rPr>
           <w:rFonts w:asciiTheme="minorHAnsi" w:hAnsiTheme="minorHAnsi" w:cstheme="minorHAnsi"/>
           <w:color w:val="000000" w:themeColor="text1"/>
-          <w:lang w:val="en-US"/>
         </w:rPr>
         <w:t xml:space="preserve">In your python shell </w:t>
       </w:r>
@@ -13005,7 +13453,6 @@
           <w:color w:val="000088"/>
           <w:sz w:val="23"/>
           <w:szCs w:val="23"/>
-          <w:lang w:val="en-US"/>
         </w:rPr>
       </w:pPr>
       <w:r>
@@ -13014,7 +13461,6 @@
           <w:color w:val="000088"/>
           <w:sz w:val="23"/>
           <w:szCs w:val="23"/>
-          <w:lang w:val="en-US"/>
         </w:rPr>
         <w:t>money = 100</w:t>
       </w:r>
@@ -13268,7 +13714,6 @@
           <w:color w:val="006666"/>
           <w:sz w:val="23"/>
           <w:szCs w:val="23"/>
-          <w:lang w:val="en-US"/>
         </w:rPr>
       </w:pPr>
       <w:r>
@@ -13286,7 +13731,6 @@
           <w:color w:val="006666"/>
           <w:sz w:val="23"/>
           <w:szCs w:val="23"/>
-          <w:lang w:val="en-US"/>
         </w:rPr>
         <w:t>print(</w:t>
       </w:r>
@@ -13297,7 +13741,6 @@
           <w:color w:val="006666"/>
           <w:sz w:val="23"/>
           <w:szCs w:val="23"/>
-          <w:lang w:val="en-US"/>
         </w:rPr>
         <w:t>locals(</w:t>
       </w:r>
@@ -13308,7 +13751,6 @@
           <w:color w:val="006666"/>
           <w:sz w:val="23"/>
           <w:szCs w:val="23"/>
-          <w:lang w:val="en-US"/>
         </w:rPr>
         <w:t>))</w:t>
       </w:r>
@@ -13328,7 +13770,6 @@
           <w:color w:val="006666"/>
           <w:sz w:val="23"/>
           <w:szCs w:val="23"/>
-          <w:lang w:val="en-US"/>
         </w:rPr>
       </w:pPr>
       <w:r>
@@ -13337,7 +13778,6 @@
           <w:color w:val="006666"/>
           <w:sz w:val="23"/>
           <w:szCs w:val="23"/>
-          <w:lang w:val="en-US"/>
         </w:rPr>
         <w:t xml:space="preserve">   print(</w:t>
       </w:r>
@@ -13349,7 +13789,6 @@
           <w:color w:val="006666"/>
           <w:sz w:val="23"/>
           <w:szCs w:val="23"/>
-          <w:lang w:val="en-US"/>
         </w:rPr>
         <w:t>globals</w:t>
       </w:r>
@@ -13360,7 +13799,6 @@
           <w:color w:val="006666"/>
           <w:sz w:val="23"/>
           <w:szCs w:val="23"/>
-          <w:lang w:val="en-US"/>
         </w:rPr>
         <w:t>(</w:t>
       </w:r>
@@ -13371,7 +13809,6 @@
           <w:color w:val="006666"/>
           <w:sz w:val="23"/>
           <w:szCs w:val="23"/>
-          <w:lang w:val="en-US"/>
         </w:rPr>
         <w:t>))</w:t>
       </w:r>
@@ -13390,7 +13827,6 @@
           <w:color w:val="006666"/>
           <w:sz w:val="23"/>
           <w:szCs w:val="23"/>
-          <w:lang w:val="en-US"/>
         </w:rPr>
       </w:pPr>
       <w:r>
@@ -13399,7 +13835,6 @@
           <w:color w:val="006666"/>
           <w:sz w:val="23"/>
           <w:szCs w:val="23"/>
-          <w:lang w:val="en-US"/>
         </w:rPr>
         <w:t>fib(money)</w:t>
       </w:r>
@@ -13411,14 +13846,12 @@
         <w:rPr>
           <w:rFonts w:asciiTheme="minorHAnsi" w:hAnsiTheme="minorHAnsi"/>
           <w:color w:val="000000" w:themeColor="text1"/>
-          <w:lang w:val="en-US"/>
         </w:rPr>
       </w:pPr>
       <w:r>
         <w:rPr>
           <w:rFonts w:ascii="Menlo" w:hAnsi="Menlo" w:cs="Menlo"/>
           <w:color w:val="FF0000"/>
-          <w:lang w:val="en-US"/>
         </w:rPr>
         <w:t>&lt;&lt;fill your result&gt;&gt;</w:t>
       </w:r>
@@ -13428,14 +13861,12 @@
         <w:rPr>
           <w:rFonts w:asciiTheme="minorHAnsi" w:hAnsiTheme="minorHAnsi" w:cstheme="minorHAnsi"/>
           <w:color w:val="000000" w:themeColor="text1"/>
-          <w:lang w:val="en-US"/>
         </w:rPr>
       </w:pPr>
       <w:r>
         <w:rPr>
           <w:rFonts w:asciiTheme="minorHAnsi" w:hAnsiTheme="minorHAnsi" w:cstheme="minorHAnsi"/>
           <w:color w:val="000000" w:themeColor="text1"/>
-          <w:lang w:val="en-US"/>
         </w:rPr>
         <w:br w:type="page"/>
       </w:r>
@@ -13447,7 +13878,6 @@
         <w:rPr>
           <w:rFonts w:asciiTheme="minorHAnsi" w:hAnsiTheme="minorHAnsi" w:cstheme="minorHAnsi"/>
           <w:color w:val="000000" w:themeColor="text1"/>
-          <w:lang w:val="en-US"/>
         </w:rPr>
       </w:pPr>
     </w:p>
@@ -13460,7 +13890,6 @@
           <w:bCs/>
           <w:sz w:val="32"/>
           <w:szCs w:val="36"/>
-          <w:lang w:val="en-US"/>
         </w:rPr>
       </w:pPr>
       <w:r>
@@ -13470,7 +13899,6 @@
           <w:bCs/>
           <w:sz w:val="32"/>
           <w:szCs w:val="36"/>
-          <w:lang w:val="en-US"/>
         </w:rPr>
         <w:t xml:space="preserve">SECTION </w:t>
       </w:r>
@@ -13481,7 +13909,6 @@
           <w:bCs/>
           <w:sz w:val="32"/>
           <w:szCs w:val="36"/>
-          <w:lang w:val="en-US"/>
         </w:rPr>
         <w:t>3</w:t>
       </w:r>
@@ -13492,7 +13919,6 @@
           <w:bCs/>
           <w:sz w:val="32"/>
           <w:szCs w:val="36"/>
-          <w:lang w:val="en-US"/>
         </w:rPr>
         <w:t xml:space="preserve">: </w:t>
       </w:r>
@@ -13503,7 +13929,6 @@
           <w:bCs/>
           <w:sz w:val="32"/>
           <w:szCs w:val="36"/>
-          <w:lang w:val="en-US"/>
         </w:rPr>
         <w:t>I/O</w:t>
       </w:r>
@@ -13515,7 +13940,6 @@
           <w:color w:val="000000" w:themeColor="text1"/>
           <w:sz w:val="21"/>
           <w:szCs w:val="22"/>
-          <w:lang w:val="en-US"/>
         </w:rPr>
       </w:pPr>
     </w:p>
@@ -13530,14 +13954,12 @@
         <w:rPr>
           <w:rFonts w:asciiTheme="minorHAnsi" w:hAnsiTheme="minorHAnsi"/>
           <w:color w:val="000000" w:themeColor="text1"/>
-          <w:lang w:val="en-US"/>
         </w:rPr>
       </w:pPr>
       <w:r>
         <w:rPr>
           <w:rFonts w:asciiTheme="minorHAnsi" w:hAnsiTheme="minorHAnsi"/>
           <w:color w:val="000000" w:themeColor="text1"/>
-          <w:lang w:val="en-US"/>
         </w:rPr>
         <w:t>Open and close file</w:t>
       </w:r>
@@ -14022,18 +14444,49 @@
         <w:pStyle w:val="ListParagraph"/>
         <w:spacing w:line="288" w:lineRule="auto"/>
         <w:rPr>
-          <w:rFonts w:ascii="Menlo" w:hAnsi="Menlo" w:cs="Menlo"/>
-          <w:color w:val="000000" w:themeColor="text1"/>
-          <w:lang w:val="en-US"/>
-        </w:rPr>
-      </w:pPr>
-      <w:r>
-        <w:rPr>
-          <w:rFonts w:ascii="Menlo" w:hAnsi="Menlo" w:cs="Menlo"/>
-          <w:color w:val="FF0000"/>
-          <w:lang w:val="en-US"/>
-        </w:rPr>
-        <w:t>&lt;&lt;fill your result&gt;&gt;</w:t>
+          <w:rFonts w:asciiTheme="minorHAnsi" w:hAnsiTheme="minorHAnsi"/>
+          <w:color w:val="000000" w:themeColor="text1"/>
+        </w:rPr>
+      </w:pPr>
+      <w:r>
+        <w:rPr>
+          <w:noProof/>
+        </w:rPr>
+        <w:drawing>
+          <wp:inline distT="0" distB="0" distL="0" distR="0" wp14:anchorId="5281FF48" wp14:editId="602B4CEA">
+            <wp:extent cx="2352675" cy="609600"/>
+            <wp:effectExtent l="0" t="0" r="9525" b="0"/>
+            <wp:docPr id="36" name="Picture 36"/>
+            <wp:cNvGraphicFramePr>
+              <a:graphicFrameLocks xmlns:a="http://schemas.openxmlformats.org/drawingml/2006/main" noChangeAspect="1"/>
+            </wp:cNvGraphicFramePr>
+            <a:graphic xmlns:a="http://schemas.openxmlformats.org/drawingml/2006/main">
+              <a:graphicData uri="http://schemas.openxmlformats.org/drawingml/2006/picture">
+                <pic:pic xmlns:pic="http://schemas.openxmlformats.org/drawingml/2006/picture">
+                  <pic:nvPicPr>
+                    <pic:cNvPr id="1" name=""/>
+                    <pic:cNvPicPr/>
+                  </pic:nvPicPr>
+                  <pic:blipFill>
+                    <a:blip r:embed="rId40"/>
+                    <a:stretch>
+                      <a:fillRect/>
+                    </a:stretch>
+                  </pic:blipFill>
+                  <pic:spPr>
+                    <a:xfrm>
+                      <a:off x="0" y="0"/>
+                      <a:ext cx="2352675" cy="609600"/>
+                    </a:xfrm>
+                    <a:prstGeom prst="rect">
+                      <a:avLst/>
+                    </a:prstGeom>
+                  </pic:spPr>
+                </pic:pic>
+              </a:graphicData>
+            </a:graphic>
+          </wp:inline>
+        </w:drawing>
       </w:r>
     </w:p>
     <w:p>
@@ -14043,7 +14496,6 @@
         <w:rPr>
           <w:rFonts w:asciiTheme="minorHAnsi" w:hAnsiTheme="minorHAnsi"/>
           <w:color w:val="000000" w:themeColor="text1"/>
-          <w:lang w:val="en-US"/>
         </w:rPr>
       </w:pPr>
     </w:p>
@@ -14058,14 +14510,12 @@
         <w:rPr>
           <w:rFonts w:asciiTheme="minorHAnsi" w:hAnsiTheme="minorHAnsi"/>
           <w:color w:val="000000" w:themeColor="text1"/>
-          <w:lang w:val="en-US"/>
         </w:rPr>
       </w:pPr>
       <w:r>
         <w:rPr>
           <w:rFonts w:asciiTheme="minorHAnsi" w:hAnsiTheme="minorHAnsi"/>
           <w:color w:val="000000" w:themeColor="text1"/>
-          <w:lang w:val="en-US"/>
         </w:rPr>
         <w:t>Write a file</w:t>
       </w:r>
@@ -14379,18 +14829,49 @@
         <w:pStyle w:val="ListParagraph"/>
         <w:spacing w:line="288" w:lineRule="auto"/>
         <w:rPr>
-          <w:rFonts w:ascii="Menlo" w:hAnsi="Menlo" w:cs="Menlo"/>
-          <w:color w:val="000000" w:themeColor="text1"/>
-          <w:lang w:val="en-US"/>
-        </w:rPr>
-      </w:pPr>
-      <w:r>
-        <w:rPr>
-          <w:rFonts w:ascii="Menlo" w:hAnsi="Menlo" w:cs="Menlo"/>
-          <w:color w:val="FF0000"/>
-          <w:lang w:val="en-US"/>
-        </w:rPr>
-        <w:t>&lt;&lt;fill your result&gt;&gt;</w:t>
+          <w:rFonts w:asciiTheme="minorHAnsi" w:hAnsiTheme="minorHAnsi"/>
+          <w:color w:val="000000" w:themeColor="text1"/>
+        </w:rPr>
+      </w:pPr>
+      <w:r>
+        <w:rPr>
+          <w:noProof/>
+        </w:rPr>
+        <w:drawing>
+          <wp:inline distT="0" distB="0" distL="0" distR="0" wp14:anchorId="7A2799D0" wp14:editId="5C44BDEB">
+            <wp:extent cx="3790950" cy="1400175"/>
+            <wp:effectExtent l="0" t="0" r="0" b="9525"/>
+            <wp:docPr id="37" name="Picture 37"/>
+            <wp:cNvGraphicFramePr>
+              <a:graphicFrameLocks xmlns:a="http://schemas.openxmlformats.org/drawingml/2006/main" noChangeAspect="1"/>
+            </wp:cNvGraphicFramePr>
+            <a:graphic xmlns:a="http://schemas.openxmlformats.org/drawingml/2006/main">
+              <a:graphicData uri="http://schemas.openxmlformats.org/drawingml/2006/picture">
+                <pic:pic xmlns:pic="http://schemas.openxmlformats.org/drawingml/2006/picture">
+                  <pic:nvPicPr>
+                    <pic:cNvPr id="1" name=""/>
+                    <pic:cNvPicPr/>
+                  </pic:nvPicPr>
+                  <pic:blipFill>
+                    <a:blip r:embed="rId41"/>
+                    <a:stretch>
+                      <a:fillRect/>
+                    </a:stretch>
+                  </pic:blipFill>
+                  <pic:spPr>
+                    <a:xfrm>
+                      <a:off x="0" y="0"/>
+                      <a:ext cx="3790950" cy="1400175"/>
+                    </a:xfrm>
+                    <a:prstGeom prst="rect">
+                      <a:avLst/>
+                    </a:prstGeom>
+                  </pic:spPr>
+                </pic:pic>
+              </a:graphicData>
+            </a:graphic>
+          </wp:inline>
+        </w:drawing>
       </w:r>
     </w:p>
     <w:p>
@@ -14400,7 +14881,6 @@
         <w:rPr>
           <w:rFonts w:asciiTheme="minorHAnsi" w:hAnsiTheme="minorHAnsi"/>
           <w:color w:val="000000" w:themeColor="text1"/>
-          <w:lang w:val="en-US"/>
         </w:rPr>
       </w:pPr>
     </w:p>
@@ -14415,14 +14895,12 @@
         <w:rPr>
           <w:rFonts w:asciiTheme="minorHAnsi" w:hAnsiTheme="minorHAnsi"/>
           <w:color w:val="000000" w:themeColor="text1"/>
-          <w:lang w:val="en-US"/>
         </w:rPr>
       </w:pPr>
       <w:r>
         <w:rPr>
           <w:rFonts w:asciiTheme="minorHAnsi" w:hAnsiTheme="minorHAnsi"/>
           <w:color w:val="000000" w:themeColor="text1"/>
-          <w:lang w:val="en-US"/>
         </w:rPr>
         <w:t>Read a file</w:t>
       </w:r>
@@ -14826,18 +15304,49 @@
         <w:pStyle w:val="ListParagraph"/>
         <w:spacing w:line="288" w:lineRule="auto"/>
         <w:rPr>
-          <w:rFonts w:ascii="Menlo" w:hAnsi="Menlo" w:cs="Menlo"/>
-          <w:color w:val="000000" w:themeColor="text1"/>
-          <w:lang w:val="en-US"/>
-        </w:rPr>
-      </w:pPr>
-      <w:r>
-        <w:rPr>
-          <w:rFonts w:ascii="Menlo" w:hAnsi="Menlo" w:cs="Menlo"/>
-          <w:color w:val="FF0000"/>
-          <w:lang w:val="en-US"/>
-        </w:rPr>
-        <w:t>&lt;&lt;fill your result&gt;&gt;</w:t>
+          <w:rFonts w:asciiTheme="minorHAnsi" w:hAnsiTheme="minorHAnsi" w:cstheme="minorHAnsi"/>
+          <w:color w:val="000000" w:themeColor="text1"/>
+        </w:rPr>
+      </w:pPr>
+      <w:r>
+        <w:rPr>
+          <w:noProof/>
+        </w:rPr>
+        <w:drawing>
+          <wp:inline distT="0" distB="0" distL="0" distR="0" wp14:anchorId="3EEE1832" wp14:editId="4F230A75">
+            <wp:extent cx="2409825" cy="219075"/>
+            <wp:effectExtent l="0" t="0" r="9525" b="9525"/>
+            <wp:docPr id="33" name="Picture 33"/>
+            <wp:cNvGraphicFramePr>
+              <a:graphicFrameLocks xmlns:a="http://schemas.openxmlformats.org/drawingml/2006/main" noChangeAspect="1"/>
+            </wp:cNvGraphicFramePr>
+            <a:graphic xmlns:a="http://schemas.openxmlformats.org/drawingml/2006/main">
+              <a:graphicData uri="http://schemas.openxmlformats.org/drawingml/2006/picture">
+                <pic:pic xmlns:pic="http://schemas.openxmlformats.org/drawingml/2006/picture">
+                  <pic:nvPicPr>
+                    <pic:cNvPr id="1" name=""/>
+                    <pic:cNvPicPr/>
+                  </pic:nvPicPr>
+                  <pic:blipFill>
+                    <a:blip r:embed="rId42"/>
+                    <a:stretch>
+                      <a:fillRect/>
+                    </a:stretch>
+                  </pic:blipFill>
+                  <pic:spPr>
+                    <a:xfrm>
+                      <a:off x="0" y="0"/>
+                      <a:ext cx="2409825" cy="219075"/>
+                    </a:xfrm>
+                    <a:prstGeom prst="rect">
+                      <a:avLst/>
+                    </a:prstGeom>
+                  </pic:spPr>
+                </pic:pic>
+              </a:graphicData>
+            </a:graphic>
+          </wp:inline>
+        </w:drawing>
       </w:r>
     </w:p>
     <w:p>
@@ -14847,7 +15356,6 @@
         <w:rPr>
           <w:rFonts w:asciiTheme="minorHAnsi" w:hAnsiTheme="minorHAnsi" w:cstheme="minorHAnsi"/>
           <w:color w:val="000000" w:themeColor="text1"/>
-          <w:lang w:val="en-US"/>
         </w:rPr>
       </w:pPr>
     </w:p>
@@ -14858,7 +15366,16 @@
         <w:rPr>
           <w:rFonts w:asciiTheme="minorHAnsi" w:hAnsiTheme="minorHAnsi" w:cstheme="minorHAnsi"/>
           <w:color w:val="000000" w:themeColor="text1"/>
-          <w:lang w:val="en-US"/>
+        </w:rPr>
+      </w:pPr>
+    </w:p>
+    <w:p>
+      <w:pPr>
+        <w:pStyle w:val="ListParagraph"/>
+        <w:spacing w:line="288" w:lineRule="auto"/>
+        <w:rPr>
+          <w:rFonts w:asciiTheme="minorHAnsi" w:hAnsiTheme="minorHAnsi" w:cstheme="minorHAnsi"/>
+          <w:color w:val="000000" w:themeColor="text1"/>
         </w:rPr>
       </w:pPr>
       <w:r>
@@ -14867,15 +15384,14 @@
           <w:b/>
           <w:bCs/>
           <w:color w:val="000000" w:themeColor="text1"/>
-          <w:lang w:val="en-US"/>
-        </w:rPr>
+        </w:rPr>
+        <w:lastRenderedPageBreak/>
         <w:t>Exercise:</w:t>
       </w:r>
       <w:r>
         <w:rPr>
           <w:rFonts w:asciiTheme="minorHAnsi" w:hAnsiTheme="minorHAnsi" w:cstheme="minorHAnsi"/>
           <w:color w:val="000000" w:themeColor="text1"/>
-          <w:lang w:val="en-US"/>
         </w:rPr>
         <w:t xml:space="preserve"> Try all the mode to open the file. Use your own example to explain the different of each mode. You must display the result with explanation.</w:t>
       </w:r>
@@ -14887,14 +15403,12 @@
         <w:rPr>
           <w:rFonts w:ascii="Menlo" w:hAnsi="Menlo" w:cs="Menlo"/>
           <w:color w:val="FF0000"/>
-          <w:lang w:val="en-US"/>
         </w:rPr>
       </w:pPr>
       <w:r>
         <w:rPr>
           <w:rFonts w:ascii="Menlo" w:hAnsi="Menlo" w:cs="Menlo"/>
           <w:color w:val="FF0000"/>
-          <w:lang w:val="en-US"/>
         </w:rPr>
         <w:t>&lt;&lt;fill your result&gt;&gt;</w:t>
       </w:r>
@@ -14906,14 +15420,12 @@
         <w:rPr>
           <w:rFonts w:asciiTheme="minorHAnsi" w:hAnsiTheme="minorHAnsi" w:cstheme="minorHAnsi"/>
           <w:color w:val="000000" w:themeColor="text1"/>
-          <w:lang w:val="en-US"/>
         </w:rPr>
       </w:pPr>
       <w:r>
         <w:rPr>
           <w:rFonts w:ascii="Menlo" w:hAnsi="Menlo" w:cs="Menlo"/>
           <w:color w:val="FF0000"/>
-          <w:lang w:val="en-US"/>
         </w:rPr>
         <w:t xml:space="preserve">&lt;&lt;fill your </w:t>
       </w:r>
@@ -14921,7 +15433,6 @@
         <w:rPr>
           <w:rFonts w:ascii="Menlo" w:hAnsi="Menlo" w:cs="Menlo"/>
           <w:color w:val="FF0000"/>
-          <w:lang w:val="en-US"/>
         </w:rPr>
         <w:t>answer</w:t>
       </w:r>
@@ -14929,7 +15440,6 @@
         <w:rPr>
           <w:rFonts w:ascii="Menlo" w:hAnsi="Menlo" w:cs="Menlo"/>
           <w:color w:val="FF0000"/>
-          <w:lang w:val="en-US"/>
         </w:rPr>
         <w:t>&gt;&gt;</w:t>
       </w:r>
@@ -14946,6 +15456,32 @@
 
 <file path=word/numbering.xml><?xml version="1.0" encoding="utf-8"?>
 <w:numbering xmlns:wpc="http://schemas.microsoft.com/office/word/2010/wordprocessingCanvas" xmlns:cx="http://schemas.microsoft.com/office/drawing/2014/chartex" xmlns:cx1="http://schemas.microsoft.com/office/drawing/2015/9/8/chartex" xmlns:cx2="http://schemas.microsoft.com/office/drawing/2015/10/21/chartex" xmlns:cx3="http://schemas.microsoft.com/office/drawing/2016/5/9/chartex" xmlns:cx4="http://schemas.microsoft.com/office/drawing/2016/5/10/chartex" xmlns:cx5="http://schemas.microsoft.com/office/drawing/2016/5/11/chartex" xmlns:cx6="http://schemas.microsoft.com/office/drawing/2016/5/12/chartex" xmlns:cx7="http://schemas.microsoft.com/office/drawing/2016/5/13/chartex" xmlns:cx8="http://schemas.microsoft.com/office/drawing/2016/5/14/chartex" xmlns:mc="http://schemas.openxmlformats.org/markup-compatibility/2006" xmlns:aink="http://schemas.microsoft.com/office/drawing/2016/ink" xmlns:am3d="http://schemas.microsoft.com/office/drawing/2017/model3d" xmlns:o="urn:schemas-microsoft-com:office:office" xmlns:oel="http://schemas.microsoft.com/office/2019/extlst" xmlns:r="http://schemas.openxmlformats.org/officeDocument/2006/relationships" xmlns:m="http://schemas.openxmlformats.org/officeDocument/2006/math" xmlns:v="urn:schemas-microsoft-com:vml" xmlns:wp14="http://schemas.microsoft.com/office/word/2010/wordprocessingDrawing" xmlns:wp="http://schemas.openxmlformats.org/drawingml/2006/wordprocessingDrawing" xmlns:w10="urn:schemas-microsoft-com:office:word" xmlns:w="http://schemas.openxmlformats.org/wordprocessingml/2006/main" xmlns:w14="http://schemas.microsoft.com/office/word/2010/wordml" xmlns:w15="http://schemas.microsoft.com/office/word/2012/wordml" xmlns:w16cex="http://schemas.microsoft.com/office/word/2018/wordml/cex" xmlns:w16cid="http://schemas.microsoft.com/office/word/2016/wordml/cid" xmlns:w16="http://schemas.microsoft.com/office/word/2018/wordml" xmlns:w16sdtdh="http://schemas.microsoft.com/office/word/2020/wordml/sdtdatahash" xmlns:w16se="http://schemas.microsoft.com/office/word/2015/wordml/symex" xmlns:wpg="http://schemas.microsoft.com/office/word/2010/wordprocessingGroup" xmlns:wpi="http://schemas.microsoft.com/office/word/2010/wordprocessingInk" xmlns:wne="http://schemas.microsoft.com/office/word/2006/wordml" xmlns:wps="http://schemas.microsoft.com/office/word/2010/wordprocessingShape" mc:Ignorable="w14 w15 w16se w16cid w16 w16cex w16sdtdh wp14">
+  <w:numPicBullet w:numPicBulletId="0">
+    <w:pict>
+      <v:shapetype id="_x0000_t75" coordsize="21600,21600" o:spt="75" o:preferrelative="t" path="m@4@5l@4@11@9@11@9@5xe" filled="f" stroked="f">
+        <v:stroke joinstyle="miter"/>
+        <v:formulas>
+          <v:f eqn="if lineDrawn pixelLineWidth 0"/>
+          <v:f eqn="sum @0 1 0"/>
+          <v:f eqn="sum 0 0 @1"/>
+          <v:f eqn="prod @2 1 2"/>
+          <v:f eqn="prod @3 21600 pixelWidth"/>
+          <v:f eqn="prod @3 21600 pixelHeight"/>
+          <v:f eqn="sum @0 0 1"/>
+          <v:f eqn="prod @6 1 2"/>
+          <v:f eqn="prod @7 21600 pixelWidth"/>
+          <v:f eqn="sum @8 21600 0"/>
+          <v:f eqn="prod @7 21600 pixelHeight"/>
+          <v:f eqn="sum @10 21600 0"/>
+        </v:formulas>
+        <v:path o:extrusionok="f" gradientshapeok="t" o:connecttype="rect"/>
+        <o:lock v:ext="edit" aspectratio="t"/>
+      </v:shapetype>
+      <v:shape id="Picture 33" o:spid="_x0000_i1046" type="#_x0000_t75" style="width:28.8pt;height:14.4pt;visibility:visible;mso-wrap-style:square" o:bullet="t">
+        <v:imagedata r:id="rId1" o:title=""/>
+      </v:shape>
+    </w:pict>
+  </w:numPicBullet>
   <w:abstractNum w:abstractNumId="0" w15:restartNumberingAfterBreak="0">
     <w:nsid w:val="00062738"/>
     <w:multiLevelType w:val="hybridMultilevel"/>
@@ -15803,7 +16339,7 @@
         <w:rFonts w:asciiTheme="minorHAnsi" w:eastAsiaTheme="minorHAnsi" w:hAnsiTheme="minorHAnsi" w:cstheme="minorBidi"/>
         <w:sz w:val="24"/>
         <w:szCs w:val="30"/>
-        <w:lang w:eastAsia="en-US" w:bidi="th-TH"/>
+        <w:lang w:val="en-US" w:eastAsia="en-US" w:bidi="th-TH"/>
       </w:rPr>
     </w:rPrDefault>
     <w:pPrDefault/>

</xml_diff>

<commit_message>
lab 4, added description and examples for w+, r+ and a+
</commit_message>
<xml_diff>
--- a/lab4/Lab4.docx
+++ b/lab4/Lab4.docx
@@ -227,7 +227,17 @@
           <w:sz w:val="23"/>
           <w:szCs w:val="23"/>
         </w:rPr>
-        <w:t xml:space="preserve"> printme</w:t>
+        <w:t xml:space="preserve"> </w:t>
+      </w:r>
+      <w:proofErr w:type="gramStart"/>
+      <w:r>
+        <w:rPr>
+          <w:rFonts w:ascii="Courier New" w:hAnsi="Courier New" w:cs="Courier New"/>
+          <w:color w:val="000000"/>
+          <w:sz w:val="23"/>
+          <w:szCs w:val="23"/>
+        </w:rPr>
+        <w:t>printme</w:t>
       </w:r>
       <w:r>
         <w:rPr>
@@ -245,7 +255,17 @@
           <w:sz w:val="23"/>
           <w:szCs w:val="23"/>
         </w:rPr>
-        <w:t xml:space="preserve"> str </w:t>
+        <w:t xml:space="preserve"> str</w:t>
+      </w:r>
+      <w:proofErr w:type="gramEnd"/>
+      <w:r>
+        <w:rPr>
+          <w:rFonts w:ascii="Courier New" w:hAnsi="Courier New" w:cs="Courier New"/>
+          <w:color w:val="000000"/>
+          <w:sz w:val="23"/>
+          <w:szCs w:val="23"/>
+        </w:rPr>
+        <w:t xml:space="preserve"> </w:t>
       </w:r>
       <w:r>
         <w:rPr>
@@ -510,12 +530,21 @@
           <w:color w:val="000000" w:themeColor="text1"/>
         </w:rPr>
       </w:pPr>
+      <w:proofErr w:type="gramStart"/>
       <w:r>
         <w:rPr>
           <w:rFonts w:ascii="Menlo" w:hAnsi="Menlo" w:cs="Menlo"/>
           <w:color w:val="000000" w:themeColor="text1"/>
         </w:rPr>
-        <w:t>printme("This is first call")</w:t>
+        <w:t>printme(</w:t>
+      </w:r>
+      <w:proofErr w:type="gramEnd"/>
+      <w:r>
+        <w:rPr>
+          <w:rFonts w:ascii="Menlo" w:hAnsi="Menlo" w:cs="Menlo"/>
+          <w:color w:val="000000" w:themeColor="text1"/>
+        </w:rPr>
+        <w:t>"This is first call")</w:t>
       </w:r>
     </w:p>
     <w:p>
@@ -533,12 +562,21 @@
           <w:color w:val="000000" w:themeColor="text1"/>
         </w:rPr>
       </w:pPr>
+      <w:proofErr w:type="gramStart"/>
       <w:r>
         <w:rPr>
           <w:rFonts w:ascii="Menlo" w:hAnsi="Menlo" w:cs="Menlo"/>
           <w:color w:val="000000" w:themeColor="text1"/>
         </w:rPr>
-        <w:t>printme("Again second")</w:t>
+        <w:t>printme(</w:t>
+      </w:r>
+      <w:proofErr w:type="gramEnd"/>
+      <w:r>
+        <w:rPr>
+          <w:rFonts w:ascii="Menlo" w:hAnsi="Menlo" w:cs="Menlo"/>
+          <w:color w:val="000000" w:themeColor="text1"/>
+        </w:rPr>
+        <w:t>"Again second")</w:t>
       </w:r>
     </w:p>
     <w:p>
@@ -706,7 +744,17 @@
           <w:sz w:val="23"/>
           <w:szCs w:val="23"/>
         </w:rPr>
-        <w:t xml:space="preserve"> changeme</w:t>
+        <w:t xml:space="preserve"> </w:t>
+      </w:r>
+      <w:proofErr w:type="gramStart"/>
+      <w:r>
+        <w:rPr>
+          <w:rFonts w:ascii="Courier New" w:hAnsi="Courier New" w:cs="Courier New"/>
+          <w:color w:val="000000"/>
+          <w:sz w:val="23"/>
+          <w:szCs w:val="23"/>
+        </w:rPr>
+        <w:t>changeme</w:t>
       </w:r>
       <w:r>
         <w:rPr>
@@ -724,7 +772,17 @@
           <w:sz w:val="23"/>
           <w:szCs w:val="23"/>
         </w:rPr>
-        <w:t xml:space="preserve"> mylist </w:t>
+        <w:t xml:space="preserve"> mylist</w:t>
+      </w:r>
+      <w:proofErr w:type="gramEnd"/>
+      <w:r>
+        <w:rPr>
+          <w:rFonts w:ascii="Courier New" w:hAnsi="Courier New" w:cs="Courier New"/>
+          <w:color w:val="000000"/>
+          <w:sz w:val="23"/>
+          <w:szCs w:val="23"/>
+        </w:rPr>
+        <w:t xml:space="preserve"> </w:t>
       </w:r>
       <w:r>
         <w:rPr>
@@ -992,6 +1050,7 @@
         </w:rPr>
         <w:t xml:space="preserve"> </w:t>
       </w:r>
+      <w:proofErr w:type="gramStart"/>
       <w:r>
         <w:rPr>
           <w:rFonts w:ascii="Courier New" w:hAnsi="Courier New" w:cs="Courier New"/>
@@ -1010,6 +1069,7 @@
         </w:rPr>
         <w:t>[</w:t>
       </w:r>
+      <w:proofErr w:type="gramEnd"/>
       <w:r>
         <w:rPr>
           <w:rFonts w:ascii="Courier New" w:hAnsi="Courier New" w:cs="Courier New"/>
@@ -1436,6 +1496,7 @@
           <w:szCs w:val="23"/>
         </w:rPr>
       </w:pPr>
+      <w:proofErr w:type="gramStart"/>
       <w:r>
         <w:rPr>
           <w:rFonts w:ascii="Courier New" w:hAnsi="Courier New" w:cs="Courier New"/>
@@ -1461,7 +1522,17 @@
           <w:sz w:val="23"/>
           <w:szCs w:val="23"/>
         </w:rPr>
-        <w:t xml:space="preserve"> mylist </w:t>
+        <w:t xml:space="preserve"> mylist</w:t>
+      </w:r>
+      <w:proofErr w:type="gramEnd"/>
+      <w:r>
+        <w:rPr>
+          <w:rFonts w:ascii="Courier New" w:hAnsi="Courier New" w:cs="Courier New"/>
+          <w:color w:val="000000"/>
+          <w:sz w:val="23"/>
+          <w:szCs w:val="23"/>
+        </w:rPr>
+        <w:t xml:space="preserve"> </w:t>
       </w:r>
       <w:r>
         <w:rPr>
@@ -1733,7 +1804,17 @@
           <w:sz w:val="23"/>
           <w:szCs w:val="23"/>
         </w:rPr>
-        <w:t xml:space="preserve"> changeme</w:t>
+        <w:t xml:space="preserve"> </w:t>
+      </w:r>
+      <w:proofErr w:type="gramStart"/>
+      <w:r>
+        <w:rPr>
+          <w:rFonts w:ascii="Courier New" w:hAnsi="Courier New" w:cs="Courier New"/>
+          <w:color w:val="000000"/>
+          <w:sz w:val="23"/>
+          <w:szCs w:val="23"/>
+        </w:rPr>
+        <w:t>changeme</w:t>
       </w:r>
       <w:r>
         <w:rPr>
@@ -1751,7 +1832,17 @@
           <w:sz w:val="23"/>
           <w:szCs w:val="23"/>
         </w:rPr>
-        <w:t xml:space="preserve"> mylist </w:t>
+        <w:t xml:space="preserve"> mylist</w:t>
+      </w:r>
+      <w:proofErr w:type="gramEnd"/>
+      <w:r>
+        <w:rPr>
+          <w:rFonts w:ascii="Courier New" w:hAnsi="Courier New" w:cs="Courier New"/>
+          <w:color w:val="000000"/>
+          <w:sz w:val="23"/>
+          <w:szCs w:val="23"/>
+        </w:rPr>
+        <w:t xml:space="preserve"> </w:t>
       </w:r>
       <w:r>
         <w:rPr>
@@ -2429,6 +2520,7 @@
           <w:szCs w:val="23"/>
         </w:rPr>
       </w:pPr>
+      <w:proofErr w:type="gramStart"/>
       <w:r>
         <w:rPr>
           <w:rFonts w:ascii="Courier New" w:hAnsi="Courier New" w:cs="Courier New"/>
@@ -2454,7 +2546,17 @@
           <w:sz w:val="23"/>
           <w:szCs w:val="23"/>
         </w:rPr>
-        <w:t xml:space="preserve"> mylist </w:t>
+        <w:t xml:space="preserve"> mylist</w:t>
+      </w:r>
+      <w:proofErr w:type="gramEnd"/>
+      <w:r>
+        <w:rPr>
+          <w:rFonts w:ascii="Courier New" w:hAnsi="Courier New" w:cs="Courier New"/>
+          <w:color w:val="000000"/>
+          <w:sz w:val="23"/>
+          <w:szCs w:val="23"/>
+        </w:rPr>
+        <w:t xml:space="preserve"> </w:t>
       </w:r>
       <w:r>
         <w:rPr>
@@ -2645,7 +2747,25 @@
           <w:color w:val="000000" w:themeColor="text1"/>
           <w:szCs w:val="30"/>
         </w:rPr>
-        <w:t>Let’s try to pass on of the primitive datatype (e.g. Integer, Float, String, Boolean) and see that it is passed by reference or pass by value</w:t>
+        <w:t>Let’s try to pass on of the primitive datatype (</w:t>
+      </w:r>
+      <w:proofErr w:type="gramStart"/>
+      <w:r>
+        <w:rPr>
+          <w:rFonts w:asciiTheme="minorHAnsi" w:hAnsiTheme="minorHAnsi" w:cs="Browallia New"/>
+          <w:color w:val="000000" w:themeColor="text1"/>
+          <w:szCs w:val="30"/>
+        </w:rPr>
+        <w:t>e.g.</w:t>
+      </w:r>
+      <w:proofErr w:type="gramEnd"/>
+      <w:r>
+        <w:rPr>
+          <w:rFonts w:asciiTheme="minorHAnsi" w:hAnsiTheme="minorHAnsi" w:cs="Browallia New"/>
+          <w:color w:val="000000" w:themeColor="text1"/>
+          <w:szCs w:val="30"/>
+        </w:rPr>
+        <w:t xml:space="preserve"> Integer, Float, String, Boolean) and see that it is passed by reference or pass by value</w:t>
       </w:r>
     </w:p>
     <w:p>
@@ -2884,7 +3004,17 @@
           <w:sz w:val="23"/>
           <w:szCs w:val="23"/>
         </w:rPr>
-        <w:t xml:space="preserve"> printme</w:t>
+        <w:t xml:space="preserve"> </w:t>
+      </w:r>
+      <w:proofErr w:type="gramStart"/>
+      <w:r>
+        <w:rPr>
+          <w:rFonts w:ascii="Courier New" w:hAnsi="Courier New" w:cs="Courier New"/>
+          <w:color w:val="000000"/>
+          <w:sz w:val="23"/>
+          <w:szCs w:val="23"/>
+        </w:rPr>
+        <w:t>printme</w:t>
       </w:r>
       <w:r>
         <w:rPr>
@@ -2902,7 +3032,17 @@
           <w:sz w:val="23"/>
           <w:szCs w:val="23"/>
         </w:rPr>
-        <w:t xml:space="preserve"> str </w:t>
+        <w:t xml:space="preserve"> str</w:t>
+      </w:r>
+      <w:proofErr w:type="gramEnd"/>
+      <w:r>
+        <w:rPr>
+          <w:rFonts w:ascii="Courier New" w:hAnsi="Courier New" w:cs="Courier New"/>
+          <w:color w:val="000000"/>
+          <w:sz w:val="23"/>
+          <w:szCs w:val="23"/>
+        </w:rPr>
+        <w:t xml:space="preserve"> </w:t>
       </w:r>
       <w:r>
         <w:rPr>
@@ -3222,6 +3362,7 @@
           <w:szCs w:val="23"/>
         </w:rPr>
       </w:pPr>
+      <w:proofErr w:type="gramStart"/>
       <w:r>
         <w:rPr>
           <w:rFonts w:ascii="Courier New" w:hAnsi="Courier New" w:cs="Courier New"/>
@@ -3238,7 +3379,17 @@
           <w:sz w:val="23"/>
           <w:szCs w:val="23"/>
         </w:rPr>
-        <w:t>()</w:t>
+        <w:t>(</w:t>
+      </w:r>
+      <w:proofErr w:type="gramEnd"/>
+      <w:r>
+        <w:rPr>
+          <w:rFonts w:ascii="Courier New" w:hAnsi="Courier New" w:cs="Courier New"/>
+          <w:color w:val="666600"/>
+          <w:sz w:val="23"/>
+          <w:szCs w:val="23"/>
+        </w:rPr>
+        <w:t>)</w:t>
       </w:r>
     </w:p>
     <w:p>
@@ -3470,7 +3621,17 @@
           <w:sz w:val="23"/>
           <w:szCs w:val="23"/>
         </w:rPr>
-        <w:t xml:space="preserve"> printme</w:t>
+        <w:t xml:space="preserve"> </w:t>
+      </w:r>
+      <w:proofErr w:type="gramStart"/>
+      <w:r>
+        <w:rPr>
+          <w:rFonts w:ascii="Courier New" w:hAnsi="Courier New" w:cs="Courier New"/>
+          <w:color w:val="000000"/>
+          <w:sz w:val="23"/>
+          <w:szCs w:val="23"/>
+        </w:rPr>
+        <w:t>printme</w:t>
       </w:r>
       <w:r>
         <w:rPr>
@@ -3488,7 +3649,17 @@
           <w:sz w:val="23"/>
           <w:szCs w:val="23"/>
         </w:rPr>
-        <w:t xml:space="preserve"> str </w:t>
+        <w:t xml:space="preserve"> str</w:t>
+      </w:r>
+      <w:proofErr w:type="gramEnd"/>
+      <w:r>
+        <w:rPr>
+          <w:rFonts w:ascii="Courier New" w:hAnsi="Courier New" w:cs="Courier New"/>
+          <w:color w:val="000000"/>
+          <w:sz w:val="23"/>
+          <w:szCs w:val="23"/>
+        </w:rPr>
+        <w:t xml:space="preserve"> </w:t>
       </w:r>
       <w:r>
         <w:rPr>
@@ -3807,6 +3978,7 @@
           <w:szCs w:val="23"/>
         </w:rPr>
       </w:pPr>
+      <w:proofErr w:type="gramStart"/>
       <w:r>
         <w:rPr>
           <w:rFonts w:ascii="Courier New" w:hAnsi="Courier New" w:cs="Courier New"/>
@@ -3832,7 +4004,17 @@
           <w:sz w:val="23"/>
           <w:szCs w:val="23"/>
         </w:rPr>
-        <w:t xml:space="preserve"> str </w:t>
+        <w:t xml:space="preserve"> str</w:t>
+      </w:r>
+      <w:proofErr w:type="gramEnd"/>
+      <w:r>
+        <w:rPr>
+          <w:rFonts w:ascii="Courier New" w:hAnsi="Courier New" w:cs="Courier New"/>
+          <w:color w:val="000000"/>
+          <w:sz w:val="23"/>
+          <w:szCs w:val="23"/>
+        </w:rPr>
+        <w:t xml:space="preserve"> </w:t>
       </w:r>
       <w:r>
         <w:rPr>
@@ -4025,7 +4207,17 @@
           <w:sz w:val="23"/>
           <w:szCs w:val="23"/>
         </w:rPr>
-        <w:t xml:space="preserve"> printinfo</w:t>
+        <w:t xml:space="preserve"> </w:t>
+      </w:r>
+      <w:proofErr w:type="gramStart"/>
+      <w:r>
+        <w:rPr>
+          <w:rFonts w:ascii="Courier New" w:hAnsi="Courier New" w:cs="Courier New"/>
+          <w:color w:val="000000"/>
+          <w:sz w:val="23"/>
+          <w:szCs w:val="23"/>
+        </w:rPr>
+        <w:t>printinfo</w:t>
       </w:r>
       <w:r>
         <w:rPr>
@@ -4045,6 +4237,7 @@
         </w:rPr>
         <w:t xml:space="preserve"> name</w:t>
       </w:r>
+      <w:proofErr w:type="gramEnd"/>
       <w:r>
         <w:rPr>
           <w:rFonts w:ascii="Courier New" w:hAnsi="Courier New" w:cs="Courier New"/>
@@ -4505,6 +4698,7 @@
           <w:szCs w:val="23"/>
         </w:rPr>
       </w:pPr>
+      <w:proofErr w:type="gramStart"/>
       <w:r>
         <w:rPr>
           <w:rFonts w:ascii="Courier New" w:hAnsi="Courier New" w:cs="Courier New"/>
@@ -4530,7 +4724,17 @@
           <w:sz w:val="23"/>
           <w:szCs w:val="23"/>
         </w:rPr>
-        <w:t xml:space="preserve"> age </w:t>
+        <w:t xml:space="preserve"> age</w:t>
+      </w:r>
+      <w:proofErr w:type="gramEnd"/>
+      <w:r>
+        <w:rPr>
+          <w:rFonts w:ascii="Courier New" w:hAnsi="Courier New" w:cs="Courier New"/>
+          <w:color w:val="000000"/>
+          <w:sz w:val="23"/>
+          <w:szCs w:val="23"/>
+        </w:rPr>
+        <w:t xml:space="preserve"> </w:t>
       </w:r>
       <w:r>
         <w:rPr>
@@ -4791,7 +4995,17 @@
           <w:sz w:val="23"/>
           <w:szCs w:val="23"/>
         </w:rPr>
-        <w:t xml:space="preserve"> printinfo</w:t>
+        <w:t xml:space="preserve"> </w:t>
+      </w:r>
+      <w:proofErr w:type="gramStart"/>
+      <w:r>
+        <w:rPr>
+          <w:rFonts w:ascii="Courier New" w:hAnsi="Courier New" w:cs="Courier New"/>
+          <w:color w:val="000000"/>
+          <w:sz w:val="23"/>
+          <w:szCs w:val="23"/>
+        </w:rPr>
+        <w:t>printinfo</w:t>
       </w:r>
       <w:r>
         <w:rPr>
@@ -4811,6 +5025,7 @@
         </w:rPr>
         <w:t xml:space="preserve"> name</w:t>
       </w:r>
+      <w:proofErr w:type="gramEnd"/>
       <w:r>
         <w:rPr>
           <w:rFonts w:ascii="Courier New" w:hAnsi="Courier New" w:cs="Courier New"/>
@@ -5308,6 +5523,7 @@
           <w:szCs w:val="23"/>
         </w:rPr>
       </w:pPr>
+      <w:proofErr w:type="gramStart"/>
       <w:r>
         <w:rPr>
           <w:rFonts w:ascii="Courier New" w:hAnsi="Courier New" w:cs="Courier New"/>
@@ -5333,7 +5549,17 @@
           <w:sz w:val="23"/>
           <w:szCs w:val="23"/>
         </w:rPr>
-        <w:t xml:space="preserve"> age </w:t>
+        <w:t xml:space="preserve"> age</w:t>
+      </w:r>
+      <w:proofErr w:type="gramEnd"/>
+      <w:r>
+        <w:rPr>
+          <w:rFonts w:ascii="Courier New" w:hAnsi="Courier New" w:cs="Courier New"/>
+          <w:color w:val="000000"/>
+          <w:sz w:val="23"/>
+          <w:szCs w:val="23"/>
+        </w:rPr>
+        <w:t xml:space="preserve"> </w:t>
       </w:r>
       <w:r>
         <w:rPr>
@@ -5459,6 +5685,7 @@
           <w:szCs w:val="23"/>
         </w:rPr>
       </w:pPr>
+      <w:proofErr w:type="gramStart"/>
       <w:r>
         <w:rPr>
           <w:rFonts w:ascii="Courier New" w:hAnsi="Courier New" w:cs="Courier New"/>
@@ -5484,7 +5711,17 @@
           <w:sz w:val="23"/>
           <w:szCs w:val="23"/>
         </w:rPr>
-        <w:t xml:space="preserve"> name </w:t>
+        <w:t xml:space="preserve"> name</w:t>
+      </w:r>
+      <w:proofErr w:type="gramEnd"/>
+      <w:r>
+        <w:rPr>
+          <w:rFonts w:ascii="Courier New" w:hAnsi="Courier New" w:cs="Courier New"/>
+          <w:color w:val="000000"/>
+          <w:sz w:val="23"/>
+          <w:szCs w:val="23"/>
+        </w:rPr>
+        <w:t xml:space="preserve"> </w:t>
       </w:r>
       <w:r>
         <w:rPr>
@@ -5968,7 +6205,17 @@
           <w:sz w:val="23"/>
           <w:szCs w:val="23"/>
         </w:rPr>
-        <w:t xml:space="preserve"> printinfo</w:t>
+        <w:t xml:space="preserve"> </w:t>
+      </w:r>
+      <w:proofErr w:type="gramStart"/>
+      <w:r>
+        <w:rPr>
+          <w:rFonts w:ascii="Courier New" w:hAnsi="Courier New" w:cs="Courier New"/>
+          <w:color w:val="000000"/>
+          <w:sz w:val="23"/>
+          <w:szCs w:val="23"/>
+        </w:rPr>
+        <w:t>printinfo</w:t>
       </w:r>
       <w:r>
         <w:rPr>
@@ -5986,7 +6233,17 @@
           <w:sz w:val="23"/>
           <w:szCs w:val="23"/>
         </w:rPr>
-        <w:t xml:space="preserve"> arg1</w:t>
+        <w:t xml:space="preserve"> arg</w:t>
+      </w:r>
+      <w:proofErr w:type="gramEnd"/>
+      <w:r>
+        <w:rPr>
+          <w:rFonts w:ascii="Courier New" w:hAnsi="Courier New" w:cs="Courier New"/>
+          <w:color w:val="000000"/>
+          <w:sz w:val="23"/>
+          <w:szCs w:val="23"/>
+        </w:rPr>
+        <w:t>1</w:t>
       </w:r>
       <w:r>
         <w:rPr>
@@ -6671,6 +6928,7 @@
           <w:szCs w:val="23"/>
         </w:rPr>
       </w:pPr>
+      <w:proofErr w:type="gramStart"/>
       <w:r>
         <w:rPr>
           <w:rFonts w:ascii="Courier New" w:hAnsi="Courier New" w:cs="Courier New"/>
@@ -6707,6 +6965,7 @@
         </w:rPr>
         <w:t>10</w:t>
       </w:r>
+      <w:proofErr w:type="gramEnd"/>
       <w:r>
         <w:rPr>
           <w:rFonts w:ascii="Courier New" w:hAnsi="Courier New" w:cs="Courier New"/>
@@ -6759,6 +7018,7 @@
           <w:szCs w:val="23"/>
         </w:rPr>
       </w:pPr>
+      <w:proofErr w:type="gramStart"/>
       <w:r>
         <w:rPr>
           <w:rFonts w:ascii="Courier New" w:hAnsi="Courier New" w:cs="Courier New"/>
@@ -6795,6 +7055,7 @@
         </w:rPr>
         <w:t>70</w:t>
       </w:r>
+      <w:proofErr w:type="gramEnd"/>
       <w:r>
         <w:rPr>
           <w:rFonts w:ascii="Courier New" w:hAnsi="Courier New" w:cs="Courier New"/>
@@ -6933,7 +7194,23 @@
           <w:color w:val="FF0000"/>
         </w:rPr>
         <w:lastRenderedPageBreak/>
-        <w:t>&lt;&lt;what is the value of arg1 in printinfo(70, 60, 50)&gt;&gt;</w:t>
+        <w:t xml:space="preserve">&lt;&lt;what is the value of arg1 in </w:t>
+      </w:r>
+      <w:proofErr w:type="gramStart"/>
+      <w:r>
+        <w:rPr>
+          <w:rFonts w:ascii="Menlo" w:hAnsi="Menlo" w:cs="Menlo"/>
+          <w:color w:val="FF0000"/>
+        </w:rPr>
+        <w:t>printinfo(</w:t>
+      </w:r>
+      <w:proofErr w:type="gramEnd"/>
+      <w:r>
+        <w:rPr>
+          <w:rFonts w:ascii="Menlo" w:hAnsi="Menlo" w:cs="Menlo"/>
+          <w:color w:val="FF0000"/>
+        </w:rPr>
+        <w:t>70, 60, 50)&gt;&gt;</w:t>
       </w:r>
     </w:p>
     <w:p>
@@ -6977,7 +7254,23 @@
           <w:rFonts w:ascii="Menlo" w:hAnsi="Menlo" w:cs="Menlo"/>
           <w:color w:val="FF0000"/>
         </w:rPr>
-        <w:t>&lt;&lt;what is the value of *vartuple in printinfo(70, 60, 50)&gt;&gt;</w:t>
+        <w:t xml:space="preserve">&lt;&lt;what is the value of *vartuple in </w:t>
+      </w:r>
+      <w:proofErr w:type="gramStart"/>
+      <w:r>
+        <w:rPr>
+          <w:rFonts w:ascii="Menlo" w:hAnsi="Menlo" w:cs="Menlo"/>
+          <w:color w:val="FF0000"/>
+        </w:rPr>
+        <w:t>printinfo(</w:t>
+      </w:r>
+      <w:proofErr w:type="gramEnd"/>
+      <w:r>
+        <w:rPr>
+          <w:rFonts w:ascii="Menlo" w:hAnsi="Menlo" w:cs="Menlo"/>
+          <w:color w:val="FF0000"/>
+        </w:rPr>
+        <w:t>70, 60, 50)&gt;&gt;</w:t>
       </w:r>
     </w:p>
     <w:p>
@@ -7122,7 +7415,17 @@
           <w:sz w:val="23"/>
           <w:szCs w:val="23"/>
         </w:rPr>
-        <w:t xml:space="preserve"> sum</w:t>
+        <w:t xml:space="preserve"> </w:t>
+      </w:r>
+      <w:proofErr w:type="gramStart"/>
+      <w:r>
+        <w:rPr>
+          <w:rFonts w:ascii="Courier New" w:hAnsi="Courier New" w:cs="Courier New"/>
+          <w:color w:val="000000"/>
+          <w:sz w:val="23"/>
+          <w:szCs w:val="23"/>
+        </w:rPr>
+        <w:t>sum</w:t>
       </w:r>
       <w:r>
         <w:rPr>
@@ -7140,7 +7443,17 @@
           <w:sz w:val="23"/>
           <w:szCs w:val="23"/>
         </w:rPr>
-        <w:t xml:space="preserve"> arg1</w:t>
+        <w:t xml:space="preserve"> arg</w:t>
+      </w:r>
+      <w:proofErr w:type="gramEnd"/>
+      <w:r>
+        <w:rPr>
+          <w:rFonts w:ascii="Courier New" w:hAnsi="Courier New" w:cs="Courier New"/>
+          <w:color w:val="000000"/>
+          <w:sz w:val="23"/>
+          <w:szCs w:val="23"/>
+        </w:rPr>
+        <w:t>1</w:t>
       </w:r>
       <w:r>
         <w:rPr>
@@ -7380,7 +7693,27 @@
           <w:sz w:val="23"/>
           <w:szCs w:val="23"/>
         </w:rPr>
-        <w:t>"Inside the function : "</w:t>
+        <w:t xml:space="preserve">"Inside the </w:t>
+      </w:r>
+      <w:proofErr w:type="gramStart"/>
+      <w:r>
+        <w:rPr>
+          <w:rFonts w:ascii="Courier New" w:hAnsi="Courier New" w:cs="Courier New"/>
+          <w:color w:val="008800"/>
+          <w:sz w:val="23"/>
+          <w:szCs w:val="23"/>
+        </w:rPr>
+        <w:t>function :</w:t>
+      </w:r>
+      <w:proofErr w:type="gramEnd"/>
+      <w:r>
+        <w:rPr>
+          <w:rFonts w:ascii="Courier New" w:hAnsi="Courier New" w:cs="Courier New"/>
+          <w:color w:val="008800"/>
+          <w:sz w:val="23"/>
+          <w:szCs w:val="23"/>
+        </w:rPr>
+        <w:t xml:space="preserve"> "</w:t>
       </w:r>
       <w:r>
         <w:rPr>
@@ -7610,7 +7943,17 @@
           <w:sz w:val="23"/>
           <w:szCs w:val="23"/>
         </w:rPr>
-        <w:t xml:space="preserve"> sum</w:t>
+        <w:t xml:space="preserve"> </w:t>
+      </w:r>
+      <w:proofErr w:type="gramStart"/>
+      <w:r>
+        <w:rPr>
+          <w:rFonts w:ascii="Courier New" w:hAnsi="Courier New" w:cs="Courier New"/>
+          <w:color w:val="000000"/>
+          <w:sz w:val="23"/>
+          <w:szCs w:val="23"/>
+        </w:rPr>
+        <w:t>sum</w:t>
       </w:r>
       <w:r>
         <w:rPr>
@@ -7639,6 +7982,7 @@
         </w:rPr>
         <w:t>10</w:t>
       </w:r>
+      <w:proofErr w:type="gramEnd"/>
       <w:r>
         <w:rPr>
           <w:rFonts w:ascii="Courier New" w:hAnsi="Courier New" w:cs="Courier New"/>
@@ -7752,7 +8096,27 @@
           <w:sz w:val="23"/>
           <w:szCs w:val="23"/>
         </w:rPr>
-        <w:t>"Outside the function : "</w:t>
+        <w:t xml:space="preserve">"Outside the </w:t>
+      </w:r>
+      <w:proofErr w:type="gramStart"/>
+      <w:r>
+        <w:rPr>
+          <w:rFonts w:ascii="Courier New" w:hAnsi="Courier New" w:cs="Courier New"/>
+          <w:color w:val="008800"/>
+          <w:sz w:val="23"/>
+          <w:szCs w:val="23"/>
+        </w:rPr>
+        <w:t>function :</w:t>
+      </w:r>
+      <w:proofErr w:type="gramEnd"/>
+      <w:r>
+        <w:rPr>
+          <w:rFonts w:ascii="Courier New" w:hAnsi="Courier New" w:cs="Courier New"/>
+          <w:color w:val="008800"/>
+          <w:sz w:val="23"/>
+          <w:szCs w:val="23"/>
+        </w:rPr>
+        <w:t xml:space="preserve"> "</w:t>
       </w:r>
       <w:r>
         <w:rPr>
@@ -8178,7 +8542,27 @@
           <w:sz w:val="23"/>
           <w:szCs w:val="23"/>
         </w:rPr>
-        <w:t>"Value of total : "</w:t>
+        <w:t xml:space="preserve">"Value of </w:t>
+      </w:r>
+      <w:proofErr w:type="gramStart"/>
+      <w:r>
+        <w:rPr>
+          <w:rFonts w:ascii="Courier New" w:hAnsi="Courier New" w:cs="Courier New"/>
+          <w:color w:val="008800"/>
+          <w:sz w:val="23"/>
+          <w:szCs w:val="23"/>
+        </w:rPr>
+        <w:t>total :</w:t>
+      </w:r>
+      <w:proofErr w:type="gramEnd"/>
+      <w:r>
+        <w:rPr>
+          <w:rFonts w:ascii="Courier New" w:hAnsi="Courier New" w:cs="Courier New"/>
+          <w:color w:val="008800"/>
+          <w:sz w:val="23"/>
+          <w:szCs w:val="23"/>
+        </w:rPr>
+        <w:t xml:space="preserve"> "</w:t>
       </w:r>
       <w:r>
         <w:rPr>
@@ -8338,7 +8722,27 @@
           <w:sz w:val="23"/>
           <w:szCs w:val="23"/>
         </w:rPr>
-        <w:t>"Value of total : "</w:t>
+        <w:t xml:space="preserve">"Value of </w:t>
+      </w:r>
+      <w:proofErr w:type="gramStart"/>
+      <w:r>
+        <w:rPr>
+          <w:rFonts w:ascii="Courier New" w:hAnsi="Courier New" w:cs="Courier New"/>
+          <w:color w:val="008800"/>
+          <w:sz w:val="23"/>
+          <w:szCs w:val="23"/>
+        </w:rPr>
+        <w:t>total :</w:t>
+      </w:r>
+      <w:proofErr w:type="gramEnd"/>
+      <w:r>
+        <w:rPr>
+          <w:rFonts w:ascii="Courier New" w:hAnsi="Courier New" w:cs="Courier New"/>
+          <w:color w:val="008800"/>
+          <w:sz w:val="23"/>
+          <w:szCs w:val="23"/>
+        </w:rPr>
+        <w:t xml:space="preserve"> "</w:t>
       </w:r>
       <w:r>
         <w:rPr>
@@ -8750,7 +9154,23 @@
           <w:rFonts w:asciiTheme="minorHAnsi" w:hAnsiTheme="minorHAnsi" w:cstheme="minorHAnsi"/>
           <w:color w:val="000000" w:themeColor="text1"/>
         </w:rPr>
-        <w:t>Built-in functions for lambda: filter() and map()</w:t>
+        <w:t xml:space="preserve">Built-in functions for lambda: </w:t>
+      </w:r>
+      <w:proofErr w:type="gramStart"/>
+      <w:r>
+        <w:rPr>
+          <w:rFonts w:asciiTheme="minorHAnsi" w:hAnsiTheme="minorHAnsi" w:cstheme="minorHAnsi"/>
+          <w:color w:val="000000" w:themeColor="text1"/>
+        </w:rPr>
+        <w:t>filter(</w:t>
+      </w:r>
+      <w:proofErr w:type="gramEnd"/>
+      <w:r>
+        <w:rPr>
+          <w:rFonts w:asciiTheme="minorHAnsi" w:hAnsiTheme="minorHAnsi" w:cstheme="minorHAnsi"/>
+          <w:color w:val="000000" w:themeColor="text1"/>
+        </w:rPr>
+        <w:t>) and map()</w:t>
       </w:r>
     </w:p>
     <w:p>
@@ -8902,7 +9322,27 @@
           <w:sz w:val="23"/>
           <w:szCs w:val="23"/>
         </w:rPr>
-        <w:t>is_even = lambda n : n % 2 == 0</w:t>
+        <w:t xml:space="preserve">is_even = lambda </w:t>
+      </w:r>
+      <w:proofErr w:type="gramStart"/>
+      <w:r>
+        <w:rPr>
+          <w:rFonts w:ascii="Courier New" w:hAnsi="Courier New" w:cs="Courier New"/>
+          <w:color w:val="000000" w:themeColor="text1"/>
+          <w:sz w:val="23"/>
+          <w:szCs w:val="23"/>
+        </w:rPr>
+        <w:t>n :</w:t>
+      </w:r>
+      <w:proofErr w:type="gramEnd"/>
+      <w:r>
+        <w:rPr>
+          <w:rFonts w:ascii="Courier New" w:hAnsi="Courier New" w:cs="Courier New"/>
+          <w:color w:val="000000" w:themeColor="text1"/>
+          <w:sz w:val="23"/>
+          <w:szCs w:val="23"/>
+        </w:rPr>
+        <w:t xml:space="preserve"> n % 2 == 0</w:t>
       </w:r>
     </w:p>
     <w:p>
@@ -9481,7 +9921,17 @@
           <w:sz w:val="23"/>
           <w:szCs w:val="23"/>
         </w:rPr>
-        <w:t xml:space="preserve"> sum</w:t>
+        <w:t xml:space="preserve"> </w:t>
+      </w:r>
+      <w:proofErr w:type="gramStart"/>
+      <w:r>
+        <w:rPr>
+          <w:rFonts w:ascii="Courier New" w:hAnsi="Courier New" w:cs="Courier New"/>
+          <w:color w:val="000000"/>
+          <w:sz w:val="23"/>
+          <w:szCs w:val="23"/>
+        </w:rPr>
+        <w:t>sum</w:t>
       </w:r>
       <w:r>
         <w:rPr>
@@ -9499,7 +9949,17 @@
           <w:sz w:val="23"/>
           <w:szCs w:val="23"/>
         </w:rPr>
-        <w:t xml:space="preserve"> arg1</w:t>
+        <w:t xml:space="preserve"> arg</w:t>
+      </w:r>
+      <w:proofErr w:type="gramEnd"/>
+      <w:r>
+        <w:rPr>
+          <w:rFonts w:ascii="Courier New" w:hAnsi="Courier New" w:cs="Courier New"/>
+          <w:color w:val="000000"/>
+          <w:sz w:val="23"/>
+          <w:szCs w:val="23"/>
+        </w:rPr>
+        <w:t>1</w:t>
       </w:r>
       <w:r>
         <w:rPr>
@@ -9766,7 +10226,27 @@
           <w:sz w:val="23"/>
           <w:szCs w:val="23"/>
         </w:rPr>
-        <w:t>"Inside the function local total : "</w:t>
+        <w:t xml:space="preserve">"Inside the function local </w:t>
+      </w:r>
+      <w:proofErr w:type="gramStart"/>
+      <w:r>
+        <w:rPr>
+          <w:rFonts w:ascii="Courier New" w:hAnsi="Courier New" w:cs="Courier New"/>
+          <w:color w:val="008800"/>
+          <w:sz w:val="23"/>
+          <w:szCs w:val="23"/>
+        </w:rPr>
+        <w:t>total :</w:t>
+      </w:r>
+      <w:proofErr w:type="gramEnd"/>
+      <w:r>
+        <w:rPr>
+          <w:rFonts w:ascii="Courier New" w:hAnsi="Courier New" w:cs="Courier New"/>
+          <w:color w:val="008800"/>
+          <w:sz w:val="23"/>
+          <w:szCs w:val="23"/>
+        </w:rPr>
+        <w:t xml:space="preserve"> "</w:t>
       </w:r>
       <w:r>
         <w:rPr>
@@ -9971,6 +10451,7 @@
           <w:szCs w:val="23"/>
         </w:rPr>
       </w:pPr>
+      <w:proofErr w:type="gramStart"/>
       <w:r>
         <w:rPr>
           <w:rFonts w:ascii="Courier New" w:hAnsi="Courier New" w:cs="Courier New"/>
@@ -10007,6 +10488,7 @@
         </w:rPr>
         <w:t>10</w:t>
       </w:r>
+      <w:proofErr w:type="gramEnd"/>
       <w:r>
         <w:rPr>
           <w:rFonts w:ascii="Courier New" w:hAnsi="Courier New" w:cs="Courier New"/>
@@ -10120,7 +10602,27 @@
           <w:sz w:val="23"/>
           <w:szCs w:val="23"/>
         </w:rPr>
-        <w:t>"Outside the function global total : "</w:t>
+        <w:t xml:space="preserve">"Outside the function global </w:t>
+      </w:r>
+      <w:proofErr w:type="gramStart"/>
+      <w:r>
+        <w:rPr>
+          <w:rFonts w:ascii="Courier New" w:hAnsi="Courier New" w:cs="Courier New"/>
+          <w:color w:val="008800"/>
+          <w:sz w:val="23"/>
+          <w:szCs w:val="23"/>
+        </w:rPr>
+        <w:t>total :</w:t>
+      </w:r>
+      <w:proofErr w:type="gramEnd"/>
+      <w:r>
+        <w:rPr>
+          <w:rFonts w:ascii="Courier New" w:hAnsi="Courier New" w:cs="Courier New"/>
+          <w:color w:val="008800"/>
+          <w:sz w:val="23"/>
+          <w:szCs w:val="23"/>
+        </w:rPr>
+        <w:t xml:space="preserve"> "</w:t>
       </w:r>
       <w:r>
         <w:rPr>
@@ -10671,7 +11173,17 @@
           <w:sz w:val="23"/>
           <w:szCs w:val="23"/>
         </w:rPr>
-        <w:t xml:space="preserve"> open</w:t>
+        <w:t xml:space="preserve"> </w:t>
+      </w:r>
+      <w:proofErr w:type="gramStart"/>
+      <w:r>
+        <w:rPr>
+          <w:rStyle w:val="pln"/>
+          <w:color w:val="000000"/>
+          <w:sz w:val="23"/>
+          <w:szCs w:val="23"/>
+        </w:rPr>
+        <w:t>open</w:t>
       </w:r>
       <w:r>
         <w:rPr>
@@ -10682,6 +11194,7 @@
         </w:rPr>
         <w:t>(</w:t>
       </w:r>
+      <w:proofErr w:type="gramEnd"/>
       <w:r>
         <w:rPr>
           <w:rStyle w:val="str"/>
@@ -10878,7 +11391,27 @@
           <w:sz w:val="23"/>
           <w:szCs w:val="23"/>
         </w:rPr>
-        <w:t>"Closed or not : "</w:t>
+        <w:t xml:space="preserve">"Closed or </w:t>
+      </w:r>
+      <w:proofErr w:type="gramStart"/>
+      <w:r>
+        <w:rPr>
+          <w:rStyle w:val="str"/>
+          <w:color w:val="008800"/>
+          <w:sz w:val="23"/>
+          <w:szCs w:val="23"/>
+        </w:rPr>
+        <w:t>not :</w:t>
+      </w:r>
+      <w:proofErr w:type="gramEnd"/>
+      <w:r>
+        <w:rPr>
+          <w:rStyle w:val="str"/>
+          <w:color w:val="008800"/>
+          <w:sz w:val="23"/>
+          <w:szCs w:val="23"/>
+        </w:rPr>
+        <w:t xml:space="preserve"> "</w:t>
       </w:r>
       <w:r>
         <w:rPr>
@@ -10977,7 +11510,27 @@
           <w:sz w:val="23"/>
           <w:szCs w:val="23"/>
         </w:rPr>
-        <w:t>"Opening mode : "</w:t>
+        <w:t xml:space="preserve">"Opening </w:t>
+      </w:r>
+      <w:proofErr w:type="gramStart"/>
+      <w:r>
+        <w:rPr>
+          <w:rStyle w:val="str"/>
+          <w:color w:val="008800"/>
+          <w:sz w:val="23"/>
+          <w:szCs w:val="23"/>
+        </w:rPr>
+        <w:t>mode :</w:t>
+      </w:r>
+      <w:proofErr w:type="gramEnd"/>
+      <w:r>
+        <w:rPr>
+          <w:rStyle w:val="str"/>
+          <w:color w:val="008800"/>
+          <w:sz w:val="23"/>
+          <w:szCs w:val="23"/>
+        </w:rPr>
+        <w:t xml:space="preserve"> "</w:t>
       </w:r>
       <w:r>
         <w:rPr>
@@ -11040,6 +11593,7 @@
           <w:szCs w:val="23"/>
         </w:rPr>
       </w:pPr>
+      <w:proofErr w:type="gramStart"/>
       <w:r>
         <w:rPr>
           <w:rStyle w:val="pln"/>
@@ -11067,6 +11621,7 @@
         </w:rPr>
         <w:t>close</w:t>
       </w:r>
+      <w:proofErr w:type="gramEnd"/>
       <w:r>
         <w:rPr>
           <w:rStyle w:val="pun"/>
@@ -11227,7 +11782,17 @@
           <w:sz w:val="23"/>
           <w:szCs w:val="23"/>
         </w:rPr>
-        <w:t xml:space="preserve"> open</w:t>
+        <w:t xml:space="preserve"> </w:t>
+      </w:r>
+      <w:proofErr w:type="gramStart"/>
+      <w:r>
+        <w:rPr>
+          <w:rStyle w:val="pln"/>
+          <w:color w:val="000000"/>
+          <w:sz w:val="23"/>
+          <w:szCs w:val="23"/>
+        </w:rPr>
+        <w:t>open</w:t>
       </w:r>
       <w:r>
         <w:rPr>
@@ -11238,6 +11803,7 @@
         </w:rPr>
         <w:t>(</w:t>
       </w:r>
+      <w:proofErr w:type="gramEnd"/>
       <w:r>
         <w:rPr>
           <w:rStyle w:val="str"/>
@@ -11301,6 +11867,7 @@
           <w:szCs w:val="23"/>
         </w:rPr>
       </w:pPr>
+      <w:proofErr w:type="gramStart"/>
       <w:r>
         <w:rPr>
           <w:rStyle w:val="pln"/>
@@ -11328,6 +11895,7 @@
         </w:rPr>
         <w:t>write</w:t>
       </w:r>
+      <w:proofErr w:type="gramEnd"/>
       <w:r>
         <w:rPr>
           <w:rStyle w:val="pun"/>
@@ -11425,6 +11993,7 @@
           <w:szCs w:val="23"/>
         </w:rPr>
       </w:pPr>
+      <w:proofErr w:type="gramStart"/>
       <w:r>
         <w:rPr>
           <w:rStyle w:val="pln"/>
@@ -11452,6 +12021,7 @@
         </w:rPr>
         <w:t>close</w:t>
       </w:r>
+      <w:proofErr w:type="gramEnd"/>
       <w:r>
         <w:rPr>
           <w:rStyle w:val="pun"/>
@@ -11612,7 +12182,17 @@
           <w:sz w:val="23"/>
           <w:szCs w:val="23"/>
         </w:rPr>
-        <w:t xml:space="preserve"> open</w:t>
+        <w:t xml:space="preserve"> </w:t>
+      </w:r>
+      <w:proofErr w:type="gramStart"/>
+      <w:r>
+        <w:rPr>
+          <w:rStyle w:val="pln"/>
+          <w:color w:val="000000"/>
+          <w:sz w:val="23"/>
+          <w:szCs w:val="23"/>
+        </w:rPr>
+        <w:t>open</w:t>
       </w:r>
       <w:r>
         <w:rPr>
@@ -11623,6 +12203,7 @@
         </w:rPr>
         <w:t>(</w:t>
       </w:r>
+      <w:proofErr w:type="gramEnd"/>
       <w:r>
         <w:rPr>
           <w:rStyle w:val="str"/>
@@ -11711,7 +12292,17 @@
           <w:sz w:val="23"/>
           <w:szCs w:val="23"/>
         </w:rPr>
-        <w:t xml:space="preserve"> fo</w:t>
+        <w:t xml:space="preserve"> </w:t>
+      </w:r>
+      <w:proofErr w:type="gramStart"/>
+      <w:r>
+        <w:rPr>
+          <w:rStyle w:val="pln"/>
+          <w:color w:val="000000"/>
+          <w:sz w:val="23"/>
+          <w:szCs w:val="23"/>
+        </w:rPr>
+        <w:t>fo</w:t>
       </w:r>
       <w:r>
         <w:rPr>
@@ -11731,6 +12322,7 @@
         </w:rPr>
         <w:t>read</w:t>
       </w:r>
+      <w:proofErr w:type="gramEnd"/>
       <w:r>
         <w:rPr>
           <w:rStyle w:val="pun"/>
@@ -11810,7 +12402,27 @@
           <w:sz w:val="23"/>
           <w:szCs w:val="23"/>
         </w:rPr>
-        <w:t>"Read String is : "</w:t>
+        <w:t xml:space="preserve">"Read String </w:t>
+      </w:r>
+      <w:proofErr w:type="gramStart"/>
+      <w:r>
+        <w:rPr>
+          <w:rStyle w:val="str"/>
+          <w:color w:val="008800"/>
+          <w:sz w:val="23"/>
+          <w:szCs w:val="23"/>
+        </w:rPr>
+        <w:t>is :</w:t>
+      </w:r>
+      <w:proofErr w:type="gramEnd"/>
+      <w:r>
+        <w:rPr>
+          <w:rStyle w:val="str"/>
+          <w:color w:val="008800"/>
+          <w:sz w:val="23"/>
+          <w:szCs w:val="23"/>
+        </w:rPr>
+        <w:t xml:space="preserve"> "</w:t>
       </w:r>
       <w:r>
         <w:rPr>
@@ -11900,6 +12512,7 @@
           <w:szCs w:val="23"/>
         </w:rPr>
       </w:pPr>
+      <w:proofErr w:type="gramStart"/>
       <w:r>
         <w:rPr>
           <w:rStyle w:val="pln"/>
@@ -11927,6 +12540,7 @@
         </w:rPr>
         <w:t>close</w:t>
       </w:r>
+      <w:proofErr w:type="gramEnd"/>
       <w:r>
         <w:rPr>
           <w:rStyle w:val="pun"/>
@@ -12176,6 +12790,8 @@
         <w:spacing w:line="288" w:lineRule="auto"/>
         <w:rPr>
           <w:rFonts w:asciiTheme="minorHAnsi" w:hAnsiTheme="minorHAnsi" w:cstheme="minorHAnsi"/>
+          <w:b/>
+          <w:bCs/>
           <w:color w:val="000000" w:themeColor="text1"/>
         </w:rPr>
       </w:pPr>
@@ -12622,9 +13238,768 @@
         <w:spacing w:line="288" w:lineRule="auto"/>
         <w:rPr>
           <w:rFonts w:asciiTheme="minorHAnsi" w:hAnsiTheme="minorHAnsi" w:cstheme="minorHAnsi"/>
-          <w:color w:val="000000" w:themeColor="text1"/>
-        </w:rPr>
-      </w:pPr>
+          <w:b/>
+          <w:bCs/>
+          <w:color w:val="000000" w:themeColor="text1"/>
+        </w:rPr>
+      </w:pPr>
+      <w:r>
+        <w:rPr>
+          <w:rFonts w:asciiTheme="minorHAnsi" w:hAnsiTheme="minorHAnsi" w:cstheme="minorHAnsi"/>
+          <w:color w:val="000000" w:themeColor="text1"/>
+        </w:rPr>
+        <w:tab/>
+      </w:r>
+      <w:r>
+        <w:rPr>
+          <w:rFonts w:asciiTheme="minorHAnsi" w:hAnsiTheme="minorHAnsi" w:cstheme="minorHAnsi"/>
+          <w:b/>
+          <w:bCs/>
+          <w:color w:val="000000" w:themeColor="text1"/>
+        </w:rPr>
+        <w:t>Mode w+</w:t>
+      </w:r>
+    </w:p>
+    <w:p>
+      <w:pPr>
+        <w:spacing w:line="288" w:lineRule="auto"/>
+        <w:ind w:left="720" w:firstLine="720"/>
+        <w:rPr>
+          <w:rFonts w:asciiTheme="minorHAnsi" w:hAnsiTheme="minorHAnsi" w:cstheme="minorHAnsi"/>
+          <w:color w:val="000000" w:themeColor="text1"/>
+        </w:rPr>
+      </w:pPr>
+      <w:r>
+        <w:rPr>
+          <w:rFonts w:asciiTheme="minorHAnsi" w:hAnsiTheme="minorHAnsi" w:cstheme="minorHAnsi"/>
+          <w:color w:val="000000" w:themeColor="text1"/>
+        </w:rPr>
+        <w:t xml:space="preserve">This mode </w:t>
+      </w:r>
+      <w:r>
+        <w:rPr>
+          <w:rFonts w:asciiTheme="minorHAnsi" w:hAnsiTheme="minorHAnsi" w:cstheme="minorHAnsi"/>
+          <w:color w:val="000000" w:themeColor="text1"/>
+        </w:rPr>
+        <w:t>opens the file for both writing and reading. If the file already exists, it overwrites the file, if not, it creates the file.</w:t>
+      </w:r>
+      <w:r>
+        <w:rPr>
+          <w:rFonts w:asciiTheme="minorHAnsi" w:hAnsiTheme="minorHAnsi" w:cstheme="minorHAnsi"/>
+          <w:color w:val="000000" w:themeColor="text1"/>
+        </w:rPr>
+        <w:t xml:space="preserve"> After writing the pointer will be placed at the end of the file. For that reason, by using read function immediately after will not output anything. To overcome this, use seek function to put the point to your desired position.</w:t>
+      </w:r>
+    </w:p>
+    <w:p>
+      <w:pPr>
+        <w:spacing w:line="288" w:lineRule="auto"/>
+        <w:rPr>
+          <w:rFonts w:asciiTheme="minorHAnsi" w:hAnsiTheme="minorHAnsi" w:cstheme="minorHAnsi"/>
+          <w:color w:val="000000" w:themeColor="text1"/>
+        </w:rPr>
+      </w:pPr>
+      <w:r>
+        <w:rPr>
+          <w:rFonts w:asciiTheme="minorHAnsi" w:hAnsiTheme="minorHAnsi" w:cstheme="minorHAnsi"/>
+          <w:color w:val="000000" w:themeColor="text1"/>
+        </w:rPr>
+        <w:tab/>
+      </w:r>
+      <w:r>
+        <w:rPr>
+          <w:noProof/>
+        </w:rPr>
+        <w:drawing>
+          <wp:inline distT="0" distB="0" distL="0" distR="0" wp14:anchorId="5E18F336" wp14:editId="7E37353B">
+            <wp:extent cx="4352925" cy="1362075"/>
+            <wp:effectExtent l="0" t="0" r="9525" b="9525"/>
+            <wp:docPr id="45" name="Picture 45"/>
+            <wp:cNvGraphicFramePr>
+              <a:graphicFrameLocks xmlns:a="http://schemas.openxmlformats.org/drawingml/2006/main" noChangeAspect="1"/>
+            </wp:cNvGraphicFramePr>
+            <a:graphic xmlns:a="http://schemas.openxmlformats.org/drawingml/2006/main">
+              <a:graphicData uri="http://schemas.openxmlformats.org/drawingml/2006/picture">
+                <pic:pic xmlns:pic="http://schemas.openxmlformats.org/drawingml/2006/picture">
+                  <pic:nvPicPr>
+                    <pic:cNvPr id="1" name=""/>
+                    <pic:cNvPicPr/>
+                  </pic:nvPicPr>
+                  <pic:blipFill>
+                    <a:blip r:embed="rId49"/>
+                    <a:stretch>
+                      <a:fillRect/>
+                    </a:stretch>
+                  </pic:blipFill>
+                  <pic:spPr>
+                    <a:xfrm>
+                      <a:off x="0" y="0"/>
+                      <a:ext cx="4352925" cy="1362075"/>
+                    </a:xfrm>
+                    <a:prstGeom prst="rect">
+                      <a:avLst/>
+                    </a:prstGeom>
+                  </pic:spPr>
+                </pic:pic>
+              </a:graphicData>
+            </a:graphic>
+          </wp:inline>
+        </w:drawing>
+      </w:r>
+    </w:p>
+    <w:p>
+      <w:pPr>
+        <w:spacing w:line="288" w:lineRule="auto"/>
+        <w:rPr>
+          <w:rFonts w:asciiTheme="minorHAnsi" w:hAnsiTheme="minorHAnsi" w:cstheme="minorHAnsi"/>
+          <w:color w:val="000000" w:themeColor="text1"/>
+        </w:rPr>
+      </w:pPr>
+      <w:r>
+        <w:rPr>
+          <w:rFonts w:asciiTheme="minorHAnsi" w:hAnsiTheme="minorHAnsi" w:cstheme="minorHAnsi"/>
+          <w:color w:val="000000" w:themeColor="text1"/>
+        </w:rPr>
+        <w:tab/>
+        <w:t>Result</w:t>
+      </w:r>
+    </w:p>
+    <w:p>
+      <w:pPr>
+        <w:spacing w:line="288" w:lineRule="auto"/>
+        <w:ind w:firstLine="720"/>
+        <w:rPr>
+          <w:rFonts w:asciiTheme="minorHAnsi" w:hAnsiTheme="minorHAnsi" w:cstheme="minorHAnsi"/>
+          <w:color w:val="000000" w:themeColor="text1"/>
+        </w:rPr>
+      </w:pPr>
+      <w:r>
+        <w:rPr>
+          <w:noProof/>
+        </w:rPr>
+        <w:drawing>
+          <wp:inline distT="0" distB="0" distL="0" distR="0" wp14:anchorId="3ED05371" wp14:editId="591DF9EE">
+            <wp:extent cx="3448050" cy="1000125"/>
+            <wp:effectExtent l="0" t="0" r="0" b="9525"/>
+            <wp:docPr id="46" name="Picture 46"/>
+            <wp:cNvGraphicFramePr>
+              <a:graphicFrameLocks xmlns:a="http://schemas.openxmlformats.org/drawingml/2006/main" noChangeAspect="1"/>
+            </wp:cNvGraphicFramePr>
+            <a:graphic xmlns:a="http://schemas.openxmlformats.org/drawingml/2006/main">
+              <a:graphicData uri="http://schemas.openxmlformats.org/drawingml/2006/picture">
+                <pic:pic xmlns:pic="http://schemas.openxmlformats.org/drawingml/2006/picture">
+                  <pic:nvPicPr>
+                    <pic:cNvPr id="1" name=""/>
+                    <pic:cNvPicPr/>
+                  </pic:nvPicPr>
+                  <pic:blipFill>
+                    <a:blip r:embed="rId50"/>
+                    <a:stretch>
+                      <a:fillRect/>
+                    </a:stretch>
+                  </pic:blipFill>
+                  <pic:spPr>
+                    <a:xfrm>
+                      <a:off x="0" y="0"/>
+                      <a:ext cx="3448050" cy="1000125"/>
+                    </a:xfrm>
+                    <a:prstGeom prst="rect">
+                      <a:avLst/>
+                    </a:prstGeom>
+                  </pic:spPr>
+                </pic:pic>
+              </a:graphicData>
+            </a:graphic>
+          </wp:inline>
+        </w:drawing>
+      </w:r>
+    </w:p>
+    <w:p>
+      <w:pPr>
+        <w:spacing w:line="288" w:lineRule="auto"/>
+        <w:ind w:firstLine="720"/>
+        <w:rPr>
+          <w:rFonts w:asciiTheme="minorHAnsi" w:hAnsiTheme="minorHAnsi" w:cstheme="minorHAnsi"/>
+          <w:color w:val="000000" w:themeColor="text1"/>
+        </w:rPr>
+      </w:pPr>
+      <w:r>
+        <w:rPr>
+          <w:noProof/>
+        </w:rPr>
+        <w:drawing>
+          <wp:inline distT="0" distB="0" distL="0" distR="0" wp14:anchorId="45E9EDE9" wp14:editId="3A58D40B">
+            <wp:extent cx="5438775" cy="657225"/>
+            <wp:effectExtent l="0" t="0" r="9525" b="9525"/>
+            <wp:docPr id="47" name="Picture 47"/>
+            <wp:cNvGraphicFramePr>
+              <a:graphicFrameLocks xmlns:a="http://schemas.openxmlformats.org/drawingml/2006/main" noChangeAspect="1"/>
+            </wp:cNvGraphicFramePr>
+            <a:graphic xmlns:a="http://schemas.openxmlformats.org/drawingml/2006/main">
+              <a:graphicData uri="http://schemas.openxmlformats.org/drawingml/2006/picture">
+                <pic:pic xmlns:pic="http://schemas.openxmlformats.org/drawingml/2006/picture">
+                  <pic:nvPicPr>
+                    <pic:cNvPr id="1" name=""/>
+                    <pic:cNvPicPr/>
+                  </pic:nvPicPr>
+                  <pic:blipFill>
+                    <a:blip r:embed="rId51"/>
+                    <a:stretch>
+                      <a:fillRect/>
+                    </a:stretch>
+                  </pic:blipFill>
+                  <pic:spPr>
+                    <a:xfrm>
+                      <a:off x="0" y="0"/>
+                      <a:ext cx="5438775" cy="657225"/>
+                    </a:xfrm>
+                    <a:prstGeom prst="rect">
+                      <a:avLst/>
+                    </a:prstGeom>
+                  </pic:spPr>
+                </pic:pic>
+              </a:graphicData>
+            </a:graphic>
+          </wp:inline>
+        </w:drawing>
+      </w:r>
+    </w:p>
+    <w:p>
+      <w:pPr>
+        <w:spacing w:line="288" w:lineRule="auto"/>
+        <w:rPr>
+          <w:rFonts w:asciiTheme="minorHAnsi" w:hAnsiTheme="minorHAnsi" w:cstheme="minorHAnsi"/>
+          <w:color w:val="000000" w:themeColor="text1"/>
+        </w:rPr>
+      </w:pPr>
+      <w:r>
+        <w:rPr>
+          <w:rFonts w:asciiTheme="minorHAnsi" w:hAnsiTheme="minorHAnsi" w:cstheme="minorHAnsi"/>
+          <w:color w:val="000000" w:themeColor="text1"/>
+        </w:rPr>
+        <w:tab/>
+      </w:r>
+    </w:p>
+    <w:p>
+      <w:pPr>
+        <w:spacing w:line="288" w:lineRule="auto"/>
+        <w:rPr>
+          <w:rFonts w:asciiTheme="minorHAnsi" w:hAnsiTheme="minorHAnsi" w:cstheme="minorHAnsi"/>
+          <w:color w:val="000000" w:themeColor="text1"/>
+        </w:rPr>
+      </w:pPr>
+    </w:p>
+    <w:p>
+      <w:pPr>
+        <w:spacing w:line="288" w:lineRule="auto"/>
+        <w:rPr>
+          <w:rFonts w:asciiTheme="minorHAnsi" w:hAnsiTheme="minorHAnsi" w:cstheme="minorHAnsi"/>
+          <w:b/>
+          <w:bCs/>
+          <w:color w:val="000000" w:themeColor="text1"/>
+        </w:rPr>
+      </w:pPr>
+      <w:r>
+        <w:rPr>
+          <w:rFonts w:asciiTheme="minorHAnsi" w:hAnsiTheme="minorHAnsi" w:cstheme="minorHAnsi"/>
+          <w:color w:val="000000" w:themeColor="text1"/>
+        </w:rPr>
+        <w:tab/>
+      </w:r>
+      <w:r>
+        <w:rPr>
+          <w:rFonts w:asciiTheme="minorHAnsi" w:hAnsiTheme="minorHAnsi" w:cstheme="minorHAnsi"/>
+          <w:b/>
+          <w:bCs/>
+          <w:color w:val="000000" w:themeColor="text1"/>
+        </w:rPr>
+        <w:t>Mode r+</w:t>
+      </w:r>
+    </w:p>
+    <w:p>
+      <w:pPr>
+        <w:spacing w:line="288" w:lineRule="auto"/>
+        <w:ind w:left="720"/>
+        <w:rPr>
+          <w:rFonts w:asciiTheme="minorHAnsi" w:hAnsiTheme="minorHAnsi" w:cstheme="minorHAnsi"/>
+          <w:color w:val="000000" w:themeColor="text1"/>
+        </w:rPr>
+      </w:pPr>
+      <w:r>
+        <w:rPr>
+          <w:rFonts w:asciiTheme="minorHAnsi" w:hAnsiTheme="minorHAnsi" w:cstheme="minorHAnsi"/>
+          <w:b/>
+          <w:bCs/>
+          <w:color w:val="000000" w:themeColor="text1"/>
+        </w:rPr>
+        <w:tab/>
+      </w:r>
+      <w:r>
+        <w:rPr>
+          <w:rFonts w:asciiTheme="minorHAnsi" w:hAnsiTheme="minorHAnsi" w:cstheme="minorHAnsi"/>
+          <w:color w:val="000000" w:themeColor="text1"/>
+        </w:rPr>
+        <w:t xml:space="preserve">This mode opens the file for </w:t>
+      </w:r>
+      <w:r>
+        <w:rPr>
+          <w:rFonts w:asciiTheme="minorHAnsi" w:hAnsiTheme="minorHAnsi" w:cstheme="minorHAnsi"/>
+          <w:color w:val="000000" w:themeColor="text1"/>
+        </w:rPr>
+        <w:t>both writing and reading</w:t>
+      </w:r>
+      <w:r>
+        <w:rPr>
+          <w:rFonts w:asciiTheme="minorHAnsi" w:hAnsiTheme="minorHAnsi" w:cstheme="minorHAnsi"/>
+          <w:color w:val="000000" w:themeColor="text1"/>
+        </w:rPr>
+        <w:t xml:space="preserve">. </w:t>
+      </w:r>
+      <w:r>
+        <w:rPr>
+          <w:rFonts w:asciiTheme="minorHAnsi" w:hAnsiTheme="minorHAnsi" w:cstheme="minorHAnsi"/>
+          <w:color w:val="000000" w:themeColor="text1"/>
+        </w:rPr>
+        <w:t>The pointer is placed at the beginning of the file. Unlike w or w+ mode, it will not overwrite the whole file when the open function was called if the file already exists. However, using the write function will still overwrite parts of the file, but only with the length of the string that was put in as the parameter.</w:t>
+      </w:r>
+    </w:p>
+    <w:p>
+      <w:pPr>
+        <w:spacing w:line="288" w:lineRule="auto"/>
+        <w:ind w:left="720"/>
+        <w:rPr>
+          <w:rFonts w:asciiTheme="minorHAnsi" w:hAnsiTheme="minorHAnsi" w:cstheme="minorHAnsi"/>
+          <w:color w:val="000000" w:themeColor="text1"/>
+        </w:rPr>
+      </w:pPr>
+      <w:r>
+        <w:rPr>
+          <w:noProof/>
+        </w:rPr>
+        <w:lastRenderedPageBreak/>
+        <w:drawing>
+          <wp:inline distT="0" distB="0" distL="0" distR="0" wp14:anchorId="784BC5C6" wp14:editId="0DEF3472">
+            <wp:extent cx="4219575" cy="1219200"/>
+            <wp:effectExtent l="0" t="0" r="9525" b="0"/>
+            <wp:docPr id="48" name="Picture 48"/>
+            <wp:cNvGraphicFramePr>
+              <a:graphicFrameLocks xmlns:a="http://schemas.openxmlformats.org/drawingml/2006/main" noChangeAspect="1"/>
+            </wp:cNvGraphicFramePr>
+            <a:graphic xmlns:a="http://schemas.openxmlformats.org/drawingml/2006/main">
+              <a:graphicData uri="http://schemas.openxmlformats.org/drawingml/2006/picture">
+                <pic:pic xmlns:pic="http://schemas.openxmlformats.org/drawingml/2006/picture">
+                  <pic:nvPicPr>
+                    <pic:cNvPr id="1" name=""/>
+                    <pic:cNvPicPr/>
+                  </pic:nvPicPr>
+                  <pic:blipFill>
+                    <a:blip r:embed="rId52"/>
+                    <a:stretch>
+                      <a:fillRect/>
+                    </a:stretch>
+                  </pic:blipFill>
+                  <pic:spPr>
+                    <a:xfrm>
+                      <a:off x="0" y="0"/>
+                      <a:ext cx="4219575" cy="1219200"/>
+                    </a:xfrm>
+                    <a:prstGeom prst="rect">
+                      <a:avLst/>
+                    </a:prstGeom>
+                  </pic:spPr>
+                </pic:pic>
+              </a:graphicData>
+            </a:graphic>
+          </wp:inline>
+        </w:drawing>
+      </w:r>
+    </w:p>
+    <w:p>
+      <w:pPr>
+        <w:spacing w:line="288" w:lineRule="auto"/>
+        <w:rPr>
+          <w:rFonts w:asciiTheme="minorHAnsi" w:hAnsiTheme="minorHAnsi" w:cstheme="minorHAnsi"/>
+          <w:color w:val="000000" w:themeColor="text1"/>
+        </w:rPr>
+      </w:pPr>
+      <w:r>
+        <w:rPr>
+          <w:rFonts w:asciiTheme="minorHAnsi" w:hAnsiTheme="minorHAnsi" w:cstheme="minorHAnsi"/>
+          <w:color w:val="000000" w:themeColor="text1"/>
+        </w:rPr>
+        <w:tab/>
+        <w:t>Result</w:t>
+      </w:r>
+    </w:p>
+    <w:p>
+      <w:pPr>
+        <w:spacing w:line="288" w:lineRule="auto"/>
+        <w:rPr>
+          <w:rFonts w:asciiTheme="minorHAnsi" w:hAnsiTheme="minorHAnsi" w:cstheme="minorHAnsi"/>
+          <w:color w:val="000000" w:themeColor="text1"/>
+        </w:rPr>
+      </w:pPr>
+      <w:r>
+        <w:rPr>
+          <w:rFonts w:asciiTheme="minorHAnsi" w:hAnsiTheme="minorHAnsi" w:cstheme="minorHAnsi"/>
+          <w:color w:val="000000" w:themeColor="text1"/>
+        </w:rPr>
+        <w:tab/>
+      </w:r>
+      <w:r>
+        <w:rPr>
+          <w:noProof/>
+        </w:rPr>
+        <w:drawing>
+          <wp:inline distT="0" distB="0" distL="0" distR="0" wp14:anchorId="5FC36B53" wp14:editId="66F93D12">
+            <wp:extent cx="3686175" cy="1095375"/>
+            <wp:effectExtent l="0" t="0" r="9525" b="9525"/>
+            <wp:docPr id="49" name="Picture 49"/>
+            <wp:cNvGraphicFramePr>
+              <a:graphicFrameLocks xmlns:a="http://schemas.openxmlformats.org/drawingml/2006/main" noChangeAspect="1"/>
+            </wp:cNvGraphicFramePr>
+            <a:graphic xmlns:a="http://schemas.openxmlformats.org/drawingml/2006/main">
+              <a:graphicData uri="http://schemas.openxmlformats.org/drawingml/2006/picture">
+                <pic:pic xmlns:pic="http://schemas.openxmlformats.org/drawingml/2006/picture">
+                  <pic:nvPicPr>
+                    <pic:cNvPr id="1" name=""/>
+                    <pic:cNvPicPr/>
+                  </pic:nvPicPr>
+                  <pic:blipFill>
+                    <a:blip r:embed="rId53"/>
+                    <a:stretch>
+                      <a:fillRect/>
+                    </a:stretch>
+                  </pic:blipFill>
+                  <pic:spPr>
+                    <a:xfrm>
+                      <a:off x="0" y="0"/>
+                      <a:ext cx="3686175" cy="1095375"/>
+                    </a:xfrm>
+                    <a:prstGeom prst="rect">
+                      <a:avLst/>
+                    </a:prstGeom>
+                  </pic:spPr>
+                </pic:pic>
+              </a:graphicData>
+            </a:graphic>
+          </wp:inline>
+        </w:drawing>
+      </w:r>
+    </w:p>
+    <w:p>
+      <w:pPr>
+        <w:spacing w:line="288" w:lineRule="auto"/>
+        <w:ind w:firstLine="720"/>
+        <w:rPr>
+          <w:rFonts w:asciiTheme="minorHAnsi" w:hAnsiTheme="minorHAnsi" w:cstheme="minorHAnsi"/>
+          <w:color w:val="000000" w:themeColor="text1"/>
+        </w:rPr>
+      </w:pPr>
+      <w:r>
+        <w:rPr>
+          <w:noProof/>
+        </w:rPr>
+        <w:drawing>
+          <wp:inline distT="0" distB="0" distL="0" distR="0" wp14:anchorId="24225DD1" wp14:editId="5575E867">
+            <wp:extent cx="4876800" cy="590550"/>
+            <wp:effectExtent l="0" t="0" r="0" b="0"/>
+            <wp:docPr id="50" name="Picture 50"/>
+            <wp:cNvGraphicFramePr>
+              <a:graphicFrameLocks xmlns:a="http://schemas.openxmlformats.org/drawingml/2006/main" noChangeAspect="1"/>
+            </wp:cNvGraphicFramePr>
+            <a:graphic xmlns:a="http://schemas.openxmlformats.org/drawingml/2006/main">
+              <a:graphicData uri="http://schemas.openxmlformats.org/drawingml/2006/picture">
+                <pic:pic xmlns:pic="http://schemas.openxmlformats.org/drawingml/2006/picture">
+                  <pic:nvPicPr>
+                    <pic:cNvPr id="1" name=""/>
+                    <pic:cNvPicPr/>
+                  </pic:nvPicPr>
+                  <pic:blipFill>
+                    <a:blip r:embed="rId54"/>
+                    <a:stretch>
+                      <a:fillRect/>
+                    </a:stretch>
+                  </pic:blipFill>
+                  <pic:spPr>
+                    <a:xfrm>
+                      <a:off x="0" y="0"/>
+                      <a:ext cx="4876800" cy="590550"/>
+                    </a:xfrm>
+                    <a:prstGeom prst="rect">
+                      <a:avLst/>
+                    </a:prstGeom>
+                  </pic:spPr>
+                </pic:pic>
+              </a:graphicData>
+            </a:graphic>
+          </wp:inline>
+        </w:drawing>
+      </w:r>
+    </w:p>
+    <w:p>
+      <w:pPr>
+        <w:spacing w:line="288" w:lineRule="auto"/>
+        <w:rPr>
+          <w:rFonts w:asciiTheme="minorHAnsi" w:hAnsiTheme="minorHAnsi" w:cstheme="minorHAnsi"/>
+          <w:color w:val="000000" w:themeColor="text1"/>
+        </w:rPr>
+      </w:pPr>
+      <w:r>
+        <w:rPr>
+          <w:rFonts w:asciiTheme="minorHAnsi" w:hAnsiTheme="minorHAnsi" w:cstheme="minorHAnsi"/>
+          <w:color w:val="000000" w:themeColor="text1"/>
+        </w:rPr>
+        <w:tab/>
+      </w:r>
+    </w:p>
+    <w:p>
+      <w:pPr>
+        <w:spacing w:line="288" w:lineRule="auto"/>
+        <w:rPr>
+          <w:rFonts w:asciiTheme="minorHAnsi" w:hAnsiTheme="minorHAnsi" w:cstheme="minorHAnsi"/>
+          <w:color w:val="000000" w:themeColor="text1"/>
+        </w:rPr>
+      </w:pPr>
+    </w:p>
+    <w:p>
+      <w:pPr>
+        <w:spacing w:line="288" w:lineRule="auto"/>
+        <w:rPr>
+          <w:rFonts w:asciiTheme="minorHAnsi" w:hAnsiTheme="minorHAnsi" w:cstheme="minorHAnsi"/>
+          <w:b/>
+          <w:bCs/>
+          <w:color w:val="000000" w:themeColor="text1"/>
+        </w:rPr>
+      </w:pPr>
+      <w:r>
+        <w:rPr>
+          <w:rFonts w:asciiTheme="minorHAnsi" w:hAnsiTheme="minorHAnsi" w:cstheme="minorHAnsi"/>
+          <w:color w:val="000000" w:themeColor="text1"/>
+        </w:rPr>
+        <w:tab/>
+      </w:r>
+      <w:r>
+        <w:rPr>
+          <w:rFonts w:asciiTheme="minorHAnsi" w:hAnsiTheme="minorHAnsi" w:cstheme="minorHAnsi"/>
+          <w:b/>
+          <w:bCs/>
+          <w:color w:val="000000" w:themeColor="text1"/>
+        </w:rPr>
+        <w:t>Mode</w:t>
+      </w:r>
+      <w:r>
+        <w:rPr>
+          <w:rFonts w:asciiTheme="minorHAnsi" w:hAnsiTheme="minorHAnsi" w:cstheme="minorHAnsi"/>
+          <w:b/>
+          <w:bCs/>
+          <w:color w:val="000000" w:themeColor="text1"/>
+        </w:rPr>
+        <w:t xml:space="preserve"> a+ </w:t>
+      </w:r>
+    </w:p>
+    <w:p>
+      <w:pPr>
+        <w:spacing w:line="288" w:lineRule="auto"/>
+        <w:ind w:left="720" w:firstLine="720"/>
+        <w:rPr>
+          <w:rFonts w:asciiTheme="minorHAnsi" w:hAnsiTheme="minorHAnsi" w:cstheme="minorHAnsi"/>
+          <w:color w:val="000000" w:themeColor="text1"/>
+        </w:rPr>
+      </w:pPr>
+      <w:r>
+        <w:rPr>
+          <w:rFonts w:asciiTheme="minorHAnsi" w:hAnsiTheme="minorHAnsi" w:cstheme="minorHAnsi"/>
+          <w:color w:val="000000" w:themeColor="text1"/>
+        </w:rPr>
+        <w:t xml:space="preserve">This </w:t>
+      </w:r>
+      <w:r>
+        <w:rPr>
+          <w:rFonts w:asciiTheme="minorHAnsi" w:hAnsiTheme="minorHAnsi" w:cstheme="minorHAnsi"/>
+          <w:color w:val="000000" w:themeColor="text1"/>
+        </w:rPr>
+        <w:t>mode opens the file for both appending and reading. It places the pointer at the end of the file if the file already exists, if not, it creates the file for reading and writing.</w:t>
+      </w:r>
+    </w:p>
+    <w:p>
+      <w:pPr>
+        <w:spacing w:line="288" w:lineRule="auto"/>
+        <w:rPr>
+          <w:rFonts w:asciiTheme="minorHAnsi" w:hAnsiTheme="minorHAnsi" w:cstheme="minorHAnsi"/>
+          <w:color w:val="000000" w:themeColor="text1"/>
+        </w:rPr>
+      </w:pPr>
+      <w:r>
+        <w:rPr>
+          <w:rFonts w:asciiTheme="minorHAnsi" w:hAnsiTheme="minorHAnsi" w:cstheme="minorHAnsi"/>
+          <w:color w:val="000000" w:themeColor="text1"/>
+        </w:rPr>
+        <w:tab/>
+      </w:r>
+      <w:r>
+        <w:rPr>
+          <w:noProof/>
+        </w:rPr>
+        <w:drawing>
+          <wp:inline distT="0" distB="0" distL="0" distR="0" wp14:anchorId="7AC75268" wp14:editId="4BB16288">
+            <wp:extent cx="4324350" cy="1219200"/>
+            <wp:effectExtent l="0" t="0" r="0" b="0"/>
+            <wp:docPr id="51" name="Picture 51"/>
+            <wp:cNvGraphicFramePr>
+              <a:graphicFrameLocks xmlns:a="http://schemas.openxmlformats.org/drawingml/2006/main" noChangeAspect="1"/>
+            </wp:cNvGraphicFramePr>
+            <a:graphic xmlns:a="http://schemas.openxmlformats.org/drawingml/2006/main">
+              <a:graphicData uri="http://schemas.openxmlformats.org/drawingml/2006/picture">
+                <pic:pic xmlns:pic="http://schemas.openxmlformats.org/drawingml/2006/picture">
+                  <pic:nvPicPr>
+                    <pic:cNvPr id="1" name=""/>
+                    <pic:cNvPicPr/>
+                  </pic:nvPicPr>
+                  <pic:blipFill>
+                    <a:blip r:embed="rId55"/>
+                    <a:stretch>
+                      <a:fillRect/>
+                    </a:stretch>
+                  </pic:blipFill>
+                  <pic:spPr>
+                    <a:xfrm>
+                      <a:off x="0" y="0"/>
+                      <a:ext cx="4324350" cy="1219200"/>
+                    </a:xfrm>
+                    <a:prstGeom prst="rect">
+                      <a:avLst/>
+                    </a:prstGeom>
+                  </pic:spPr>
+                </pic:pic>
+              </a:graphicData>
+            </a:graphic>
+          </wp:inline>
+        </w:drawing>
+      </w:r>
+    </w:p>
+    <w:p>
+      <w:pPr>
+        <w:spacing w:line="288" w:lineRule="auto"/>
+        <w:rPr>
+          <w:rFonts w:asciiTheme="minorHAnsi" w:hAnsiTheme="minorHAnsi" w:cstheme="minorHAnsi"/>
+          <w:color w:val="000000" w:themeColor="text1"/>
+        </w:rPr>
+      </w:pPr>
+      <w:r>
+        <w:rPr>
+          <w:rFonts w:asciiTheme="minorHAnsi" w:hAnsiTheme="minorHAnsi" w:cstheme="minorHAnsi"/>
+          <w:color w:val="000000" w:themeColor="text1"/>
+        </w:rPr>
+        <w:tab/>
+        <w:t>Result</w:t>
+      </w:r>
+    </w:p>
+    <w:p>
+      <w:pPr>
+        <w:spacing w:line="288" w:lineRule="auto"/>
+        <w:rPr>
+          <w:rFonts w:asciiTheme="minorHAnsi" w:hAnsiTheme="minorHAnsi" w:cstheme="minorHAnsi"/>
+          <w:color w:val="000000" w:themeColor="text1"/>
+        </w:rPr>
+      </w:pPr>
+      <w:r>
+        <w:rPr>
+          <w:rFonts w:asciiTheme="minorHAnsi" w:hAnsiTheme="minorHAnsi" w:cstheme="minorHAnsi"/>
+          <w:color w:val="000000" w:themeColor="text1"/>
+        </w:rPr>
+        <w:tab/>
+      </w:r>
+      <w:r>
+        <w:rPr>
+          <w:noProof/>
+        </w:rPr>
+        <w:drawing>
+          <wp:inline distT="0" distB="0" distL="0" distR="0" wp14:anchorId="3F773CC2" wp14:editId="5C62BBD6">
+            <wp:extent cx="5124450" cy="1162050"/>
+            <wp:effectExtent l="0" t="0" r="0" b="0"/>
+            <wp:docPr id="52" name="Picture 52"/>
+            <wp:cNvGraphicFramePr>
+              <a:graphicFrameLocks xmlns:a="http://schemas.openxmlformats.org/drawingml/2006/main" noChangeAspect="1"/>
+            </wp:cNvGraphicFramePr>
+            <a:graphic xmlns:a="http://schemas.openxmlformats.org/drawingml/2006/main">
+              <a:graphicData uri="http://schemas.openxmlformats.org/drawingml/2006/picture">
+                <pic:pic xmlns:pic="http://schemas.openxmlformats.org/drawingml/2006/picture">
+                  <pic:nvPicPr>
+                    <pic:cNvPr id="1" name=""/>
+                    <pic:cNvPicPr/>
+                  </pic:nvPicPr>
+                  <pic:blipFill>
+                    <a:blip r:embed="rId56"/>
+                    <a:stretch>
+                      <a:fillRect/>
+                    </a:stretch>
+                  </pic:blipFill>
+                  <pic:spPr>
+                    <a:xfrm>
+                      <a:off x="0" y="0"/>
+                      <a:ext cx="5124450" cy="1162050"/>
+                    </a:xfrm>
+                    <a:prstGeom prst="rect">
+                      <a:avLst/>
+                    </a:prstGeom>
+                  </pic:spPr>
+                </pic:pic>
+              </a:graphicData>
+            </a:graphic>
+          </wp:inline>
+        </w:drawing>
+      </w:r>
+    </w:p>
+    <w:p>
+      <w:pPr>
+        <w:spacing w:line="288" w:lineRule="auto"/>
+        <w:ind w:firstLine="720"/>
+        <w:rPr>
+          <w:rFonts w:asciiTheme="minorHAnsi" w:hAnsiTheme="minorHAnsi" w:cstheme="minorHAnsi"/>
+          <w:color w:val="000000" w:themeColor="text1"/>
+        </w:rPr>
+      </w:pPr>
+      <w:r>
+        <w:rPr>
+          <w:noProof/>
+        </w:rPr>
+        <w:drawing>
+          <wp:inline distT="0" distB="0" distL="0" distR="0" wp14:anchorId="7ABD40C0" wp14:editId="4969EE46">
+            <wp:extent cx="4629150" cy="647700"/>
+            <wp:effectExtent l="0" t="0" r="0" b="0"/>
+            <wp:docPr id="53" name="Picture 53"/>
+            <wp:cNvGraphicFramePr>
+              <a:graphicFrameLocks xmlns:a="http://schemas.openxmlformats.org/drawingml/2006/main" noChangeAspect="1"/>
+            </wp:cNvGraphicFramePr>
+            <a:graphic xmlns:a="http://schemas.openxmlformats.org/drawingml/2006/main">
+              <a:graphicData uri="http://schemas.openxmlformats.org/drawingml/2006/picture">
+                <pic:pic xmlns:pic="http://schemas.openxmlformats.org/drawingml/2006/picture">
+                  <pic:nvPicPr>
+                    <pic:cNvPr id="1" name=""/>
+                    <pic:cNvPicPr/>
+                  </pic:nvPicPr>
+                  <pic:blipFill>
+                    <a:blip r:embed="rId57"/>
+                    <a:stretch>
+                      <a:fillRect/>
+                    </a:stretch>
+                  </pic:blipFill>
+                  <pic:spPr>
+                    <a:xfrm>
+                      <a:off x="0" y="0"/>
+                      <a:ext cx="4629150" cy="647700"/>
+                    </a:xfrm>
+                    <a:prstGeom prst="rect">
+                      <a:avLst/>
+                    </a:prstGeom>
+                  </pic:spPr>
+                </pic:pic>
+              </a:graphicData>
+            </a:graphic>
+          </wp:inline>
+        </w:drawing>
+      </w:r>
     </w:p>
     <w:sectPr>
       <w:pgSz w:w="12240" w:h="15840"/>
@@ -12659,7 +14034,7 @@
         <v:path o:extrusionok="f" gradientshapeok="t" o:connecttype="rect"/>
         <o:lock v:ext="edit" aspectratio="t"/>
       </v:shapetype>
-      <v:shape id="_x0000_i1069" type="#_x0000_t75" style="width:28.5pt;height:14.25pt;visibility:visible;mso-wrap-style:square" o:bullet="t">
+      <v:shape id="_x0000_i1052" type="#_x0000_t75" style="width:28.5pt;height:14.25pt;visibility:visible;mso-wrap-style:square" o:bullet="t">
         <v:imagedata r:id="rId1" o:title=""/>
       </v:shape>
     </w:pict>

</xml_diff>